<commit_message>
correcciones hasta la definicion de actores inclusive
</commit_message>
<xml_diff>
--- a/02_modelado del sistema de negocio/Modelado del Sistema de Negocio.docx
+++ b/02_modelado del sistema de negocio/Modelado del Sistema de Negocio.docx
@@ -3540,7 +3540,63 @@
               <w:rFonts w:ascii="Calibri" w:hAnsi="Calibri"/>
               <w:szCs w:val="24"/>
             </w:rPr>
-            <w:t>Representa a todos las personas o empresas que realizan pedidos a la empresa.</w:t>
+            <w:t>Representa a todos las pers</w:t>
+          </w:r>
+          <w:r>
+            <w:rPr>
+              <w:rFonts w:ascii="Calibri" w:hAnsi="Calibri"/>
+              <w:szCs w:val="24"/>
+            </w:rPr>
+            <w:t>onas físicas o jurídicas</w:t>
+          </w:r>
+          <w:r>
+            <w:rPr>
+              <w:rFonts w:ascii="Calibri" w:hAnsi="Calibri"/>
+              <w:szCs w:val="24"/>
+            </w:rPr>
+            <w:t xml:space="preserve"> que realizan</w:t>
+          </w:r>
+          <w:r>
+            <w:rPr>
+              <w:rFonts w:ascii="Calibri" w:hAnsi="Calibri"/>
+              <w:szCs w:val="24"/>
+            </w:rPr>
+            <w:t xml:space="preserve"> consultas de cotización,</w:t>
+          </w:r>
+          <w:r>
+            <w:rPr>
+              <w:rFonts w:ascii="Calibri" w:hAnsi="Calibri"/>
+              <w:szCs w:val="24"/>
+            </w:rPr>
+            <w:t xml:space="preserve"> pedidos</w:t>
+          </w:r>
+          <w:r>
+            <w:rPr>
+              <w:rFonts w:ascii="Calibri" w:hAnsi="Calibri"/>
+              <w:szCs w:val="24"/>
+            </w:rPr>
+            <w:t xml:space="preserve"> de producción, reclamos de productos que no cumplen </w:t>
+          </w:r>
+          <w:r>
+            <w:rPr>
+              <w:rFonts w:ascii="Calibri" w:hAnsi="Calibri"/>
+              <w:szCs w:val="24"/>
+            </w:rPr>
+            <w:t xml:space="preserve">con </w:t>
+          </w:r>
+          <w:r>
+            <w:rPr>
+              <w:rFonts w:ascii="Calibri" w:hAnsi="Calibri"/>
+              <w:szCs w:val="24"/>
+            </w:rPr>
+            <w:t>las especificaciones definidas y cancelaciones de pedidos</w:t>
+          </w:r>
+          <w:r>
+            <w:rPr>
+              <w:rFonts w:ascii="Calibri" w:hAnsi="Calibri"/>
+              <w:szCs w:val="24"/>
+            </w:rPr>
+            <w:t xml:space="preserve"> a la empresa.</w:t>
           </w:r>
         </w:p>
         <w:p>
@@ -3589,6 +3645,13 @@
             </w:rPr>
             <w:t xml:space="preserve"> que proveen de materia prima a la organización para poder realizar la producción.</w:t>
           </w:r>
+          <w:r>
+            <w:rPr>
+              <w:szCs w:val="24"/>
+              <w:lang w:bidi="en-US"/>
+            </w:rPr>
+            <w:t xml:space="preserve"> A ellos se les realizan pedidos de materia prima, reclamos y cancelación de pedidos.</w:t>
+          </w:r>
         </w:p>
         <w:p>
           <w:pPr>
@@ -3636,7 +3699,21 @@
               <w:szCs w:val="24"/>
               <w:lang w:bidi="en-US"/>
             </w:rPr>
-            <w:t xml:space="preserve"> que realizan trabajos específicos necesarios para la producción de determinadas piezas (tercerización).</w:t>
+            <w:t xml:space="preserve"> que realizan trabajos específicos</w:t>
+          </w:r>
+          <w:r>
+            <w:rPr>
+              <w:szCs w:val="24"/>
+              <w:lang w:bidi="en-US"/>
+            </w:rPr>
+            <w:t xml:space="preserve"> que no se pueden realizar en la empresa y los cuales son </w:t>
+          </w:r>
+          <w:r>
+            <w:rPr>
+              <w:szCs w:val="24"/>
+              <w:lang w:bidi="en-US"/>
+            </w:rPr>
+            <w:t xml:space="preserve"> necesarios para la producción de determinadas piezas (tercerización).</w:t>
           </w:r>
         </w:p>
         <w:p>
@@ -28997,7 +29074,7 @@
                       <w:noProof/>
                       <w:color w:val="7FD13B" w:themeColor="accent1"/>
                     </w:rPr>
-                    <w:t>4</w:t>
+                    <w:t>6</w:t>
                   </w:r>
                   <w:r>
                     <w:rPr>
@@ -32104,7 +32181,7 @@
 </file>
 
 <file path=customXml/itemProps2.xml><?xml version="1.0" encoding="utf-8"?>
-<ds:datastoreItem xmlns:ds="http://schemas.openxmlformats.org/officeDocument/2006/customXml" ds:itemID="{CAC30B2E-77BC-4035-B18F-A2FD91DA2561}">
+<ds:datastoreItem xmlns:ds="http://schemas.openxmlformats.org/officeDocument/2006/customXml" ds:itemID="{D0A5241A-054B-482A-8030-DC1700311F3A}">
   <ds:schemaRefs>
     <ds:schemaRef ds:uri="http://schemas.openxmlformats.org/officeDocument/2006/bibliography"/>
   </ds:schemaRefs>

</xml_diff>

<commit_message>
Revision dia 04/05/2010. Nro total de CU=57. Se corrigieron todas las descripciones de trazo grueso.
</commit_message>
<xml_diff>
--- a/02_modelado del sistema de negocio/Modelado del Sistema de Negocio.docx
+++ b/02_modelado del sistema de negocio/Modelado del Sistema de Negocio.docx
@@ -48,7 +48,7 @@
               <w:lang w:eastAsia="es-AR"/>
             </w:rPr>
             <w:pict>
-              <v:rect id="_x0000_s1064" style="position:absolute;left:0;text-align:left;margin-left:0;margin-top:0;width:431.95pt;height:111.1pt;z-index:251668480;mso-width-percent:1000;mso-position-horizontal:center;mso-position-horizontal-relative:margin;mso-position-vertical:top;mso-position-vertical-relative:margin;mso-width-percent:1000;mso-width-relative:margin;mso-height-relative:margin" filled="f" stroked="f">
+              <v:rect id="_x0000_s1064" style="position:absolute;left:0;text-align:left;margin-left:-2.45pt;margin-top:-24.75pt;width:441.9pt;height:111.1pt;z-index:251668480;mso-width-percent:1000;mso-position-horizontal-relative:margin;mso-position-vertical-relative:margin;mso-width-percent:1000;mso-width-relative:margin;mso-height-relative:margin" filled="f" stroked="f">
                 <v:textbox style="mso-next-textbox:#_x0000_s1064;mso-fit-shape-to-text:t">
                   <w:txbxContent>
                     <w:p>
@@ -57,7 +57,7 @@
                         <w:rPr>
                           <w:b/>
                           <w:bCs/>
-                          <w:color w:val="138576" w:themeColor="accent6" w:themeShade="BF"/>
+                          <w:color w:val="1AB39F" w:themeColor="accent6"/>
                           <w:sz w:val="58"/>
                           <w:szCs w:val="58"/>
                           <w:lang w:val="es-ES"/>
@@ -67,7 +67,7 @@
                         <w:rPr>
                           <w:b/>
                           <w:bCs/>
-                          <w:color w:val="138576" w:themeColor="accent6" w:themeShade="BF"/>
+                          <w:color w:val="1AB39F" w:themeColor="accent6"/>
                           <w:sz w:val="58"/>
                           <w:szCs w:val="58"/>
                           <w:lang w:val="es-ES"/>
@@ -81,7 +81,7 @@
                         <w:rPr>
                           <w:b/>
                           <w:bCs/>
-                          <w:color w:val="138576" w:themeColor="accent6" w:themeShade="BF"/>
+                          <w:color w:val="1AB39F" w:themeColor="accent6"/>
                           <w:sz w:val="58"/>
                           <w:szCs w:val="58"/>
                           <w:lang w:val="es-ES"/>
@@ -91,7 +91,7 @@
                         <w:rPr>
                           <w:b/>
                           <w:bCs/>
-                          <w:color w:val="138576" w:themeColor="accent6" w:themeShade="BF"/>
+                          <w:color w:val="1AB39F" w:themeColor="accent6"/>
                           <w:sz w:val="58"/>
                           <w:szCs w:val="58"/>
                           <w:lang w:val="es-ES"/>
@@ -126,7 +126,7 @@
               <w:lang w:eastAsia="es-AR"/>
             </w:rPr>
             <w:pict>
-              <v:rect id="_x0000_s1062" style="position:absolute;left:0;text-align:left;margin-left:0;margin-top:27.95pt;width:468.7pt;height:365.4pt;z-index:251665408;mso-position-horizontal:center;mso-position-horizontal-relative:margin;mso-position-vertical-relative:margin;mso-width-relative:margin;mso-height-relative:margin;v-text-anchor:bottom" filled="f" stroked="f">
+              <v:rect id="_x0000_s1062" style="position:absolute;left:0;text-align:left;margin-left:4.75pt;margin-top:42.6pt;width:468.7pt;height:365.4pt;z-index:251665408;mso-position-horizontal-relative:margin;mso-position-vertical-relative:margin;mso-width-relative:margin;mso-height-relative:margin;v-text-anchor:bottom" filled="f" stroked="f">
                 <v:textbox style="mso-next-textbox:#_x0000_s1062">
                   <w:txbxContent>
                     <w:p>
@@ -204,6 +204,7 @@
                         <w:rPr>
                           <w:b/>
                           <w:bCs/>
+                          <w:i/>
                           <w:color w:val="4E5B6F" w:themeColor="text2"/>
                           <w:sz w:val="52"/>
                           <w:szCs w:val="52"/>
@@ -240,9 +241,48 @@
                         <w:rPr>
                           <w:b/>
                           <w:bCs/>
+                          <w:i/>
                           <w:color w:val="4E5B6F" w:themeColor="text2"/>
-                          <w:sz w:val="56"/>
-                          <w:szCs w:val="56"/>
+                          <w:sz w:val="52"/>
+                          <w:szCs w:val="52"/>
+                          <w:lang w:val="es-ES"/>
+                        </w:rPr>
+                      </w:pPr>
+                    </w:p>
+                    <w:p>
+                      <w:pPr>
+                        <w:rPr>
+                          <w:b/>
+                          <w:bCs/>
+                          <w:i/>
+                          <w:color w:val="7FD13B" w:themeColor="accent1"/>
+                          <w:sz w:val="52"/>
+                          <w:szCs w:val="52"/>
+                          <w:lang w:val="es-ES"/>
+                        </w:rPr>
+                      </w:pPr>
+                      <w:r>
+                        <w:rPr>
+                          <w:b/>
+                          <w:bCs/>
+                          <w:i/>
+                          <w:color w:val="7FD13B" w:themeColor="accent1"/>
+                          <w:sz w:val="52"/>
+                          <w:szCs w:val="52"/>
+                          <w:lang w:val="es-ES"/>
+                        </w:rPr>
+                        <w:t>Sistema: MetalSoft</w:t>
+                      </w:r>
+                    </w:p>
+                    <w:p>
+                      <w:pPr>
+                        <w:spacing w:after="0" w:line="240" w:lineRule="auto"/>
+                        <w:rPr>
+                          <w:b/>
+                          <w:bCs/>
+                          <w:color w:val="808080" w:themeColor="text1" w:themeTint="7F"/>
+                          <w:sz w:val="32"/>
+                          <w:szCs w:val="32"/>
                           <w:lang w:val="es-ES"/>
                         </w:rPr>
                       </w:pPr>
@@ -330,8 +370,77 @@
               <w:lang w:val="es-ES"/>
             </w:rPr>
           </w:pPr>
+          <w:r>
+            <w:rPr>
+              <w:noProof/>
+              <w:lang w:eastAsia="es-AR"/>
+            </w:rPr>
+            <w:drawing>
+              <wp:anchor distT="0" distB="0" distL="114300" distR="114300" simplePos="0" relativeHeight="251661312" behindDoc="0" locked="0" layoutInCell="1" allowOverlap="1">
+                <wp:simplePos x="0" y="0"/>
+                <wp:positionH relativeFrom="column">
+                  <wp:posOffset>2389931</wp:posOffset>
+                </wp:positionH>
+                <wp:positionV relativeFrom="paragraph">
+                  <wp:posOffset>58991</wp:posOffset>
+                </wp:positionV>
+                <wp:extent cx="742974" cy="879675"/>
+                <wp:effectExtent l="19050" t="0" r="0" b="0"/>
+                <wp:wrapNone/>
+                <wp:docPr id="21" name="Imagen 1" descr="C:\Documents and Settings\Lore\Mis documentos\Mis imágenes\BACAMQMQ3HCAIDFMQOCANYMT11CARILD9TCAWQ697MCAJ9BKY9CAAIJBIBCAMEQ90KCAAYTTETCAWKTKQ1CAC4KIJMCAPHIX4SCAPU371PCARRL4J7CAM2NE2CCAUK6EK2CAR4UQYVCA5VNMWC.jpg"/>
+                <wp:cNvGraphicFramePr>
+                  <a:graphicFrameLocks xmlns:a="http://schemas.openxmlformats.org/drawingml/2006/main" noChangeAspect="1"/>
+                </wp:cNvGraphicFramePr>
+                <a:graphic xmlns:a="http://schemas.openxmlformats.org/drawingml/2006/main">
+                  <a:graphicData uri="http://schemas.openxmlformats.org/drawingml/2006/picture">
+                    <pic:pic xmlns:pic="http://schemas.openxmlformats.org/drawingml/2006/picture">
+                      <pic:nvPicPr>
+                        <pic:cNvPr id="0" name="Picture 1" descr="C:\Documents and Settings\Lore\Mis documentos\Mis imágenes\BACAMQMQ3HCAIDFMQOCANYMT11CARILD9TCAWQ697MCAJ9BKY9CAAIJBIBCAMEQ90KCAAYTTETCAWKTKQ1CAC4KIJMCAPHIX4SCAPU371PCARRL4J7CAM2NE2CCAUK6EK2CAR4UQYVCA5VNMWC.jpg"/>
+                        <pic:cNvPicPr>
+                          <a:picLocks noChangeAspect="1" noChangeArrowheads="1"/>
+                        </pic:cNvPicPr>
+                      </pic:nvPicPr>
+                      <pic:blipFill>
+                        <a:blip r:embed="rId9" cstate="print"/>
+                        <a:srcRect/>
+                        <a:stretch>
+                          <a:fillRect/>
+                        </a:stretch>
+                      </pic:blipFill>
+                      <pic:spPr bwMode="auto">
+                        <a:xfrm>
+                          <a:off x="0" y="0"/>
+                          <a:ext cx="742974" cy="879675"/>
+                        </a:xfrm>
+                        <a:prstGeom prst="rect">
+                          <a:avLst/>
+                        </a:prstGeom>
+                        <a:noFill/>
+                        <a:ln w="9525">
+                          <a:noFill/>
+                          <a:miter lim="800000"/>
+                          <a:headEnd/>
+                          <a:tailEnd/>
+                        </a:ln>
+                      </pic:spPr>
+                    </pic:pic>
+                  </a:graphicData>
+                </a:graphic>
+              </wp:anchor>
+            </w:drawing>
+          </w:r>
         </w:p>
         <w:p>
+          <w:pPr>
+            <w:jc w:val="right"/>
+            <w:rPr>
+              <w:rFonts w:ascii="Arial" w:hAnsi="Arial" w:cs="Arial"/>
+              <w:b/>
+              <w:kern w:val="32"/>
+              <w:sz w:val="52"/>
+              <w:szCs w:val="52"/>
+            </w:rPr>
+          </w:pPr>
           <w:r>
             <w:rPr>
               <w:noProof/>
@@ -344,7 +453,7 @@
                 <v:stroke joinstyle="miter"/>
                 <v:path gradientshapeok="t" o:connecttype="rect"/>
               </v:shapetype>
-              <v:shape id="_x0000_s1060" type="#_x0000_t202" style="position:absolute;left:0;text-align:left;margin-left:130.7pt;margin-top:557.75pt;width:190.35pt;height:44.3pt;z-index:251663360;mso-width-relative:margin;mso-height-relative:margin" stroked="f">
+              <v:shape id="_x0000_s1060" type="#_x0000_t202" style="position:absolute;left:0;text-align:left;margin-left:146.55pt;margin-top:576.2pt;width:190.35pt;height:44.3pt;z-index:251663360;mso-width-relative:margin;mso-height-relative:margin" stroked="f">
                 <v:textbox style="mso-next-textbox:#_x0000_s1060">
                   <w:txbxContent>
                     <w:p>
@@ -376,114 +485,13 @@
           </w:r>
           <w:r>
             <w:rPr>
-              <w:rFonts w:ascii="Arial Narrow" w:hAnsi="Arial Narrow"/>
               <w:noProof/>
               <w:sz w:val="60"/>
               <w:szCs w:val="60"/>
               <w:lang w:eastAsia="es-AR"/>
             </w:rPr>
             <w:pict>
-              <v:group id="_x0000_s1046" style="position:absolute;left:0;text-align:left;margin-left:-85.05pt;margin-top:327.35pt;width:611.9pt;height:237.6pt;z-index:251660288" coordorigin=",9515" coordsize="12238,4752">
-                <v:group id="_x0000_s1047" style="position:absolute;top:9515;width:12238;height:4752;mso-width-percent:1000;mso-height-percent:300;mso-position-horizontal-relative:margin;mso-position-vertical-relative:margin;mso-width-percent:1000;mso-height-percent:300" coordorigin="-6,3399" coordsize="12197,4253">
-                  <v:group id="_x0000_s1048" style="position:absolute;left:-6;top:3717;width:12189;height:3550" coordorigin="18,7468" coordsize="12189,3550">
-                    <v:shape id="_x0000_s1049" style="position:absolute;left:18;top:7837;width:7132;height:2863;mso-width-relative:page;mso-height-relative:page" coordsize="7132,2863" path="m,l17,2863,7132,2578r,-2378l,xe" fillcolor="#bee89d [1620]" stroked="f">
-                      <v:fill opacity=".5"/>
-                      <v:path arrowok="t"/>
-                    </v:shape>
-                    <v:shape id="_x0000_s1050" style="position:absolute;left:7150;top:7468;width:3466;height:3550;mso-width-relative:page;mso-height-relative:page" coordsize="3466,3550" path="m,569l,2930r3466,620l3466,,,569xe" fillcolor="#dff3ce [820]" stroked="f">
-                      <v:fill opacity=".5"/>
-                      <v:path arrowok="t"/>
-                    </v:shape>
-                    <v:shape id="_x0000_s1051" style="position:absolute;left:10616;top:7468;width:1591;height:3550;mso-width-relative:page;mso-height-relative:page" coordsize="1591,3550" path="m,l,3550,1591,2746r,-2009l,xe" fillcolor="#bee89d [1620]" stroked="f">
-                      <v:fill opacity=".5"/>
-                      <v:path arrowok="t"/>
-                    </v:shape>
-                  </v:group>
-                  <v:shape id="_x0000_s1052" style="position:absolute;left:8071;top:4069;width:4120;height:2913;mso-width-relative:page;mso-height-relative:page" coordsize="4120,2913" path="m1,251l,2662r4120,251l4120,,1,251xe" fillcolor="#d8d8d8 [2732]" stroked="f">
-                    <v:path arrowok="t"/>
-                  </v:shape>
-                  <v:shape id="_x0000_s1053" style="position:absolute;left:4104;top:3399;width:3985;height:4236;mso-width-relative:page;mso-height-relative:page" coordsize="3985,4236" path="m,l,4236,3985,3349r,-2428l,xe" fillcolor="#bfbfbf [2412]" stroked="f">
-                    <v:path arrowok="t"/>
-                  </v:shape>
-                  <v:shape id="_x0000_s1054" style="position:absolute;left:18;top:3399;width:4086;height:4253;mso-width-relative:page;mso-height-relative:page" coordsize="4086,4253" path="m4086,r-2,4253l,3198,,1072,4086,xe" fillcolor="#d8d8d8 [2732]" stroked="f">
-                    <v:path arrowok="t"/>
-                  </v:shape>
-                  <v:shape id="_x0000_s1055" style="position:absolute;left:17;top:3617;width:2076;height:3851;mso-width-relative:page;mso-height-relative:page" coordsize="2076,3851" path="m,921l2060,r16,3851l,2981,,921xe" fillcolor="#dff3ce [820]" stroked="f">
-                    <v:fill opacity="45875f"/>
-                    <v:path arrowok="t"/>
-                  </v:shape>
-                  <v:shape id="_x0000_s1056" style="position:absolute;left:2077;top:3617;width:6011;height:3835;mso-width-relative:page;mso-height-relative:page" coordsize="6011,3835" path="m,l17,3835,6011,2629r,-1390l,xe" fillcolor="#bee89d [1620]" stroked="f">
-                    <v:fill opacity="45875f"/>
-                    <v:path arrowok="t"/>
-                  </v:shape>
-                  <v:shape id="_x0000_s1057" style="position:absolute;left:8088;top:3835;width:4102;height:3432;mso-width-relative:page;mso-height-relative:page" coordsize="4102,3432" path="m,1038l,2411,4102,3432,4102,,,1038xe" fillcolor="#dff3ce [820]" stroked="f">
-                    <v:fill opacity="45875f"/>
-                    <v:path arrowok="t"/>
-                  </v:shape>
-                </v:group>
-                <v:rect id="_x0000_s1058" style="position:absolute;left:7920;top:10948;width:3899;height:2534;mso-position-horizontal-relative:margin;mso-position-vertical-relative:margin" filled="f" stroked="f">
-                  <v:textbox style="mso-next-textbox:#_x0000_s1058;mso-fit-shape-to-text:t">
-                    <w:txbxContent>
-                      <w:p>
-                        <w:pPr>
-                          <w:jc w:val="right"/>
-                          <w:rPr>
-                            <w:color w:val="138576" w:themeColor="accent6" w:themeShade="BF"/>
-                            <w:sz w:val="48"/>
-                            <w:szCs w:val="48"/>
-                            <w:lang w:val="es-ES"/>
-                          </w:rPr>
-                        </w:pPr>
-                        <w:sdt>
-                          <w:sdtPr>
-                            <w:rPr>
-                              <w:b/>
-                              <w:i/>
-                              <w:color w:val="138576" w:themeColor="accent6" w:themeShade="BF"/>
-                              <w:sz w:val="52"/>
-                              <w:szCs w:val="52"/>
-                              <w:lang w:val="es-ES"/>
-                            </w:rPr>
-                            <w:alias w:val="Año"/>
-                            <w:id w:val="18854061"/>
-                            <w:dataBinding w:prefixMappings="xmlns:ns0='http://schemas.microsoft.com/office/2006/coverPageProps'" w:xpath="/ns0:CoverPageProperties[1]/ns0:PublishDate[1]" w:storeItemID="{55AF091B-3C7A-41E3-B477-F2FDAA23CFDA}"/>
-                            <w:date>
-                              <w:dateFormat w:val="yy"/>
-                              <w:lid w:val="es-ES"/>
-                              <w:storeMappedDataAs w:val="dateTime"/>
-                              <w:calendar w:val="gregorian"/>
-                            </w:date>
-                          </w:sdtPr>
-                          <w:sdtContent>
-                            <w:r>
-                              <w:rPr>
-                                <w:b/>
-                                <w:i/>
-                                <w:color w:val="138576" w:themeColor="accent6" w:themeShade="BF"/>
-                                <w:sz w:val="52"/>
-                                <w:szCs w:val="52"/>
-                                <w:lang w:val="es-ES"/>
-                              </w:rPr>
-                              <w:t>Modelado del Sistema de Negocio</w:t>
-                            </w:r>
-                          </w:sdtContent>
-                        </w:sdt>
-                      </w:p>
-                    </w:txbxContent>
-                  </v:textbox>
-                </v:rect>
-              </v:group>
-            </w:pict>
-          </w:r>
-          <w:r>
-            <w:rPr>
-              <w:noProof/>
-              <w:sz w:val="60"/>
-              <w:szCs w:val="60"/>
-              <w:lang w:eastAsia="es-AR"/>
-            </w:rPr>
-            <w:pict>
-              <v:shape id="_x0000_s1059" type="#_x0000_t202" style="position:absolute;left:0;text-align:left;margin-left:20.25pt;margin-top:389.35pt;width:247.05pt;height:94.55pt;z-index:251662336" filled="f" stroked="f">
+              <v:shape id="_x0000_s1059" type="#_x0000_t202" style="position:absolute;left:0;text-align:left;margin-left:20.25pt;margin-top:411.2pt;width:247.05pt;height:94.55pt;z-index:251662336" filled="f" stroked="f">
                 <v:fill opacity="0"/>
                 <v:textbox style="mso-next-textbox:#_x0000_s1059">
                   <w:txbxContent>
@@ -727,64 +735,104 @@
           </w:r>
           <w:r>
             <w:rPr>
-              <w:rFonts w:ascii="Arial" w:hAnsi="Arial"/>
+              <w:rFonts w:ascii="Arial Narrow" w:hAnsi="Arial Narrow"/>
               <w:noProof/>
-              <w:kern w:val="32"/>
+              <w:sz w:val="60"/>
+              <w:szCs w:val="60"/>
               <w:lang w:eastAsia="es-AR"/>
             </w:rPr>
-            <w:drawing>
-              <wp:anchor distT="0" distB="0" distL="114300" distR="114300" simplePos="0" relativeHeight="251661312" behindDoc="0" locked="0" layoutInCell="1" allowOverlap="1">
-                <wp:simplePos x="0" y="0"/>
-                <wp:positionH relativeFrom="column">
-                  <wp:posOffset>2385500</wp:posOffset>
-                </wp:positionH>
-                <wp:positionV relativeFrom="paragraph">
-                  <wp:posOffset>190305</wp:posOffset>
-                </wp:positionV>
-                <wp:extent cx="737088" cy="879230"/>
-                <wp:effectExtent l="19050" t="0" r="5862" b="0"/>
-                <wp:wrapNone/>
-                <wp:docPr id="21" name="Imagen 1" descr="C:\Documents and Settings\Lore\Mis documentos\Mis imágenes\BACAMQMQ3HCAIDFMQOCANYMT11CARILD9TCAWQ697MCAJ9BKY9CAAIJBIBCAMEQ90KCAAYTTETCAWKTKQ1CAC4KIJMCAPHIX4SCAPU371PCARRL4J7CAM2NE2CCAUK6EK2CAR4UQYVCA5VNMWC.jpg"/>
-                <wp:cNvGraphicFramePr>
-                  <a:graphicFrameLocks xmlns:a="http://schemas.openxmlformats.org/drawingml/2006/main" noChangeAspect="1"/>
-                </wp:cNvGraphicFramePr>
-                <a:graphic xmlns:a="http://schemas.openxmlformats.org/drawingml/2006/main">
-                  <a:graphicData uri="http://schemas.openxmlformats.org/drawingml/2006/picture">
-                    <pic:pic xmlns:pic="http://schemas.openxmlformats.org/drawingml/2006/picture">
-                      <pic:nvPicPr>
-                        <pic:cNvPr id="0" name="Picture 1" descr="C:\Documents and Settings\Lore\Mis documentos\Mis imágenes\BACAMQMQ3HCAIDFMQOCANYMT11CARILD9TCAWQ697MCAJ9BKY9CAAIJBIBCAMEQ90KCAAYTTETCAWKTKQ1CAC4KIJMCAPHIX4SCAPU371PCARRL4J7CAM2NE2CCAUK6EK2CAR4UQYVCA5VNMWC.jpg"/>
-                        <pic:cNvPicPr>
-                          <a:picLocks noChangeAspect="1" noChangeArrowheads="1"/>
-                        </pic:cNvPicPr>
-                      </pic:nvPicPr>
-                      <pic:blipFill>
-                        <a:blip r:embed="rId9" cstate="print"/>
-                        <a:srcRect/>
-                        <a:stretch>
-                          <a:fillRect/>
-                        </a:stretch>
-                      </pic:blipFill>
-                      <pic:spPr bwMode="auto">
-                        <a:xfrm>
-                          <a:off x="0" y="0"/>
-                          <a:ext cx="737088" cy="879230"/>
-                        </a:xfrm>
-                        <a:prstGeom prst="rect">
-                          <a:avLst/>
-                        </a:prstGeom>
-                        <a:noFill/>
-                        <a:ln w="9525">
-                          <a:noFill/>
-                          <a:miter lim="800000"/>
-                          <a:headEnd/>
-                          <a:tailEnd/>
-                        </a:ln>
-                      </pic:spPr>
-                    </pic:pic>
-                  </a:graphicData>
-                </a:graphic>
-              </wp:anchor>
-            </w:drawing>
+            <w:pict>
+              <v:group id="_x0000_s1046" style="position:absolute;left:0;text-align:left;margin-left:-85.05pt;margin-top:339.55pt;width:611.9pt;height:237.6pt;z-index:251660288" coordorigin=",9515" coordsize="12238,4752">
+                <v:group id="_x0000_s1047" style="position:absolute;top:9515;width:12238;height:4752;mso-width-percent:1000;mso-height-percent:300;mso-position-horizontal-relative:margin;mso-position-vertical-relative:margin;mso-width-percent:1000;mso-height-percent:300" coordorigin="-6,3399" coordsize="12197,4253">
+                  <v:group id="_x0000_s1048" style="position:absolute;left:-6;top:3717;width:12189;height:3550" coordorigin="18,7468" coordsize="12189,3550">
+                    <v:shape id="_x0000_s1049" style="position:absolute;left:18;top:7837;width:7132;height:2863;mso-width-relative:page;mso-height-relative:page" coordsize="7132,2863" path="m,l17,2863,7132,2578r,-2378l,xe" fillcolor="#bee89d [1620]" stroked="f">
+                      <v:fill opacity=".5"/>
+                      <v:path arrowok="t"/>
+                    </v:shape>
+                    <v:shape id="_x0000_s1050" style="position:absolute;left:7150;top:7468;width:3466;height:3550;mso-width-relative:page;mso-height-relative:page" coordsize="3466,3550" path="m,569l,2930r3466,620l3466,,,569xe" fillcolor="#dff3ce [820]" stroked="f">
+                      <v:fill opacity=".5"/>
+                      <v:path arrowok="t"/>
+                    </v:shape>
+                    <v:shape id="_x0000_s1051" style="position:absolute;left:10616;top:7468;width:1591;height:3550;mso-width-relative:page;mso-height-relative:page" coordsize="1591,3550" path="m,l,3550,1591,2746r,-2009l,xe" fillcolor="#bee89d [1620]" stroked="f">
+                      <v:fill opacity=".5"/>
+                      <v:path arrowok="t"/>
+                    </v:shape>
+                  </v:group>
+                  <v:shape id="_x0000_s1052" style="position:absolute;left:8071;top:4069;width:4120;height:2913;mso-width-relative:page;mso-height-relative:page" coordsize="4120,2913" path="m1,251l,2662r4120,251l4120,,1,251xe" fillcolor="#d8d8d8 [2732]" stroked="f">
+                    <v:path arrowok="t"/>
+                  </v:shape>
+                  <v:shape id="_x0000_s1053" style="position:absolute;left:4104;top:3399;width:3985;height:4236;mso-width-relative:page;mso-height-relative:page" coordsize="3985,4236" path="m,l,4236,3985,3349r,-2428l,xe" fillcolor="#bfbfbf [2412]" stroked="f">
+                    <v:path arrowok="t"/>
+                  </v:shape>
+                  <v:shape id="_x0000_s1054" style="position:absolute;left:18;top:3399;width:4086;height:4253;mso-width-relative:page;mso-height-relative:page" coordsize="4086,4253" path="m4086,r-2,4253l,3198,,1072,4086,xe" fillcolor="#d8d8d8 [2732]" stroked="f">
+                    <v:path arrowok="t"/>
+                  </v:shape>
+                  <v:shape id="_x0000_s1055" style="position:absolute;left:17;top:3617;width:2076;height:3851;mso-width-relative:page;mso-height-relative:page" coordsize="2076,3851" path="m,921l2060,r16,3851l,2981,,921xe" fillcolor="#dff3ce [820]" stroked="f">
+                    <v:fill opacity="45875f"/>
+                    <v:path arrowok="t"/>
+                  </v:shape>
+                  <v:shape id="_x0000_s1056" style="position:absolute;left:2077;top:3617;width:6011;height:3835;mso-width-relative:page;mso-height-relative:page" coordsize="6011,3835" path="m,l17,3835,6011,2629r,-1390l,xe" fillcolor="#bee89d [1620]" stroked="f">
+                    <v:fill opacity="45875f"/>
+                    <v:path arrowok="t"/>
+                  </v:shape>
+                  <v:shape id="_x0000_s1057" style="position:absolute;left:8088;top:3835;width:4102;height:3432;mso-width-relative:page;mso-height-relative:page" coordsize="4102,3432" path="m,1038l,2411,4102,3432,4102,,,1038xe" fillcolor="#dff3ce [820]" stroked="f">
+                    <v:fill opacity="45875f"/>
+                    <v:path arrowok="t"/>
+                  </v:shape>
+                </v:group>
+                <v:rect id="_x0000_s1058" style="position:absolute;left:7920;top:10948;width:3899;height:2534;mso-position-horizontal-relative:margin;mso-position-vertical-relative:margin" filled="f" stroked="f">
+                  <v:textbox style="mso-next-textbox:#_x0000_s1058;mso-fit-shape-to-text:t">
+                    <w:txbxContent>
+                      <w:p>
+                        <w:pPr>
+                          <w:jc w:val="right"/>
+                          <w:rPr>
+                            <w:color w:val="138576" w:themeColor="accent6" w:themeShade="BF"/>
+                            <w:sz w:val="48"/>
+                            <w:szCs w:val="48"/>
+                            <w:lang w:val="es-ES"/>
+                          </w:rPr>
+                        </w:pPr>
+                        <w:sdt>
+                          <w:sdtPr>
+                            <w:rPr>
+                              <w:b/>
+                              <w:i/>
+                              <w:color w:val="138576" w:themeColor="accent6" w:themeShade="BF"/>
+                              <w:sz w:val="52"/>
+                              <w:szCs w:val="52"/>
+                              <w:lang w:val="es-ES"/>
+                            </w:rPr>
+                            <w:alias w:val="Año"/>
+                            <w:id w:val="18854061"/>
+                            <w:dataBinding w:prefixMappings="xmlns:ns0='http://schemas.microsoft.com/office/2006/coverPageProps'" w:xpath="/ns0:CoverPageProperties[1]/ns0:PublishDate[1]" w:storeItemID="{55AF091B-3C7A-41E3-B477-F2FDAA23CFDA}"/>
+                            <w:date>
+                              <w:dateFormat w:val="yy"/>
+                              <w:lid w:val="es-ES"/>
+                              <w:storeMappedDataAs w:val="dateTime"/>
+                              <w:calendar w:val="gregorian"/>
+                            </w:date>
+                          </w:sdtPr>
+                          <w:sdtContent>
+                            <w:r>
+                              <w:rPr>
+                                <w:b/>
+                                <w:i/>
+                                <w:color w:val="138576" w:themeColor="accent6" w:themeShade="BF"/>
+                                <w:sz w:val="52"/>
+                                <w:szCs w:val="52"/>
+                                <w:lang w:val="es-ES"/>
+                              </w:rPr>
+                              <w:t>Modelado del Sistema de Negocio</w:t>
+                            </w:r>
+                          </w:sdtContent>
+                        </w:sdt>
+                      </w:p>
+                    </w:txbxContent>
+                  </v:textbox>
+                </v:rect>
+              </v:group>
+            </w:pict>
           </w:r>
           <w:r>
             <w:rPr>
@@ -795,6 +843,239 @@
           </w:r>
           <w:bookmarkStart w:id="2" w:name="_Toc258888386"/>
           <w:bookmarkStart w:id="3" w:name="_Toc258888445"/>
+          <w:bookmarkStart w:id="4" w:name="_Toc62378576"/>
+          <w:bookmarkStart w:id="5" w:name="_Toc64457651"/>
+          <w:bookmarkStart w:id="6" w:name="_Toc64457717"/>
+          <w:bookmarkStart w:id="7" w:name="_Toc211238352"/>
+        </w:p>
+        <w:p>
+          <w:pPr>
+            <w:jc w:val="right"/>
+            <w:rPr>
+              <w:rFonts w:ascii="Arial" w:hAnsi="Arial" w:cs="Arial"/>
+              <w:b/>
+              <w:kern w:val="32"/>
+              <w:sz w:val="52"/>
+              <w:szCs w:val="52"/>
+            </w:rPr>
+          </w:pPr>
+        </w:p>
+        <w:p>
+          <w:pPr>
+            <w:jc w:val="right"/>
+            <w:rPr>
+              <w:rFonts w:ascii="Arial" w:hAnsi="Arial" w:cs="Arial"/>
+              <w:b/>
+              <w:kern w:val="32"/>
+              <w:sz w:val="52"/>
+              <w:szCs w:val="52"/>
+            </w:rPr>
+          </w:pPr>
+        </w:p>
+        <w:p>
+          <w:pPr>
+            <w:jc w:val="right"/>
+            <w:rPr>
+              <w:rFonts w:ascii="Arial" w:hAnsi="Arial" w:cs="Arial"/>
+              <w:b/>
+              <w:kern w:val="32"/>
+              <w:sz w:val="52"/>
+              <w:szCs w:val="52"/>
+            </w:rPr>
+          </w:pPr>
+        </w:p>
+        <w:p>
+          <w:pPr>
+            <w:jc w:val="right"/>
+            <w:rPr>
+              <w:rFonts w:ascii="Arial" w:hAnsi="Arial" w:cs="Arial"/>
+              <w:b/>
+              <w:color w:val="425EA9" w:themeColor="accent5" w:themeShade="BF"/>
+              <w:kern w:val="32"/>
+              <w:sz w:val="52"/>
+              <w:szCs w:val="52"/>
+            </w:rPr>
+          </w:pPr>
+        </w:p>
+        <w:bookmarkEnd w:id="4"/>
+        <w:bookmarkEnd w:id="5"/>
+        <w:bookmarkEnd w:id="6"/>
+        <w:bookmarkEnd w:id="7"/>
+        <w:p>
+          <w:pPr>
+            <w:jc w:val="right"/>
+            <w:rPr>
+              <w:rFonts w:ascii="Arial" w:hAnsi="Arial" w:cs="Arial"/>
+              <w:b/>
+              <w:color w:val="425EA9" w:themeColor="accent5" w:themeShade="BF"/>
+              <w:kern w:val="32"/>
+              <w:sz w:val="52"/>
+              <w:szCs w:val="52"/>
+            </w:rPr>
+          </w:pPr>
+          <w:r>
+            <w:rPr>
+              <w:rFonts w:ascii="Arial" w:hAnsi="Arial" w:cs="Arial"/>
+              <w:b/>
+              <w:color w:val="425EA9" w:themeColor="accent5" w:themeShade="BF"/>
+              <w:kern w:val="32"/>
+              <w:sz w:val="52"/>
+              <w:szCs w:val="52"/>
+            </w:rPr>
+            <w:t>Modelado del Sistema de Negocio</w:t>
+          </w:r>
+        </w:p>
+        <w:p>
+          <w:pPr>
+            <w:jc w:val="right"/>
+            <w:rPr>
+              <w:rFonts w:ascii="Arial" w:hAnsi="Arial" w:cs="Arial"/>
+              <w:b/>
+              <w:color w:val="425EA9" w:themeColor="accent5" w:themeShade="BF"/>
+              <w:kern w:val="32"/>
+              <w:szCs w:val="24"/>
+            </w:rPr>
+          </w:pPr>
+          <w:bookmarkStart w:id="8" w:name="_Toc61928498"/>
+          <w:bookmarkStart w:id="9" w:name="_Toc61928600"/>
+          <w:bookmarkStart w:id="10" w:name="_Toc61928653"/>
+          <w:bookmarkStart w:id="11" w:name="_Toc61928915"/>
+          <w:bookmarkStart w:id="12" w:name="_Toc211238353"/>
+          <w:r>
+            <w:rPr>
+              <w:rFonts w:ascii="Arial" w:hAnsi="Arial" w:cs="Arial"/>
+              <w:b/>
+              <w:color w:val="425EA9" w:themeColor="accent5" w:themeShade="BF"/>
+              <w:kern w:val="32"/>
+              <w:szCs w:val="24"/>
+            </w:rPr>
+            <w:t>Versión 1.</w:t>
+          </w:r>
+          <w:bookmarkEnd w:id="8"/>
+          <w:bookmarkEnd w:id="9"/>
+          <w:bookmarkEnd w:id="10"/>
+          <w:bookmarkEnd w:id="11"/>
+          <w:bookmarkEnd w:id="12"/>
+          <w:r>
+            <w:rPr>
+              <w:rFonts w:ascii="Arial" w:hAnsi="Arial" w:cs="Arial"/>
+              <w:b/>
+              <w:color w:val="425EA9" w:themeColor="accent5" w:themeShade="BF"/>
+              <w:kern w:val="32"/>
+              <w:szCs w:val="24"/>
+            </w:rPr>
+            <w:t>10</w:t>
+          </w:r>
+        </w:p>
+        <w:p>
+          <w:pPr>
+            <w:pStyle w:val="Sutitulo2"/>
+            <w:rPr>
+              <w:rFonts w:ascii="Arial" w:hAnsi="Arial"/>
+              <w:bCs w:val="0"/>
+              <w:color w:val="425EA9" w:themeColor="accent5" w:themeShade="BF"/>
+              <w:kern w:val="32"/>
+              <w:sz w:val="36"/>
+              <w:szCs w:val="36"/>
+              <w:lang w:eastAsia="en-US"/>
+            </w:rPr>
+          </w:pPr>
+        </w:p>
+        <w:p>
+          <w:pPr>
+            <w:pStyle w:val="Sutitulo2"/>
+            <w:rPr>
+              <w:rFonts w:ascii="Arial" w:hAnsi="Arial"/>
+              <w:color w:val="425EA9" w:themeColor="accent5" w:themeShade="BF"/>
+              <w:sz w:val="36"/>
+              <w:szCs w:val="36"/>
+            </w:rPr>
+          </w:pPr>
+        </w:p>
+        <w:p>
+          <w:pPr>
+            <w:jc w:val="right"/>
+            <w:rPr>
+              <w:rFonts w:ascii="Arial" w:hAnsi="Arial" w:cs="Arial"/>
+              <w:b/>
+              <w:color w:val="425EA9" w:themeColor="accent5" w:themeShade="BF"/>
+              <w:kern w:val="32"/>
+              <w:sz w:val="32"/>
+              <w:szCs w:val="32"/>
+            </w:rPr>
+          </w:pPr>
+          <w:bookmarkStart w:id="13" w:name="_Toc61928501"/>
+          <w:bookmarkStart w:id="14" w:name="_Toc61928603"/>
+          <w:bookmarkStart w:id="15" w:name="_Toc61928656"/>
+          <w:bookmarkStart w:id="16" w:name="_Toc61928918"/>
+          <w:bookmarkStart w:id="17" w:name="_Toc211238354"/>
+          <w:r>
+            <w:rPr>
+              <w:rFonts w:ascii="Arial" w:hAnsi="Arial" w:cs="Arial"/>
+              <w:b/>
+              <w:color w:val="425EA9" w:themeColor="accent5" w:themeShade="BF"/>
+              <w:kern w:val="32"/>
+              <w:sz w:val="32"/>
+              <w:szCs w:val="32"/>
+            </w:rPr>
+            <w:t xml:space="preserve">Proyecto: </w:t>
+          </w:r>
+          <w:bookmarkEnd w:id="13"/>
+          <w:bookmarkEnd w:id="14"/>
+          <w:bookmarkEnd w:id="15"/>
+          <w:bookmarkEnd w:id="16"/>
+          <w:bookmarkEnd w:id="17"/>
+          <w:r>
+            <w:rPr>
+              <w:rFonts w:ascii="Arial" w:hAnsi="Arial" w:cs="Arial"/>
+              <w:b/>
+              <w:color w:val="425EA9" w:themeColor="accent5" w:themeShade="BF"/>
+              <w:kern w:val="32"/>
+              <w:sz w:val="32"/>
+              <w:szCs w:val="32"/>
+            </w:rPr>
+            <w:t>METALSOFT</w:t>
+          </w:r>
+        </w:p>
+        <w:p>
+          <w:pPr>
+            <w:pStyle w:val="Subtitulo"/>
+            <w:rPr>
+              <w:rFonts w:ascii="Arial" w:hAnsi="Arial"/>
+              <w:color w:val="4E5B6F" w:themeColor="text2"/>
+              <w:szCs w:val="34"/>
+            </w:rPr>
+          </w:pPr>
+          <w:r>
+            <w:rPr>
+              <w:rFonts w:ascii="Arial" w:hAnsi="Arial"/>
+              <w:color w:val="4E5B6F" w:themeColor="text2"/>
+              <w:szCs w:val="34"/>
+            </w:rPr>
+            <w:t xml:space="preserve"> </w:t>
+          </w:r>
+        </w:p>
+        <w:p>
+          <w:pPr>
+            <w:rPr>
+              <w:rFonts w:ascii="Arial" w:eastAsia="Times New Roman" w:hAnsi="Arial" w:cs="Arial"/>
+              <w:b/>
+              <w:bCs/>
+              <w:color w:val="4E5B6F" w:themeColor="text2"/>
+              <w:sz w:val="34"/>
+              <w:szCs w:val="34"/>
+            </w:rPr>
+          </w:pPr>
+          <w:r>
+            <w:rPr>
+              <w:rFonts w:ascii="Arial" w:hAnsi="Arial"/>
+              <w:color w:val="4E5B6F" w:themeColor="text2"/>
+              <w:szCs w:val="34"/>
+            </w:rPr>
+            <w:br w:type="page"/>
+          </w:r>
+        </w:p>
+        <w:p>
           <w:r>
             <w:rPr>
               <w:rFonts w:asciiTheme="majorHAnsi" w:eastAsiaTheme="majorEastAsia" w:hAnsiTheme="majorHAnsi" w:cstheme="majorBidi"/>
@@ -1160,8 +1441,8 @@
               <w:u w:val="single"/>
             </w:rPr>
           </w:pPr>
-          <w:bookmarkStart w:id="4" w:name="_Toc258888387"/>
-          <w:bookmarkStart w:id="5" w:name="_Toc258888446"/>
+          <w:bookmarkStart w:id="18" w:name="_Toc258888387"/>
+          <w:bookmarkStart w:id="19" w:name="_Toc258888446"/>
           <w:r>
             <w:rPr>
               <w:rFonts w:asciiTheme="majorHAnsi" w:eastAsiaTheme="majorEastAsia" w:hAnsiTheme="majorHAnsi" w:cstheme="majorBidi"/>
@@ -1174,8 +1455,8 @@
             </w:rPr>
             <w:t>Historia de Cambios</w:t>
           </w:r>
-          <w:bookmarkEnd w:id="4"/>
-          <w:bookmarkEnd w:id="5"/>
+          <w:bookmarkEnd w:id="18"/>
+          <w:bookmarkEnd w:id="19"/>
         </w:p>
         <w:p>
           <w:pPr>
@@ -2343,6 +2624,497 @@
               </w:p>
             </w:tc>
           </w:tr>
+          <w:tr>
+            <w:tc>
+              <w:tcPr>
+                <w:cnfStyle w:val="000010000000"/>
+                <w:tcW w:w="2353" w:type="dxa"/>
+              </w:tcPr>
+              <w:p>
+                <w:pPr>
+                  <w:pStyle w:val="Tabletext"/>
+                  <w:rPr>
+                    <w:rFonts w:asciiTheme="minorHAnsi" w:hAnsiTheme="minorHAnsi" w:cstheme="minorHAnsi"/>
+                    <w:bCs w:val="0"/>
+                    <w:szCs w:val="22"/>
+                    <w:lang w:val="es-AR"/>
+                  </w:rPr>
+                </w:pPr>
+                <w:r>
+                  <w:rPr>
+                    <w:rFonts w:asciiTheme="minorHAnsi" w:hAnsiTheme="minorHAnsi" w:cstheme="minorHAnsi"/>
+                    <w:bCs w:val="0"/>
+                    <w:szCs w:val="22"/>
+                    <w:lang w:val="es-AR"/>
+                  </w:rPr>
+                  <w:t>29/04/2010</w:t>
+                </w:r>
+              </w:p>
+            </w:tc>
+            <w:tc>
+              <w:tcPr>
+                <w:tcW w:w="1177" w:type="dxa"/>
+              </w:tcPr>
+              <w:p>
+                <w:pPr>
+                  <w:pStyle w:val="Tabletext"/>
+                  <w:cnfStyle w:val="000000000000"/>
+                  <w:rPr>
+                    <w:rFonts w:asciiTheme="minorHAnsi" w:hAnsiTheme="minorHAnsi" w:cstheme="minorHAnsi"/>
+                    <w:bCs w:val="0"/>
+                    <w:szCs w:val="22"/>
+                    <w:lang w:val="es-AR"/>
+                  </w:rPr>
+                </w:pPr>
+                <w:r>
+                  <w:rPr>
+                    <w:rFonts w:asciiTheme="minorHAnsi" w:hAnsiTheme="minorHAnsi" w:cstheme="minorHAnsi"/>
+                    <w:bCs w:val="0"/>
+                    <w:szCs w:val="22"/>
+                    <w:lang w:val="es-AR"/>
+                  </w:rPr>
+                  <w:t>1.6</w:t>
+                </w:r>
+              </w:p>
+            </w:tc>
+            <w:tc>
+              <w:tcPr>
+                <w:cnfStyle w:val="000010000000"/>
+                <w:tcW w:w="3824" w:type="dxa"/>
+              </w:tcPr>
+              <w:p>
+                <w:pPr>
+                  <w:pStyle w:val="Tabletext"/>
+                  <w:rPr>
+                    <w:rFonts w:asciiTheme="minorHAnsi" w:hAnsiTheme="minorHAnsi" w:cstheme="minorHAnsi"/>
+                    <w:bCs w:val="0"/>
+                    <w:szCs w:val="22"/>
+                    <w:lang w:val="es-AR"/>
+                  </w:rPr>
+                </w:pPr>
+                <w:r>
+                  <w:rPr>
+                    <w:rFonts w:asciiTheme="minorHAnsi" w:hAnsiTheme="minorHAnsi" w:cstheme="minorHAnsi"/>
+                    <w:bCs w:val="0"/>
+                    <w:szCs w:val="22"/>
+                    <w:lang w:val="es-AR"/>
+                  </w:rPr>
+                  <w:t>Correcciones</w:t>
+                </w:r>
+              </w:p>
+            </w:tc>
+            <w:tc>
+              <w:tcPr>
+                <w:tcW w:w="2353" w:type="dxa"/>
+              </w:tcPr>
+              <w:p>
+                <w:pPr>
+                  <w:pStyle w:val="Tabletext"/>
+                  <w:cnfStyle w:val="000000000000"/>
+                  <w:rPr>
+                    <w:rFonts w:asciiTheme="minorHAnsi" w:hAnsiTheme="minorHAnsi" w:cstheme="minorHAnsi"/>
+                    <w:bCs w:val="0"/>
+                    <w:szCs w:val="22"/>
+                    <w:lang w:val="es-AR"/>
+                  </w:rPr>
+                </w:pPr>
+                <w:r>
+                  <w:rPr>
+                    <w:rFonts w:asciiTheme="minorHAnsi" w:hAnsiTheme="minorHAnsi" w:cstheme="minorHAnsi"/>
+                    <w:bCs w:val="0"/>
+                    <w:szCs w:val="22"/>
+                    <w:lang w:val="es-AR"/>
+                  </w:rPr>
+                  <w:t>Enrico, Mariana</w:t>
+                </w:r>
+              </w:p>
+              <w:p>
+                <w:pPr>
+                  <w:pStyle w:val="Tabletext"/>
+                  <w:cnfStyle w:val="000000000000"/>
+                  <w:rPr>
+                    <w:rFonts w:asciiTheme="minorHAnsi" w:hAnsiTheme="minorHAnsi" w:cstheme="minorHAnsi"/>
+                    <w:bCs w:val="0"/>
+                    <w:szCs w:val="22"/>
+                    <w:lang w:val="es-AR"/>
+                  </w:rPr>
+                </w:pPr>
+                <w:r>
+                  <w:rPr>
+                    <w:rFonts w:asciiTheme="minorHAnsi" w:hAnsiTheme="minorHAnsi" w:cstheme="minorHAnsi"/>
+                    <w:bCs w:val="0"/>
+                    <w:szCs w:val="22"/>
+                    <w:lang w:val="es-AR"/>
+                  </w:rPr>
+                  <w:t>Merdine, Victoria</w:t>
+                </w:r>
+              </w:p>
+              <w:p>
+                <w:pPr>
+                  <w:pStyle w:val="Tabletext"/>
+                  <w:cnfStyle w:val="000000000000"/>
+                  <w:rPr>
+                    <w:rFonts w:asciiTheme="minorHAnsi" w:hAnsiTheme="minorHAnsi" w:cstheme="minorHAnsi"/>
+                    <w:bCs w:val="0"/>
+                    <w:szCs w:val="22"/>
+                    <w:lang w:val="es-AR"/>
+                  </w:rPr>
+                </w:pPr>
+                <w:r>
+                  <w:rPr>
+                    <w:rFonts w:asciiTheme="minorHAnsi" w:hAnsiTheme="minorHAnsi" w:cstheme="minorHAnsi"/>
+                    <w:bCs w:val="0"/>
+                    <w:szCs w:val="22"/>
+                    <w:lang w:val="es-AR"/>
+                  </w:rPr>
+                  <w:lastRenderedPageBreak/>
+                  <w:t>Molina, Leandro</w:t>
+                </w:r>
+              </w:p>
+            </w:tc>
+          </w:tr>
+          <w:tr>
+            <w:trPr>
+              <w:cnfStyle w:val="000000100000"/>
+            </w:trPr>
+            <w:tc>
+              <w:tcPr>
+                <w:cnfStyle w:val="000010000000"/>
+                <w:tcW w:w="2353" w:type="dxa"/>
+              </w:tcPr>
+              <w:p>
+                <w:pPr>
+                  <w:pStyle w:val="Tabletext"/>
+                  <w:rPr>
+                    <w:rFonts w:asciiTheme="minorHAnsi" w:hAnsiTheme="minorHAnsi" w:cstheme="minorHAnsi"/>
+                    <w:bCs w:val="0"/>
+                    <w:szCs w:val="22"/>
+                    <w:lang w:val="es-AR"/>
+                  </w:rPr>
+                </w:pPr>
+                <w:r>
+                  <w:rPr>
+                    <w:rFonts w:asciiTheme="minorHAnsi" w:hAnsiTheme="minorHAnsi" w:cstheme="minorHAnsi"/>
+                    <w:bCs w:val="0"/>
+                    <w:szCs w:val="22"/>
+                    <w:lang w:val="es-AR"/>
+                  </w:rPr>
+                  <w:lastRenderedPageBreak/>
+                  <w:t>3/05/2010</w:t>
+                </w:r>
+              </w:p>
+            </w:tc>
+            <w:tc>
+              <w:tcPr>
+                <w:tcW w:w="1177" w:type="dxa"/>
+              </w:tcPr>
+              <w:p>
+                <w:pPr>
+                  <w:pStyle w:val="Tabletext"/>
+                  <w:cnfStyle w:val="000000100000"/>
+                  <w:rPr>
+                    <w:rFonts w:asciiTheme="minorHAnsi" w:hAnsiTheme="minorHAnsi" w:cstheme="minorHAnsi"/>
+                    <w:bCs w:val="0"/>
+                    <w:szCs w:val="22"/>
+                    <w:lang w:val="es-AR"/>
+                  </w:rPr>
+                </w:pPr>
+                <w:r>
+                  <w:rPr>
+                    <w:rFonts w:asciiTheme="minorHAnsi" w:hAnsiTheme="minorHAnsi" w:cstheme="minorHAnsi"/>
+                    <w:bCs w:val="0"/>
+                    <w:szCs w:val="22"/>
+                    <w:lang w:val="es-AR"/>
+                  </w:rPr>
+                  <w:t>1.7</w:t>
+                </w:r>
+              </w:p>
+            </w:tc>
+            <w:tc>
+              <w:tcPr>
+                <w:cnfStyle w:val="000010000000"/>
+                <w:tcW w:w="3824" w:type="dxa"/>
+              </w:tcPr>
+              <w:p>
+                <w:pPr>
+                  <w:pStyle w:val="Tabletext"/>
+                  <w:rPr>
+                    <w:rFonts w:asciiTheme="minorHAnsi" w:hAnsiTheme="minorHAnsi" w:cstheme="minorHAnsi"/>
+                    <w:bCs w:val="0"/>
+                    <w:szCs w:val="22"/>
+                    <w:lang w:val="es-AR"/>
+                  </w:rPr>
+                </w:pPr>
+                <w:r>
+                  <w:rPr>
+                    <w:rFonts w:asciiTheme="minorHAnsi" w:hAnsiTheme="minorHAnsi" w:cstheme="minorHAnsi"/>
+                    <w:bCs w:val="0"/>
+                    <w:szCs w:val="22"/>
+                    <w:lang w:val="es-AR"/>
+                  </w:rPr>
+                  <w:t>Correcciones</w:t>
+                </w:r>
+              </w:p>
+            </w:tc>
+            <w:tc>
+              <w:tcPr>
+                <w:tcW w:w="2353" w:type="dxa"/>
+              </w:tcPr>
+              <w:p>
+                <w:pPr>
+                  <w:pStyle w:val="Tabletext"/>
+                  <w:cnfStyle w:val="000000100000"/>
+                  <w:rPr>
+                    <w:rFonts w:asciiTheme="minorHAnsi" w:hAnsiTheme="minorHAnsi" w:cstheme="minorHAnsi"/>
+                    <w:bCs w:val="0"/>
+                    <w:szCs w:val="22"/>
+                    <w:lang w:val="es-AR"/>
+                  </w:rPr>
+                </w:pPr>
+                <w:r>
+                  <w:rPr>
+                    <w:rFonts w:asciiTheme="minorHAnsi" w:hAnsiTheme="minorHAnsi" w:cstheme="minorHAnsi"/>
+                    <w:bCs w:val="0"/>
+                    <w:szCs w:val="22"/>
+                    <w:lang w:val="es-AR"/>
+                  </w:rPr>
+                  <w:t>Barale, Lorena</w:t>
+                </w:r>
+              </w:p>
+              <w:p>
+                <w:pPr>
+                  <w:pStyle w:val="Tabletext"/>
+                  <w:cnfStyle w:val="000000100000"/>
+                  <w:rPr>
+                    <w:rFonts w:asciiTheme="minorHAnsi" w:hAnsiTheme="minorHAnsi" w:cstheme="minorHAnsi"/>
+                    <w:bCs w:val="0"/>
+                    <w:szCs w:val="22"/>
+                    <w:lang w:val="es-AR"/>
+                  </w:rPr>
+                </w:pPr>
+                <w:r>
+                  <w:rPr>
+                    <w:rFonts w:asciiTheme="minorHAnsi" w:hAnsiTheme="minorHAnsi" w:cstheme="minorHAnsi"/>
+                    <w:bCs w:val="0"/>
+                    <w:szCs w:val="22"/>
+                    <w:lang w:val="es-AR"/>
+                  </w:rPr>
+                  <w:t>Enrico, Mariana</w:t>
+                </w:r>
+              </w:p>
+              <w:p>
+                <w:pPr>
+                  <w:pStyle w:val="Tabletext"/>
+                  <w:cnfStyle w:val="000000100000"/>
+                  <w:rPr>
+                    <w:rFonts w:asciiTheme="minorHAnsi" w:hAnsiTheme="minorHAnsi" w:cstheme="minorHAnsi"/>
+                    <w:bCs w:val="0"/>
+                    <w:szCs w:val="22"/>
+                    <w:lang w:val="es-AR"/>
+                  </w:rPr>
+                </w:pPr>
+                <w:r>
+                  <w:rPr>
+                    <w:rFonts w:asciiTheme="minorHAnsi" w:hAnsiTheme="minorHAnsi" w:cstheme="minorHAnsi"/>
+                    <w:bCs w:val="0"/>
+                    <w:szCs w:val="22"/>
+                    <w:lang w:val="es-AR"/>
+                  </w:rPr>
+                  <w:t>Merdine, Victoria</w:t>
+                </w:r>
+              </w:p>
+              <w:p>
+                <w:pPr>
+                  <w:pStyle w:val="Tabletext"/>
+                  <w:cnfStyle w:val="000000100000"/>
+                  <w:rPr>
+                    <w:rFonts w:asciiTheme="minorHAnsi" w:hAnsiTheme="minorHAnsi" w:cstheme="minorHAnsi"/>
+                    <w:bCs w:val="0"/>
+                    <w:szCs w:val="22"/>
+                    <w:lang w:val="es-AR"/>
+                  </w:rPr>
+                </w:pPr>
+                <w:r>
+                  <w:rPr>
+                    <w:rFonts w:asciiTheme="minorHAnsi" w:hAnsiTheme="minorHAnsi" w:cstheme="minorHAnsi"/>
+                    <w:bCs w:val="0"/>
+                    <w:szCs w:val="22"/>
+                    <w:lang w:val="es-AR"/>
+                  </w:rPr>
+                  <w:t>Molina, Leandro</w:t>
+                </w:r>
+              </w:p>
+            </w:tc>
+          </w:tr>
+          <w:tr>
+            <w:tc>
+              <w:tcPr>
+                <w:cnfStyle w:val="000010000000"/>
+                <w:tcW w:w="2353" w:type="dxa"/>
+              </w:tcPr>
+              <w:p>
+                <w:pPr>
+                  <w:pStyle w:val="Tabletext"/>
+                  <w:rPr>
+                    <w:rFonts w:asciiTheme="minorHAnsi" w:hAnsiTheme="minorHAnsi" w:cstheme="minorHAnsi"/>
+                    <w:bCs w:val="0"/>
+                    <w:szCs w:val="22"/>
+                    <w:lang w:val="es-AR"/>
+                  </w:rPr>
+                </w:pPr>
+                <w:r>
+                  <w:rPr>
+                    <w:rFonts w:asciiTheme="minorHAnsi" w:hAnsiTheme="minorHAnsi" w:cstheme="minorHAnsi"/>
+                    <w:bCs w:val="0"/>
+                    <w:szCs w:val="22"/>
+                    <w:lang w:val="es-AR"/>
+                  </w:rPr>
+                  <w:t>4/05/2010</w:t>
+                </w:r>
+              </w:p>
+            </w:tc>
+            <w:tc>
+              <w:tcPr>
+                <w:tcW w:w="1177" w:type="dxa"/>
+              </w:tcPr>
+              <w:p>
+                <w:pPr>
+                  <w:pStyle w:val="Tabletext"/>
+                  <w:cnfStyle w:val="000000000000"/>
+                  <w:rPr>
+                    <w:rFonts w:asciiTheme="minorHAnsi" w:hAnsiTheme="minorHAnsi" w:cstheme="minorHAnsi"/>
+                    <w:bCs w:val="0"/>
+                    <w:szCs w:val="22"/>
+                    <w:lang w:val="es-AR"/>
+                  </w:rPr>
+                </w:pPr>
+                <w:r>
+                  <w:rPr>
+                    <w:rFonts w:asciiTheme="minorHAnsi" w:hAnsiTheme="minorHAnsi" w:cstheme="minorHAnsi"/>
+                    <w:bCs w:val="0"/>
+                    <w:szCs w:val="22"/>
+                    <w:lang w:val="es-AR"/>
+                  </w:rPr>
+                  <w:t>1.8</w:t>
+                </w:r>
+              </w:p>
+            </w:tc>
+            <w:tc>
+              <w:tcPr>
+                <w:cnfStyle w:val="000010000000"/>
+                <w:tcW w:w="3824" w:type="dxa"/>
+              </w:tcPr>
+              <w:p>
+                <w:pPr>
+                  <w:pStyle w:val="Tabletext"/>
+                  <w:rPr>
+                    <w:rFonts w:asciiTheme="minorHAnsi" w:hAnsiTheme="minorHAnsi" w:cstheme="minorHAnsi"/>
+                    <w:bCs w:val="0"/>
+                    <w:szCs w:val="22"/>
+                    <w:lang w:val="es-AR"/>
+                  </w:rPr>
+                </w:pPr>
+                <w:r>
+                  <w:rPr>
+                    <w:rFonts w:asciiTheme="minorHAnsi" w:hAnsiTheme="minorHAnsi" w:cstheme="minorHAnsi"/>
+                    <w:bCs w:val="0"/>
+                    <w:szCs w:val="22"/>
+                    <w:lang w:val="es-AR"/>
+                  </w:rPr>
+                  <w:t>Correcciones</w:t>
+                </w:r>
+              </w:p>
+            </w:tc>
+            <w:tc>
+              <w:tcPr>
+                <w:tcW w:w="2353" w:type="dxa"/>
+              </w:tcPr>
+              <w:p>
+                <w:pPr>
+                  <w:pStyle w:val="Tabletext"/>
+                  <w:cnfStyle w:val="000000000000"/>
+                  <w:rPr>
+                    <w:rFonts w:asciiTheme="minorHAnsi" w:hAnsiTheme="minorHAnsi" w:cstheme="minorHAnsi"/>
+                    <w:bCs w:val="0"/>
+                    <w:szCs w:val="22"/>
+                    <w:lang w:val="es-AR"/>
+                  </w:rPr>
+                </w:pPr>
+                <w:r>
+                  <w:rPr>
+                    <w:rFonts w:asciiTheme="minorHAnsi" w:hAnsiTheme="minorHAnsi" w:cstheme="minorHAnsi"/>
+                    <w:bCs w:val="0"/>
+                    <w:szCs w:val="22"/>
+                    <w:lang w:val="es-AR"/>
+                  </w:rPr>
+                  <w:t>Barale, Lorena</w:t>
+                </w:r>
+              </w:p>
+              <w:p>
+                <w:pPr>
+                  <w:pStyle w:val="Tabletext"/>
+                  <w:cnfStyle w:val="000000000000"/>
+                  <w:rPr>
+                    <w:rFonts w:asciiTheme="minorHAnsi" w:hAnsiTheme="minorHAnsi" w:cstheme="minorHAnsi"/>
+                    <w:bCs w:val="0"/>
+                    <w:szCs w:val="22"/>
+                    <w:lang w:val="es-AR"/>
+                  </w:rPr>
+                </w:pPr>
+                <w:r>
+                  <w:rPr>
+                    <w:rFonts w:asciiTheme="minorHAnsi" w:hAnsiTheme="minorHAnsi" w:cstheme="minorHAnsi"/>
+                    <w:bCs w:val="0"/>
+                    <w:szCs w:val="22"/>
+                    <w:lang w:val="es-AR"/>
+                  </w:rPr>
+                  <w:t>Enrico, Mariana</w:t>
+                </w:r>
+              </w:p>
+              <w:p>
+                <w:pPr>
+                  <w:pStyle w:val="Tabletext"/>
+                  <w:cnfStyle w:val="000000000000"/>
+                  <w:rPr>
+                    <w:rFonts w:asciiTheme="minorHAnsi" w:hAnsiTheme="minorHAnsi" w:cstheme="minorHAnsi"/>
+                    <w:bCs w:val="0"/>
+                    <w:szCs w:val="22"/>
+                    <w:lang w:val="es-AR"/>
+                  </w:rPr>
+                </w:pPr>
+                <w:r>
+                  <w:rPr>
+                    <w:rFonts w:asciiTheme="minorHAnsi" w:hAnsiTheme="minorHAnsi" w:cstheme="minorHAnsi"/>
+                    <w:bCs w:val="0"/>
+                    <w:szCs w:val="22"/>
+                    <w:lang w:val="es-AR"/>
+                  </w:rPr>
+                  <w:t>Merdine, Victoria</w:t>
+                </w:r>
+              </w:p>
+              <w:p>
+                <w:pPr>
+                  <w:pStyle w:val="Tabletext"/>
+                  <w:cnfStyle w:val="000000000000"/>
+                  <w:rPr>
+                    <w:rFonts w:asciiTheme="minorHAnsi" w:hAnsiTheme="minorHAnsi" w:cstheme="minorHAnsi"/>
+                    <w:bCs w:val="0"/>
+                    <w:szCs w:val="22"/>
+                    <w:lang w:val="es-AR"/>
+                  </w:rPr>
+                </w:pPr>
+                <w:r>
+                  <w:rPr>
+                    <w:rFonts w:asciiTheme="minorHAnsi" w:hAnsiTheme="minorHAnsi" w:cstheme="minorHAnsi"/>
+                    <w:bCs w:val="0"/>
+                    <w:szCs w:val="22"/>
+                    <w:lang w:val="es-AR"/>
+                  </w:rPr>
+                  <w:t>Molina, Leandro</w:t>
+                </w:r>
+              </w:p>
+            </w:tc>
+          </w:tr>
         </w:tbl>
         <w:p>
           <w:pPr>
@@ -2355,6 +3127,66 @@
               <w:szCs w:val="52"/>
             </w:rPr>
           </w:pPr>
+        </w:p>
+        <w:p>
+          <w:pPr>
+            <w:rPr>
+              <w:rFonts w:ascii="Arial" w:eastAsiaTheme="majorEastAsia" w:hAnsi="Arial" w:cstheme="majorBidi"/>
+              <w:color w:val="3A4452" w:themeColor="text2" w:themeShade="BF"/>
+              <w:spacing w:val="5"/>
+              <w:kern w:val="32"/>
+              <w:sz w:val="52"/>
+              <w:szCs w:val="52"/>
+            </w:rPr>
+          </w:pPr>
+        </w:p>
+        <w:p>
+          <w:pPr>
+            <w:rPr>
+              <w:rFonts w:ascii="Arial" w:eastAsiaTheme="majorEastAsia" w:hAnsi="Arial" w:cstheme="majorBidi"/>
+              <w:color w:val="3A4452" w:themeColor="text2" w:themeShade="BF"/>
+              <w:spacing w:val="5"/>
+              <w:kern w:val="32"/>
+              <w:sz w:val="52"/>
+              <w:szCs w:val="52"/>
+            </w:rPr>
+          </w:pPr>
+        </w:p>
+        <w:p>
+          <w:pPr>
+            <w:rPr>
+              <w:rFonts w:ascii="Arial" w:eastAsiaTheme="majorEastAsia" w:hAnsi="Arial" w:cstheme="majorBidi"/>
+              <w:color w:val="3A4452" w:themeColor="text2" w:themeShade="BF"/>
+              <w:spacing w:val="5"/>
+              <w:kern w:val="32"/>
+              <w:sz w:val="52"/>
+              <w:szCs w:val="52"/>
+            </w:rPr>
+          </w:pPr>
+        </w:p>
+        <w:p>
+          <w:pPr>
+            <w:jc w:val="left"/>
+            <w:rPr>
+              <w:rFonts w:ascii="Arial" w:eastAsiaTheme="majorEastAsia" w:hAnsi="Arial" w:cstheme="majorBidi"/>
+              <w:color w:val="3A4452" w:themeColor="text2" w:themeShade="BF"/>
+              <w:spacing w:val="5"/>
+              <w:kern w:val="32"/>
+              <w:sz w:val="52"/>
+              <w:szCs w:val="52"/>
+            </w:rPr>
+          </w:pPr>
+          <w:r>
+            <w:rPr>
+              <w:rFonts w:ascii="Arial" w:eastAsiaTheme="majorEastAsia" w:hAnsi="Arial" w:cstheme="majorBidi"/>
+              <w:color w:val="3A4452" w:themeColor="text2" w:themeShade="BF"/>
+              <w:spacing w:val="5"/>
+              <w:kern w:val="32"/>
+              <w:sz w:val="52"/>
+              <w:szCs w:val="52"/>
+            </w:rPr>
+            <w:br w:type="page"/>
+          </w:r>
         </w:p>
         <w:sdt>
           <w:sdtPr>
@@ -3134,12 +3966,12 @@
           <w:pPr>
             <w:pStyle w:val="Ttulo1"/>
           </w:pPr>
-          <w:bookmarkStart w:id="6" w:name="_Toc260326346"/>
+          <w:bookmarkStart w:id="20" w:name="_Toc260326346"/>
           <w:r>
             <w:lastRenderedPageBreak/>
             <w:t>Introducción</w:t>
           </w:r>
-          <w:bookmarkEnd w:id="6"/>
+          <w:bookmarkEnd w:id="20"/>
         </w:p>
         <w:p>
           <w:pPr>
@@ -3452,13 +4284,14 @@
           <w:pPr>
             <w:pStyle w:val="Ttulo1"/>
           </w:pPr>
-          <w:bookmarkStart w:id="7" w:name="_Toc260326347"/>
+          <w:bookmarkStart w:id="21" w:name="_Toc260326347"/>
           <w:r>
             <w:lastRenderedPageBreak/>
             <w:t>Modelado de Casos de Uso del Sistema de Negocio</w:t>
           </w:r>
-          <w:bookmarkEnd w:id="7"/>
+          <w:bookmarkEnd w:id="21"/>
         </w:p>
+        <w:p/>
         <w:p>
           <w:pPr>
             <w:pStyle w:val="Ttulo2"/>
@@ -3466,9 +4299,9 @@
               <w:lang w:val="es-AR"/>
             </w:rPr>
           </w:pPr>
-          <w:bookmarkStart w:id="8" w:name="_Toc258888388"/>
-          <w:bookmarkStart w:id="9" w:name="_Toc258888447"/>
-          <w:bookmarkStart w:id="10" w:name="_Toc260326348"/>
+          <w:bookmarkStart w:id="22" w:name="_Toc258888388"/>
+          <w:bookmarkStart w:id="23" w:name="_Toc258888447"/>
+          <w:bookmarkStart w:id="24" w:name="_Toc260326348"/>
           <w:r>
             <w:rPr>
               <w:lang w:val="es-AR"/>
@@ -3481,9 +4314,9 @@
             </w:rPr>
             <w:t>efinición de Actores</w:t>
           </w:r>
-          <w:bookmarkEnd w:id="8"/>
-          <w:bookmarkEnd w:id="9"/>
-          <w:bookmarkEnd w:id="10"/>
+          <w:bookmarkEnd w:id="22"/>
+          <w:bookmarkEnd w:id="23"/>
+          <w:bookmarkEnd w:id="24"/>
         </w:p>
         <w:p>
           <w:pPr>
@@ -3554,28 +4387,56 @@
               <w:rFonts w:ascii="Calibri" w:hAnsi="Calibri"/>
               <w:szCs w:val="24"/>
             </w:rPr>
-            <w:t xml:space="preserve"> que realizan</w:t>
+            <w:t xml:space="preserve"> que </w:t>
           </w:r>
           <w:r>
             <w:rPr>
               <w:rFonts w:ascii="Calibri" w:hAnsi="Calibri"/>
               <w:szCs w:val="24"/>
             </w:rPr>
-            <w:t xml:space="preserve"> consultas de cotización,</w:t>
+            <w:t xml:space="preserve">solicitan pedidos </w:t>
           </w:r>
           <w:r>
             <w:rPr>
               <w:rFonts w:ascii="Calibri" w:hAnsi="Calibri"/>
               <w:szCs w:val="24"/>
             </w:rPr>
-            <w:t xml:space="preserve"> pedidos</w:t>
+            <w:t>de cotización,</w:t>
           </w:r>
           <w:r>
             <w:rPr>
               <w:rFonts w:ascii="Calibri" w:hAnsi="Calibri"/>
               <w:szCs w:val="24"/>
             </w:rPr>
-            <w:t xml:space="preserve"> de producción, reclamos de productos que no cumplen </w:t>
+            <w:t xml:space="preserve"> </w:t>
+          </w:r>
+          <w:r>
+            <w:rPr>
+              <w:rFonts w:ascii="Calibri" w:hAnsi="Calibri"/>
+              <w:szCs w:val="24"/>
+            </w:rPr>
+            <w:t xml:space="preserve">órdenes de </w:t>
+          </w:r>
+          <w:r>
+            <w:rPr>
+              <w:rFonts w:ascii="Calibri" w:hAnsi="Calibri"/>
+              <w:szCs w:val="24"/>
+            </w:rPr>
+            <w:t>pedidos</w:t>
+          </w:r>
+          <w:r>
+            <w:rPr>
+              <w:rFonts w:ascii="Calibri" w:hAnsi="Calibri"/>
+              <w:szCs w:val="24"/>
+            </w:rPr>
+            <w:t>, reclamos de pedido</w:t>
+          </w:r>
+          <w:r>
+            <w:rPr>
+              <w:rFonts w:ascii="Calibri" w:hAnsi="Calibri"/>
+              <w:szCs w:val="24"/>
+            </w:rPr>
+            <w:t xml:space="preserve">s que no cumplen </w:t>
           </w:r>
           <w:r>
             <w:rPr>
@@ -3596,7 +4457,21 @@
               <w:rFonts w:ascii="Calibri" w:hAnsi="Calibri"/>
               <w:szCs w:val="24"/>
             </w:rPr>
-            <w:t xml:space="preserve"> a la empresa.</w:t>
+            <w:t xml:space="preserve"> a la empresa</w:t>
+          </w:r>
+          <w:r>
+            <w:rPr>
+              <w:rFonts w:ascii="Calibri" w:hAnsi="Calibri"/>
+              <w:szCs w:val="24"/>
+            </w:rPr>
+            <w:t xml:space="preserve"> por diferentes motivos</w:t>
+          </w:r>
+          <w:r>
+            <w:rPr>
+              <w:rFonts w:ascii="Calibri" w:hAnsi="Calibri"/>
+              <w:szCs w:val="24"/>
+            </w:rPr>
+            <w:t>.</w:t>
           </w:r>
         </w:p>
         <w:p>
@@ -3650,7 +4525,35 @@
               <w:szCs w:val="24"/>
               <w:lang w:bidi="en-US"/>
             </w:rPr>
-            <w:t xml:space="preserve"> A ellos se les realizan pedidos de materia prima, reclamos y cancelación de pedidos.</w:t>
+            <w:t xml:space="preserve"> A ellos se les</w:t>
+          </w:r>
+          <w:r>
+            <w:rPr>
+              <w:szCs w:val="24"/>
+              <w:lang w:bidi="en-US"/>
+            </w:rPr>
+            <w:t xml:space="preserve"> solicitan</w:t>
+          </w:r>
+          <w:r>
+            <w:rPr>
+              <w:szCs w:val="24"/>
+              <w:lang w:bidi="en-US"/>
+            </w:rPr>
+            <w:t xml:space="preserve"> </w:t>
+          </w:r>
+          <w:r>
+            <w:rPr>
+              <w:szCs w:val="24"/>
+              <w:lang w:bidi="en-US"/>
+            </w:rPr>
+            <w:t>actualizaciones de las listas de precios,</w:t>
+          </w:r>
+          <w:r>
+            <w:rPr>
+              <w:szCs w:val="24"/>
+              <w:lang w:bidi="en-US"/>
+            </w:rPr>
+            <w:t xml:space="preserve"> pedidos de materia prima, reclamos y cancelación de pedidos.</w:t>
           </w:r>
         </w:p>
         <w:p>
@@ -3670,7 +4573,6 @@
               <w:ilvl w:val="0"/>
               <w:numId w:val="3"/>
             </w:numPr>
-            <w:jc w:val="left"/>
             <w:rPr>
               <w:b/>
               <w:i/>
@@ -3706,7 +4608,21 @@
               <w:szCs w:val="24"/>
               <w:lang w:bidi="en-US"/>
             </w:rPr>
-            <w:t xml:space="preserve"> que no se pueden realizar en la empresa y los cuales son </w:t>
+            <w:t xml:space="preserve"> que no se pueden realizar en </w:t>
+          </w:r>
+          <w:r>
+            <w:rPr>
+              <w:szCs w:val="24"/>
+              <w:lang w:bidi="en-US"/>
+            </w:rPr>
+            <w:t xml:space="preserve">la empresa, </w:t>
+          </w:r>
+          <w:r>
+            <w:rPr>
+              <w:szCs w:val="24"/>
+              <w:lang w:bidi="en-US"/>
+            </w:rPr>
+            <w:t xml:space="preserve"> los cuales son </w:t>
           </w:r>
           <w:r>
             <w:rPr>
@@ -3775,9 +4691,9 @@
               <w:lang w:val="es-AR"/>
             </w:rPr>
           </w:pPr>
-          <w:bookmarkStart w:id="11" w:name="_Toc258888389"/>
-          <w:bookmarkStart w:id="12" w:name="_Toc258888448"/>
-          <w:bookmarkStart w:id="13" w:name="_Toc260326349"/>
+          <w:bookmarkStart w:id="25" w:name="_Toc258888389"/>
+          <w:bookmarkStart w:id="26" w:name="_Toc258888448"/>
+          <w:bookmarkStart w:id="27" w:name="_Toc260326349"/>
           <w:r>
             <w:rPr>
               <w:lang w:val="es-AR"/>
@@ -3881,9 +4797,9 @@
             </w:rPr>
             <w:t>egocio</w:t>
           </w:r>
-          <w:bookmarkEnd w:id="11"/>
-          <w:bookmarkEnd w:id="12"/>
-          <w:bookmarkEnd w:id="13"/>
+          <w:bookmarkEnd w:id="25"/>
+          <w:bookmarkEnd w:id="26"/>
+          <w:bookmarkEnd w:id="27"/>
         </w:p>
         <w:p/>
         <w:p/>
@@ -3909,67 +4825,6 @@
       <w:r>
         <w:rPr>
           <w:rFonts w:ascii="Arial" w:hAnsi="Arial"/>
-          <w:noProof/>
-          <w:kern w:val="32"/>
-          <w:lang w:eastAsia="es-AR"/>
-        </w:rPr>
-        <w:drawing>
-          <wp:anchor distT="0" distB="0" distL="114300" distR="114300" simplePos="0" relativeHeight="251669504" behindDoc="1" locked="0" layoutInCell="1" allowOverlap="1">
-            <wp:simplePos x="0" y="0"/>
-            <wp:positionH relativeFrom="column">
-              <wp:posOffset>-1579245</wp:posOffset>
-            </wp:positionH>
-            <wp:positionV relativeFrom="paragraph">
-              <wp:posOffset>157734</wp:posOffset>
-            </wp:positionV>
-            <wp:extent cx="8924544" cy="5292852"/>
-            <wp:effectExtent l="0" t="1047750" r="0" b="879348"/>
-            <wp:wrapNone/>
-            <wp:docPr id="2" name="Imagen 1"/>
-            <wp:cNvGraphicFramePr>
-              <a:graphicFrameLocks xmlns:a="http://schemas.openxmlformats.org/drawingml/2006/main" noChangeAspect="1"/>
-            </wp:cNvGraphicFramePr>
-            <a:graphic xmlns:a="http://schemas.openxmlformats.org/drawingml/2006/main">
-              <a:graphicData uri="http://schemas.openxmlformats.org/drawingml/2006/picture">
-                <pic:pic xmlns:pic="http://schemas.openxmlformats.org/drawingml/2006/picture">
-                  <pic:nvPicPr>
-                    <pic:cNvPr id="0" name="Picture 1"/>
-                    <pic:cNvPicPr>
-                      <a:picLocks noChangeAspect="1" noChangeArrowheads="1"/>
-                    </pic:cNvPicPr>
-                  </pic:nvPicPr>
-                  <pic:blipFill>
-                    <a:blip r:embed="rId10" cstate="print"/>
-                    <a:srcRect/>
-                    <a:stretch>
-                      <a:fillRect/>
-                    </a:stretch>
-                  </pic:blipFill>
-                  <pic:spPr bwMode="auto">
-                    <a:xfrm rot="16200000">
-                      <a:off x="0" y="0"/>
-                      <a:ext cx="8924544" cy="5292852"/>
-                    </a:xfrm>
-                    <a:prstGeom prst="rect">
-                      <a:avLst/>
-                    </a:prstGeom>
-                    <a:noFill/>
-                    <a:ln w="9525">
-                      <a:noFill/>
-                      <a:miter lim="800000"/>
-                      <a:headEnd/>
-                      <a:tailEnd/>
-                    </a:ln>
-                  </pic:spPr>
-                </pic:pic>
-              </a:graphicData>
-            </a:graphic>
-          </wp:anchor>
-        </w:drawing>
-      </w:r>
-      <w:r>
-        <w:rPr>
-          <w:rFonts w:ascii="Arial" w:hAnsi="Arial"/>
           <w:kern w:val="32"/>
         </w:rPr>
         <w:br w:type="page"/>
@@ -3985,80 +4840,11 @@
       </w:pPr>
       <w:r>
         <w:rPr>
-          <w:rFonts w:asciiTheme="majorHAnsi" w:eastAsiaTheme="majorEastAsia" w:hAnsiTheme="majorHAnsi" w:cstheme="majorBidi"/>
-          <w:b/>
-          <w:bCs/>
-          <w:i/>
-          <w:iCs/>
-          <w:noProof/>
-          <w:color w:val="1AB39F" w:themeColor="accent6"/>
-          <w:spacing w:val="5"/>
-          <w:kern w:val="28"/>
-          <w:sz w:val="16"/>
-          <w:szCs w:val="16"/>
-          <w:lang w:eastAsia="es-AR"/>
-        </w:rPr>
-        <w:lastRenderedPageBreak/>
-        <w:drawing>
-          <wp:anchor distT="0" distB="0" distL="114300" distR="114300" simplePos="0" relativeHeight="251670528" behindDoc="1" locked="0" layoutInCell="1" allowOverlap="1">
-            <wp:simplePos x="0" y="0"/>
-            <wp:positionH relativeFrom="column">
-              <wp:posOffset>-1226439</wp:posOffset>
-            </wp:positionH>
-            <wp:positionV relativeFrom="paragraph">
-              <wp:posOffset>-246163</wp:posOffset>
-            </wp:positionV>
-            <wp:extent cx="8339328" cy="7811045"/>
-            <wp:effectExtent l="0" t="0" r="0" b="0"/>
-            <wp:wrapNone/>
-            <wp:docPr id="3" name="Imagen 2"/>
-            <wp:cNvGraphicFramePr>
-              <a:graphicFrameLocks xmlns:a="http://schemas.openxmlformats.org/drawingml/2006/main" noChangeAspect="1"/>
-            </wp:cNvGraphicFramePr>
-            <a:graphic xmlns:a="http://schemas.openxmlformats.org/drawingml/2006/main">
-              <a:graphicData uri="http://schemas.openxmlformats.org/drawingml/2006/picture">
-                <pic:pic xmlns:pic="http://schemas.openxmlformats.org/drawingml/2006/picture">
-                  <pic:nvPicPr>
-                    <pic:cNvPr id="0" name="Picture 2"/>
-                    <pic:cNvPicPr>
-                      <a:picLocks noChangeAspect="1" noChangeArrowheads="1"/>
-                    </pic:cNvPicPr>
-                  </pic:nvPicPr>
-                  <pic:blipFill>
-                    <a:blip r:embed="rId11" cstate="print"/>
-                    <a:srcRect/>
-                    <a:stretch>
-                      <a:fillRect/>
-                    </a:stretch>
-                  </pic:blipFill>
-                  <pic:spPr bwMode="auto">
-                    <a:xfrm>
-                      <a:off x="0" y="0"/>
-                      <a:ext cx="8339328" cy="7811045"/>
-                    </a:xfrm>
-                    <a:prstGeom prst="rect">
-                      <a:avLst/>
-                    </a:prstGeom>
-                    <a:noFill/>
-                    <a:ln w="9525">
-                      <a:noFill/>
-                      <a:miter lim="800000"/>
-                      <a:headEnd/>
-                      <a:tailEnd/>
-                    </a:ln>
-                  </pic:spPr>
-                </pic:pic>
-              </a:graphicData>
-            </a:graphic>
-          </wp:anchor>
-        </w:drawing>
-      </w:r>
-      <w:r>
-        <w:rPr>
           <w:rStyle w:val="nfasisintenso"/>
           <w:sz w:val="16"/>
           <w:szCs w:val="16"/>
         </w:rPr>
+        <w:lastRenderedPageBreak/>
         <w:t xml:space="preserve"> </w:t>
       </w:r>
       <w:r>
@@ -4077,9 +4863,9 @@
           <w:lang w:val="es-AR"/>
         </w:rPr>
       </w:pPr>
-      <w:bookmarkStart w:id="14" w:name="_Toc258888390"/>
-      <w:bookmarkStart w:id="15" w:name="_Toc258888449"/>
-      <w:bookmarkStart w:id="16" w:name="_Toc260326350"/>
+      <w:bookmarkStart w:id="28" w:name="_Toc258888390"/>
+      <w:bookmarkStart w:id="29" w:name="_Toc258888449"/>
+      <w:bookmarkStart w:id="30" w:name="_Toc260326350"/>
       <w:r>
         <w:rPr>
           <w:lang w:val="es-AR"/>
@@ -4165,15 +4951,15 @@
         </w:rPr>
         <w:t xml:space="preserve"> </w:t>
       </w:r>
-      <w:bookmarkEnd w:id="14"/>
-      <w:bookmarkEnd w:id="15"/>
+      <w:bookmarkEnd w:id="28"/>
+      <w:bookmarkEnd w:id="29"/>
       <w:r>
         <w:rPr>
           <w:lang w:val="es-AR"/>
         </w:rPr>
         <w:t>Negocio</w:t>
       </w:r>
-      <w:bookmarkEnd w:id="16"/>
+      <w:bookmarkEnd w:id="30"/>
     </w:p>
     <w:p>
       <w:pPr>
@@ -7132,9 +7918,9 @@
           <w:lang w:val="es-ES"/>
         </w:rPr>
       </w:pPr>
-      <w:bookmarkStart w:id="17" w:name="_Toc258888391"/>
-      <w:bookmarkStart w:id="18" w:name="_Toc258888450"/>
-      <w:bookmarkStart w:id="19" w:name="_Toc260326351"/>
+      <w:bookmarkStart w:id="31" w:name="_Toc258888391"/>
+      <w:bookmarkStart w:id="32" w:name="_Toc258888450"/>
+      <w:bookmarkStart w:id="33" w:name="_Toc260326351"/>
       <w:r>
         <w:rPr>
           <w:lang w:val="es-ES"/>
@@ -7157,9 +7943,9 @@
         </w:rPr>
         <w:t>Descripciones de Trazo Grueso</w:t>
       </w:r>
-      <w:bookmarkEnd w:id="17"/>
-      <w:bookmarkEnd w:id="18"/>
-      <w:bookmarkEnd w:id="19"/>
+      <w:bookmarkEnd w:id="31"/>
+      <w:bookmarkEnd w:id="32"/>
+      <w:bookmarkEnd w:id="33"/>
     </w:p>
     <w:p>
       <w:pPr>
@@ -7539,7 +8325,49 @@
                 <w:rFonts w:cstheme="minorHAnsi"/>
                 <w:szCs w:val="24"/>
               </w:rPr>
-              <w:t>El caso de uso comienza cuando el Responsable de Ventas (RV) recibe de un cliente una solicitud de pedido vía mail, teléfono, fax o personalmente. El RV verifica que el cliente esté registrado en la empresa y de no ser así se llama al CU 18: Administrar Clientes, para dar de alta al mismo. Luego, el RV confecciona la orden de pedido de cotización, detallando en la misma el diseño del producto, todas las piezas que lo conforman, y la cantidad solicitada.</w:t>
+              <w:t>El caso de uso comienza cuando el Responsable de Ventas (RV) recibe de un cliente una solicitud de pedido vía mail, teléfono, fax o personalmente. El RV verifica que el cliente esté registrado en la empresa y de no s</w:t>
+            </w:r>
+            <w:r>
+              <w:rPr>
+                <w:rFonts w:cstheme="minorHAnsi"/>
+                <w:szCs w:val="24"/>
+              </w:rPr>
+              <w:t xml:space="preserve">er así se llama al CU </w:t>
+            </w:r>
+            <w:r>
+              <w:rPr>
+                <w:rFonts w:cstheme="minorHAnsi"/>
+                <w:szCs w:val="24"/>
+              </w:rPr>
+              <w:t xml:space="preserve"> </w:t>
+            </w:r>
+            <w:r>
+              <w:rPr>
+                <w:rFonts w:cstheme="minorHAnsi"/>
+                <w:szCs w:val="24"/>
+              </w:rPr>
+              <w:t>“</w:t>
+            </w:r>
+            <w:r>
+              <w:rPr>
+                <w:rFonts w:cstheme="minorHAnsi"/>
+                <w:szCs w:val="24"/>
+              </w:rPr>
+              <w:t>Administrar Clientes</w:t>
+            </w:r>
+            <w:r>
+              <w:rPr>
+                <w:rFonts w:cstheme="minorHAnsi"/>
+                <w:szCs w:val="24"/>
+              </w:rPr>
+              <w:t>”</w:t>
+            </w:r>
+            <w:r>
+              <w:rPr>
+                <w:rFonts w:cstheme="minorHAnsi"/>
+                <w:szCs w:val="24"/>
+              </w:rPr>
+              <w:t>, para dar de alta al mismo. Luego, el RV confecciona la orden de pedido de cotización, detallando en la misma el diseño del producto, todas las piezas que lo conforman, y la cantidad solicitada.</w:t>
             </w:r>
           </w:p>
           <w:p>
@@ -17003,21 +17831,21 @@
                 <w:rFonts w:cstheme="minorHAnsi"/>
                 <w:szCs w:val="24"/>
               </w:rPr>
+              <w:sym w:font="Wingdings" w:char="F0FD"/>
+            </w:r>
+            <w:r>
+              <w:rPr>
+                <w:rFonts w:cstheme="minorHAnsi"/>
+                <w:szCs w:val="24"/>
+              </w:rPr>
+              <w:t xml:space="preserve"> Concreto                   </w:t>
+            </w:r>
+            <w:r>
+              <w:rPr>
+                <w:rFonts w:cstheme="minorHAnsi"/>
+                <w:szCs w:val="24"/>
+              </w:rPr>
               <w:sym w:font="Wingdings" w:char="F0A8"/>
-            </w:r>
-            <w:r>
-              <w:rPr>
-                <w:rFonts w:cstheme="minorHAnsi"/>
-                <w:szCs w:val="24"/>
-              </w:rPr>
-              <w:t xml:space="preserve"> Concreto                   </w:t>
-            </w:r>
-            <w:r>
-              <w:rPr>
-                <w:rFonts w:cstheme="minorHAnsi"/>
-                <w:szCs w:val="24"/>
-              </w:rPr>
-              <w:sym w:font="Wingdings" w:char="F0FD"/>
             </w:r>
             <w:r>
               <w:rPr>
@@ -17441,21 +18269,21 @@
                 <w:rFonts w:cstheme="minorHAnsi"/>
                 <w:szCs w:val="24"/>
               </w:rPr>
+              <w:sym w:font="Wingdings" w:char="F0FD"/>
+            </w:r>
+            <w:r>
+              <w:rPr>
+                <w:rFonts w:cstheme="minorHAnsi"/>
+                <w:szCs w:val="24"/>
+              </w:rPr>
+              <w:t xml:space="preserve"> Concreto                   </w:t>
+            </w:r>
+            <w:r>
+              <w:rPr>
+                <w:rFonts w:cstheme="minorHAnsi"/>
+                <w:szCs w:val="24"/>
+              </w:rPr>
               <w:sym w:font="Wingdings" w:char="F0A8"/>
-            </w:r>
-            <w:r>
-              <w:rPr>
-                <w:rFonts w:cstheme="minorHAnsi"/>
-                <w:szCs w:val="24"/>
-              </w:rPr>
-              <w:t xml:space="preserve"> Concreto                   </w:t>
-            </w:r>
-            <w:r>
-              <w:rPr>
-                <w:rFonts w:cstheme="minorHAnsi"/>
-                <w:szCs w:val="24"/>
-              </w:rPr>
-              <w:sym w:font="Wingdings" w:char="F0FD"/>
             </w:r>
             <w:r>
               <w:rPr>
@@ -18441,21 +19269,21 @@
                 <w:rFonts w:cstheme="minorHAnsi"/>
                 <w:szCs w:val="24"/>
               </w:rPr>
+              <w:sym w:font="Wingdings" w:char="F0FD"/>
+            </w:r>
+            <w:r>
+              <w:rPr>
+                <w:rFonts w:cstheme="minorHAnsi"/>
+                <w:szCs w:val="24"/>
+              </w:rPr>
+              <w:t xml:space="preserve"> Concreto                  </w:t>
+            </w:r>
+            <w:r>
+              <w:rPr>
+                <w:rFonts w:cstheme="minorHAnsi"/>
+                <w:szCs w:val="24"/>
+              </w:rPr>
               <w:sym w:font="Wingdings" w:char="F0A8"/>
-            </w:r>
-            <w:r>
-              <w:rPr>
-                <w:rFonts w:cstheme="minorHAnsi"/>
-                <w:szCs w:val="24"/>
-              </w:rPr>
-              <w:t xml:space="preserve"> Concreto                  </w:t>
-            </w:r>
-            <w:r>
-              <w:rPr>
-                <w:rFonts w:cstheme="minorHAnsi"/>
-                <w:szCs w:val="24"/>
-              </w:rPr>
-              <w:sym w:font="Wingdings" w:char="F0FD"/>
             </w:r>
             <w:r>
               <w:rPr>
@@ -19010,7 +19838,21 @@
                 <w:rFonts w:cstheme="minorHAnsi"/>
                 <w:szCs w:val="24"/>
               </w:rPr>
-              <w:t xml:space="preserve"> Responsable de Producción previa verificación de la asistencia de los empleados y del correcto funcionamiento de la maquinaria necesaria para la producción, distribuye a cada </w:t>
+              <w:t xml:space="preserve"> Responsable de Producción</w:t>
+            </w:r>
+            <w:r>
+              <w:rPr>
+                <w:rFonts w:cstheme="minorHAnsi"/>
+                <w:szCs w:val="24"/>
+              </w:rPr>
+              <w:t xml:space="preserve"> (RP)</w:t>
+            </w:r>
+            <w:r>
+              <w:rPr>
+                <w:rFonts w:cstheme="minorHAnsi"/>
+                <w:szCs w:val="24"/>
+              </w:rPr>
+              <w:t xml:space="preserve"> previa verificación de la asistencia de los empleados y del correcto funcionamiento de la maquinaria necesaria para la producción, distribuye a cada </w:t>
             </w:r>
             <w:r>
               <w:rPr>
@@ -19038,7 +19880,7 @@
                 <w:rFonts w:cstheme="minorHAnsi"/>
                 <w:szCs w:val="24"/>
               </w:rPr>
-              <w:t>producción. El OP</w:t>
+              <w:t>producción.</w:t>
             </w:r>
             <w:r>
               <w:rPr>
@@ -19052,6 +19894,20 @@
                 <w:rFonts w:cstheme="minorHAnsi"/>
                 <w:szCs w:val="24"/>
               </w:rPr>
+              <w:t>El OP</w:t>
+            </w:r>
+            <w:r>
+              <w:rPr>
+                <w:rFonts w:cstheme="minorHAnsi"/>
+                <w:szCs w:val="24"/>
+              </w:rPr>
+              <w:t xml:space="preserve"> </w:t>
+            </w:r>
+            <w:r>
+              <w:rPr>
+                <w:rFonts w:cstheme="minorHAnsi"/>
+                <w:szCs w:val="24"/>
+              </w:rPr>
               <w:t>consulta</w:t>
             </w:r>
             <w:r>
@@ -19227,6 +20083,13 @@
                 <w:rFonts w:cstheme="minorHAnsi"/>
                 <w:szCs w:val="24"/>
               </w:rPr>
+              <w:t xml:space="preserve"> y éste salga según las especificaciones,</w:t>
+            </w:r>
+            <w:r>
+              <w:rPr>
+                <w:rFonts w:cstheme="minorHAnsi"/>
+                <w:szCs w:val="24"/>
+              </w:rPr>
               <w:t xml:space="preserve"> lo </w:t>
             </w:r>
             <w:r>
@@ -19242,6 +20105,34 @@
                 <w:szCs w:val="24"/>
               </w:rPr>
               <w:t xml:space="preserve"> lo envía a calidad para que le realicen el control correspondiente.</w:t>
+            </w:r>
+            <w:r>
+              <w:rPr>
+                <w:rFonts w:cstheme="minorHAnsi"/>
+                <w:szCs w:val="24"/>
+              </w:rPr>
+              <w:t xml:space="preserve"> En caso de que durante la producción de un producto o pieza, a ésta se la encuentre defectuosa y sin posibilidades de corrección, se llama al caso de uso “Administrar Scrap”. En el caso que no estén dadas las condiciones necesarias para lanzar la producción o que durante la misma se p</w:t>
+            </w:r>
+            <w:r>
+              <w:rPr>
+                <w:rFonts w:cstheme="minorHAnsi"/>
+                <w:szCs w:val="24"/>
+              </w:rPr>
+              <w:t>roduzca eventos imprevistos</w:t>
+            </w:r>
+            <w:r>
+              <w:rPr>
+                <w:rFonts w:cstheme="minorHAnsi"/>
+                <w:szCs w:val="24"/>
+              </w:rPr>
+              <w:t>, el RP registrará los motivos de los mismos (novedades) en la planilla de la producción.</w:t>
+            </w:r>
+            <w:r>
+              <w:rPr>
+                <w:rFonts w:cstheme="minorHAnsi"/>
+                <w:szCs w:val="24"/>
+              </w:rPr>
+              <w:t xml:space="preserve"> Si dichos motivos son invalidantes para continuar con la producción, se llama al caso de uso “Replanificar Producción”.</w:t>
             </w:r>
           </w:p>
           <w:p>
@@ -19546,6 +20437,7 @@
                 <w:rFonts w:cstheme="minorHAnsi"/>
                 <w:szCs w:val="24"/>
               </w:rPr>
+              <w:lastRenderedPageBreak/>
               <w:t xml:space="preserve">Tipo de Caso de Uso:                </w:t>
             </w:r>
             <w:r>
@@ -19655,7 +20547,6 @@
                 <w:rFonts w:cstheme="minorHAnsi"/>
                 <w:szCs w:val="24"/>
               </w:rPr>
-              <w:lastRenderedPageBreak/>
               <w:t xml:space="preserve">El caso de uso comienza cuando el Responsable de Producción (RP) </w:t>
             </w:r>
             <w:r>
@@ -19663,14 +20554,63 @@
                 <w:rFonts w:eastAsia="Calibri" w:cstheme="minorHAnsi"/>
                 <w:szCs w:val="24"/>
               </w:rPr>
-              <w:t>luego de detectar un desvío en la planificación de la producción, registra el motivo del desvío</w:t>
-            </w:r>
-            <w:r>
-              <w:rPr>
-                <w:rFonts w:cstheme="minorHAnsi"/>
-                <w:szCs w:val="24"/>
-              </w:rPr>
-              <w:t xml:space="preserve">, recalcula los tiempos de producción, analiza la disponibilidad de materia prima en el caso que sea necesario </w:t>
+              <w:t xml:space="preserve">consulta </w:t>
+            </w:r>
+            <w:r>
+              <w:rPr>
+                <w:rFonts w:eastAsia="Calibri" w:cstheme="minorHAnsi"/>
+                <w:szCs w:val="24"/>
+              </w:rPr>
+              <w:t xml:space="preserve">la </w:t>
+            </w:r>
+            <w:r>
+              <w:rPr>
+                <w:rFonts w:eastAsia="Calibri" w:cstheme="minorHAnsi"/>
+                <w:szCs w:val="24"/>
+              </w:rPr>
+              <w:t>realización diaria</w:t>
+            </w:r>
+            <w:r>
+              <w:rPr>
+                <w:rFonts w:eastAsia="Calibri" w:cstheme="minorHAnsi"/>
+                <w:szCs w:val="24"/>
+              </w:rPr>
+              <w:t xml:space="preserve"> de la producción</w:t>
+            </w:r>
+            <w:r>
+              <w:rPr>
+                <w:rFonts w:eastAsia="Calibri" w:cstheme="minorHAnsi"/>
+                <w:szCs w:val="24"/>
+              </w:rPr>
+              <w:t xml:space="preserve"> y</w:t>
+            </w:r>
+            <w:r>
+              <w:rPr>
+                <w:rFonts w:eastAsia="Calibri" w:cstheme="minorHAnsi"/>
+                <w:szCs w:val="24"/>
+              </w:rPr>
+              <w:t xml:space="preserve"> detecta que hubo novedades que alteraron los cursos normales de la producción</w:t>
+            </w:r>
+            <w:r>
+              <w:rPr>
+                <w:rFonts w:eastAsia="Calibri" w:cstheme="minorHAnsi"/>
+                <w:szCs w:val="24"/>
+              </w:rPr>
+              <w:t>, o cuando se produce un imprevisto que no permite continuar con la producción. E</w:t>
+            </w:r>
+            <w:r>
+              <w:rPr>
+                <w:rFonts w:eastAsia="Calibri" w:cstheme="minorHAnsi"/>
+                <w:szCs w:val="24"/>
+              </w:rPr>
+              <w:t>l RP</w:t>
+            </w:r>
+            <w:r>
+              <w:rPr>
+                <w:rFonts w:cstheme="minorHAnsi"/>
+                <w:szCs w:val="24"/>
+              </w:rPr>
+              <w:t xml:space="preserve"> recalcula los tiempos de producción, analiza la disponibilidad de materia prima en el caso que sea necesario </w:t>
             </w:r>
             <w:r>
               <w:rPr>
@@ -20226,6 +21166,7 @@
                 <w:rFonts w:cstheme="minorHAnsi"/>
                 <w:szCs w:val="24"/>
               </w:rPr>
+              <w:lastRenderedPageBreak/>
               <w:t xml:space="preserve">Nivel del Caso de Uso                 </w:t>
             </w:r>
             <w:r>
@@ -20536,7 +21477,6 @@
                 <w:b/>
                 <w:szCs w:val="24"/>
               </w:rPr>
-              <w:lastRenderedPageBreak/>
               <w:t>Descripción:</w:t>
             </w:r>
           </w:p>
@@ -20568,7 +21508,21 @@
                 <w:rFonts w:cstheme="minorHAnsi"/>
                 <w:szCs w:val="24"/>
               </w:rPr>
-              <w:t>rizar, determina la Empresa Metalúrgica a la cual se le va a realizar la solicitud de cotización de trabajo y si dicha empresa no está registrada en la empresa se toman los datos pertinentes y se la registra. Luego, el RC confecciona la solicitud de cotización, detallando en la misma todas las piezas y procesos que son necesarios para cada una de las piezas. El RC envía la solicitud de cotización a la Empresa Metalúrgica.</w:t>
+              <w:t xml:space="preserve">rizar, determina la Empresa Metalúrgica a la cual se le va a realizar la solicitud de cotización de trabajo y si dicha empresa no está registrada en la empresa se toman los datos pertinentes y </w:t>
+            </w:r>
+            <w:r>
+              <w:rPr>
+                <w:rFonts w:cstheme="minorHAnsi"/>
+                <w:szCs w:val="24"/>
+              </w:rPr>
+              <w:t>se llama al caso de uso “Administrar Empresas Metalúrgicas”, para la registración la misma</w:t>
+            </w:r>
+            <w:r>
+              <w:rPr>
+                <w:rFonts w:cstheme="minorHAnsi"/>
+                <w:szCs w:val="24"/>
+              </w:rPr>
+              <w:t>. Luego, el RC confecciona la solicitud de cotización, detallando en la misma todas las piezas y procesos que son necesarios para cada una de las piezas. El RC envía la solicitud de cotización a la Empresa Metalúrgica.</w:t>
             </w:r>
           </w:p>
           <w:p>
@@ -21010,7 +21964,15 @@
                 <w:rFonts w:cstheme="minorHAnsi"/>
                 <w:szCs w:val="24"/>
               </w:rPr>
-              <w:t>realizar el envío de piezas a trabajo tercerizado. El RA verifica y separa las piezas a enviar, registrando la cantidad y tipo de cada una. Luego las piezas son embaladas según el tipo de cada una y son dispuestas para el traslado hacia la Empresa Metalúrgica correspondiente. Al momento del traslado el RA registra el envío de las piezas.</w:t>
+              <w:t xml:space="preserve">realizar el </w:t>
+            </w:r>
+            <w:r>
+              <w:rPr>
+                <w:rFonts w:cstheme="minorHAnsi"/>
+                <w:szCs w:val="24"/>
+              </w:rPr>
+              <w:lastRenderedPageBreak/>
+              <w:t>envío de piezas a trabajo tercerizado. El RA verifica y separa las piezas a enviar, registrando la cantidad y tipo de cada una. Luego las piezas son embaladas según el tipo de cada una y son dispuestas para el traslado hacia la Empresa Metalúrgica correspondiente. Al momento del traslado el RA registra el envío de las piezas.</w:t>
             </w:r>
           </w:p>
           <w:p>
@@ -21180,7 +22142,6 @@
                 <w:rFonts w:cstheme="minorHAnsi"/>
                 <w:szCs w:val="24"/>
               </w:rPr>
-              <w:lastRenderedPageBreak/>
               <w:t xml:space="preserve">Nombre del Caso de Uso:  </w:t>
             </w:r>
             <w:r>
@@ -21323,21 +22284,21 @@
                 <w:rFonts w:cstheme="minorHAnsi"/>
                 <w:szCs w:val="24"/>
               </w:rPr>
+              <w:sym w:font="Wingdings" w:char="F0FD"/>
+            </w:r>
+            <w:r>
+              <w:rPr>
+                <w:rFonts w:cstheme="minorHAnsi"/>
+                <w:szCs w:val="24"/>
+              </w:rPr>
+              <w:t xml:space="preserve"> Concreto                   </w:t>
+            </w:r>
+            <w:r>
+              <w:rPr>
+                <w:rFonts w:cstheme="minorHAnsi"/>
+                <w:szCs w:val="24"/>
+              </w:rPr>
               <w:sym w:font="Wingdings" w:char="F0A8"/>
-            </w:r>
-            <w:r>
-              <w:rPr>
-                <w:rFonts w:cstheme="minorHAnsi"/>
-                <w:szCs w:val="24"/>
-              </w:rPr>
-              <w:t xml:space="preserve"> Concreto                   </w:t>
-            </w:r>
-            <w:r>
-              <w:rPr>
-                <w:rFonts w:cstheme="minorHAnsi"/>
-                <w:szCs w:val="24"/>
-              </w:rPr>
-              <w:sym w:font="Wingdings" w:char="F0FD"/>
             </w:r>
             <w:r>
               <w:rPr>
@@ -21899,6 +22860,7 @@
                 <w:b/>
                 <w:szCs w:val="24"/>
               </w:rPr>
+              <w:lastRenderedPageBreak/>
               <w:t>Descripción:</w:t>
             </w:r>
           </w:p>
@@ -22017,7 +22979,6 @@
                 <w:rFonts w:cstheme="minorHAnsi"/>
                 <w:szCs w:val="24"/>
               </w:rPr>
-              <w:lastRenderedPageBreak/>
               <w:t xml:space="preserve">Nivel del Caso de Uso                 </w:t>
             </w:r>
             <w:r>
@@ -22586,6 +23547,7 @@
                 <w:rFonts w:cstheme="minorHAnsi"/>
                 <w:szCs w:val="24"/>
               </w:rPr>
+              <w:lastRenderedPageBreak/>
               <w:t>Actor Principal: Empresa Metalúrgica</w:t>
             </w:r>
           </w:p>
@@ -22766,15 +23728,7 @@
                 <w:rFonts w:cstheme="minorHAnsi"/>
                 <w:szCs w:val="24"/>
               </w:rPr>
-              <w:t xml:space="preserve"> (RA) ó el Responsable de Calidad (RCa) informan al Responsable de Compras (RCo) la necesidad de hacer un reclamo. El RCo solicita el motivo del reclamo y documentación al RA ó RCa, luego se comunica con la Empresa Metalúrgica (EM) e informa dicho reclamo aclarando el motivo y la documentación </w:t>
-            </w:r>
-            <w:r>
-              <w:rPr>
-                <w:rFonts w:cstheme="minorHAnsi"/>
-                <w:szCs w:val="24"/>
-              </w:rPr>
-              <w:lastRenderedPageBreak/>
-              <w:t>pertinente. Al finalizar la comunicación con la EM registra el reclamo.</w:t>
+              <w:t xml:space="preserve"> (RA) ó el Responsable de Calidad (RCa) informan al Responsable de Compras (RCo) la necesidad de hacer un reclamo. El RCo solicita el motivo del reclamo y documentación al RA ó RCa, luego se comunica con la Empresa Metalúrgica (EM) e informa dicho reclamo aclarando el motivo y la documentación pertinente. Al finalizar la comunicación con la EM registra el reclamo.</w:t>
             </w:r>
           </w:p>
           <w:p>
@@ -23209,7 +24163,15 @@
                 <w:rFonts w:cstheme="minorHAnsi"/>
                 <w:szCs w:val="24"/>
               </w:rPr>
-              <w:t xml:space="preserve"> analiza los productos, piezas  y cantidades a controlar, determina las etapas de procesos a llevar a cabo, los tiempos que llevará realizar cada proceso y determina la fecha de finalización </w:t>
+              <w:t xml:space="preserve"> analiza los productos, piezas  y cantidades a controlar, determina las etapas de procesos a llevar a cabo, los tiempos </w:t>
+            </w:r>
+            <w:r>
+              <w:rPr>
+                <w:rFonts w:cstheme="minorHAnsi"/>
+                <w:szCs w:val="24"/>
+              </w:rPr>
+              <w:lastRenderedPageBreak/>
+              <w:t xml:space="preserve">que llevará realizar cada proceso y determina la fecha de finalización </w:t>
             </w:r>
             <w:r>
               <w:rPr>
@@ -23535,7 +24497,6 @@
                 <w:rFonts w:cstheme="minorHAnsi"/>
                 <w:szCs w:val="24"/>
               </w:rPr>
-              <w:lastRenderedPageBreak/>
               <w:t xml:space="preserve">Tipo de Caso de Uso:                 </w:t>
             </w:r>
             <w:r>
@@ -24055,6 +25016,7 @@
                 <w:b/>
                 <w:szCs w:val="24"/>
               </w:rPr>
+              <w:lastRenderedPageBreak/>
               <w:t>Descripción:</w:t>
             </w:r>
           </w:p>
@@ -24182,7 +25144,6 @@
                 <w:rFonts w:cstheme="minorHAnsi"/>
                 <w:szCs w:val="24"/>
               </w:rPr>
-              <w:lastRenderedPageBreak/>
               <w:t xml:space="preserve">Nivel del Caso de Uso                 </w:t>
             </w:r>
             <w:r>
@@ -24871,6 +25832,7 @@
                 <w:rFonts w:cstheme="minorHAnsi"/>
                 <w:szCs w:val="24"/>
               </w:rPr>
+              <w:lastRenderedPageBreak/>
               <w:t xml:space="preserve">Tipo de Caso de Uso:                 </w:t>
             </w:r>
             <w:r>
@@ -24878,21 +25840,21 @@
                 <w:rFonts w:cstheme="minorHAnsi"/>
                 <w:szCs w:val="24"/>
               </w:rPr>
+              <w:sym w:font="Wingdings" w:char="F0FD"/>
+            </w:r>
+            <w:r>
+              <w:rPr>
+                <w:rFonts w:cstheme="minorHAnsi"/>
+                <w:szCs w:val="24"/>
+              </w:rPr>
+              <w:t xml:space="preserve"> Concreto                   </w:t>
+            </w:r>
+            <w:r>
+              <w:rPr>
+                <w:rFonts w:cstheme="minorHAnsi"/>
+                <w:szCs w:val="24"/>
+              </w:rPr>
               <w:sym w:font="Wingdings" w:char="F0A8"/>
-            </w:r>
-            <w:r>
-              <w:rPr>
-                <w:rFonts w:cstheme="minorHAnsi"/>
-                <w:szCs w:val="24"/>
-              </w:rPr>
-              <w:t xml:space="preserve"> Concreto                   </w:t>
-            </w:r>
-            <w:r>
-              <w:rPr>
-                <w:rFonts w:cstheme="minorHAnsi"/>
-                <w:szCs w:val="24"/>
-              </w:rPr>
-              <w:sym w:font="Wingdings" w:char="F0FD"/>
             </w:r>
             <w:r>
               <w:rPr>
@@ -25008,15 +25970,7 @@
                 <w:rFonts w:cstheme="minorHAnsi"/>
                 <w:szCs w:val="24"/>
               </w:rPr>
-              <w:t xml:space="preserve">será un conjunto de dos o más piezas. Si no es necesario ensamblar las piezas para entregar se pasa directamente al embalaje y rotulado donde se </w:t>
-            </w:r>
-            <w:r>
-              <w:rPr>
-                <w:rFonts w:cstheme="minorHAnsi"/>
-                <w:szCs w:val="24"/>
-              </w:rPr>
-              <w:lastRenderedPageBreak/>
-              <w:t>separan las piezas según el tipo. Al finalizar el embalaje se registra la cantidad de piezas, productos armados y cantidad de paquetes que conforman el pedido. El conjunto de paquetes de un pedido es separado e identificado quedando listo para su posterior envío.</w:t>
+              <w:t>será un conjunto de dos o más piezas. Si no es necesario ensamblar las piezas para entregar se pasa directamente al embalaje y rotulado donde se separan las piezas según el tipo. Al finalizar el embalaje se registra la cantidad de piezas, productos armados y cantidad de paquetes que conforman el pedido. El conjunto de paquetes de un pedido es separado e identificado quedando listo para su posterior envío.</w:t>
             </w:r>
           </w:p>
           <w:p>
@@ -25871,7 +26825,6 @@
                 <w:b/>
                 <w:szCs w:val="24"/>
               </w:rPr>
-              <w:lastRenderedPageBreak/>
               <w:t>Descripción:</w:t>
             </w:r>
           </w:p>
@@ -26349,6 +27302,7 @@
                 <w:color w:val="auto"/>
                 <w:sz w:val="24"/>
               </w:rPr>
+              <w:lastRenderedPageBreak/>
               <w:t>Fin del Caso de Uso</w:t>
             </w:r>
           </w:p>
@@ -26687,7 +27641,6 @@
                 <w:rFonts w:cstheme="minorHAnsi"/>
                 <w:szCs w:val="24"/>
               </w:rPr>
-              <w:lastRenderedPageBreak/>
               <w:t>Objetivo: Administrar la información de los diversos mantenimientos preventivos necesarios para el buen funcionamiento de las máquinas.</w:t>
             </w:r>
           </w:p>
@@ -26743,7 +27696,7 @@
                 <w:color w:val="auto"/>
                 <w:sz w:val="24"/>
               </w:rPr>
-              <w:t xml:space="preserve">El caso de uso comienza cuando el Responsable de Producción (RP), desea dar de alta un nuevo tipo de mantenimiento preventivo para una máquina, modificar o dar de baja uno ya existente. En caso de dar de alta un nuevo tipo de mantenimiento preventivo, el RP detalla el </w:t>
+              <w:t xml:space="preserve">El caso de uso comienza cuando el Responsable de Producción (RP), desea dar de alta un nuevo mantenimiento preventivo para una máquina, modificar o dar de baja uno ya existente. En caso </w:t>
             </w:r>
             <w:r>
               <w:rPr>
@@ -26751,7 +27704,7 @@
                 <w:color w:val="auto"/>
                 <w:sz w:val="24"/>
               </w:rPr>
-              <w:t>servicio a realizarse y el perío</w:t>
+              <w:t xml:space="preserve">de dar de alta un nuevo </w:t>
             </w:r>
             <w:r>
               <w:rPr>
@@ -26759,7 +27712,63 @@
                 <w:color w:val="auto"/>
                 <w:sz w:val="24"/>
               </w:rPr>
-              <w:t>do en que debe realizarse el mismo.</w:t>
+              <w:t>mantenimiento preventivo</w:t>
+            </w:r>
+            <w:r>
+              <w:rPr>
+                <w:rFonts w:asciiTheme="minorHAnsi" w:hAnsiTheme="minorHAnsi" w:cstheme="minorHAnsi"/>
+                <w:color w:val="auto"/>
+                <w:sz w:val="24"/>
+              </w:rPr>
+              <w:t xml:space="preserve"> se </w:t>
+            </w:r>
+            <w:r>
+              <w:rPr>
+                <w:rFonts w:asciiTheme="minorHAnsi" w:hAnsiTheme="minorHAnsi" w:cstheme="minorHAnsi"/>
+                <w:color w:val="auto"/>
+                <w:sz w:val="24"/>
+              </w:rPr>
+              <w:t xml:space="preserve">detalla </w:t>
+            </w:r>
+            <w:r>
+              <w:rPr>
+                <w:rFonts w:asciiTheme="minorHAnsi" w:hAnsiTheme="minorHAnsi" w:cstheme="minorHAnsi"/>
+                <w:color w:val="auto"/>
+                <w:sz w:val="24"/>
+              </w:rPr>
+              <w:t>el servicio a realizarse y el perío</w:t>
+            </w:r>
+            <w:r>
+              <w:rPr>
+                <w:rFonts w:asciiTheme="minorHAnsi" w:hAnsiTheme="minorHAnsi" w:cstheme="minorHAnsi"/>
+                <w:color w:val="auto"/>
+                <w:sz w:val="24"/>
+              </w:rPr>
+              <w:t>do en que debe realizarse el mismo</w:t>
+            </w:r>
+            <w:r>
+              <w:rPr>
+                <w:rFonts w:asciiTheme="minorHAnsi" w:hAnsiTheme="minorHAnsi" w:cstheme="minorHAnsi"/>
+                <w:color w:val="auto"/>
+                <w:sz w:val="24"/>
+              </w:rPr>
+              <w:t>; en caso de que el servicio que se desea nunca se haya hecho antes se llama al caso de uso “Administrar Servicios de Máquinas”</w:t>
+            </w:r>
+            <w:r>
+              <w:rPr>
+                <w:rFonts w:asciiTheme="minorHAnsi" w:hAnsiTheme="minorHAnsi" w:cstheme="minorHAnsi"/>
+                <w:color w:val="auto"/>
+                <w:sz w:val="24"/>
+              </w:rPr>
+              <w:t>.</w:t>
+            </w:r>
+            <w:r>
+              <w:rPr>
+                <w:rFonts w:asciiTheme="minorHAnsi" w:hAnsiTheme="minorHAnsi" w:cstheme="minorHAnsi"/>
+                <w:color w:val="auto"/>
+                <w:sz w:val="24"/>
+              </w:rPr>
+              <w:t xml:space="preserve"> </w:t>
             </w:r>
           </w:p>
           <w:p>
@@ -26984,7 +27993,7 @@
                 <w:b/>
                 <w:szCs w:val="24"/>
               </w:rPr>
-              <w:t xml:space="preserve"> de Maquinarias</w:t>
+              <w:t xml:space="preserve"> de Maquinaria</w:t>
             </w:r>
           </w:p>
         </w:tc>
@@ -27118,21 +28127,21 @@
                 <w:rFonts w:cstheme="minorHAnsi"/>
                 <w:szCs w:val="24"/>
               </w:rPr>
+              <w:sym w:font="Wingdings" w:char="F0FD"/>
+            </w:r>
+            <w:r>
+              <w:rPr>
+                <w:rFonts w:cstheme="minorHAnsi"/>
+                <w:szCs w:val="24"/>
+              </w:rPr>
+              <w:t xml:space="preserve"> Concreto                  </w:t>
+            </w:r>
+            <w:r>
+              <w:rPr>
+                <w:rFonts w:cstheme="minorHAnsi"/>
+                <w:szCs w:val="24"/>
+              </w:rPr>
               <w:sym w:font="Wingdings" w:char="F0A8"/>
-            </w:r>
-            <w:r>
-              <w:rPr>
-                <w:rFonts w:cstheme="minorHAnsi"/>
-                <w:szCs w:val="24"/>
-              </w:rPr>
-              <w:t xml:space="preserve"> Concreto                  </w:t>
-            </w:r>
-            <w:r>
-              <w:rPr>
-                <w:rFonts w:cstheme="minorHAnsi"/>
-                <w:szCs w:val="24"/>
-              </w:rPr>
-              <w:sym w:font="Wingdings" w:char="F0FD"/>
             </w:r>
             <w:r>
               <w:rPr>
@@ -27261,7 +28270,16 @@
                 <w:color w:val="auto"/>
                 <w:sz w:val="24"/>
               </w:rPr>
-              <w:t xml:space="preserve">imiento preventivo </w:t>
+              <w:t xml:space="preserve">imiento </w:t>
+            </w:r>
+            <w:r>
+              <w:rPr>
+                <w:rFonts w:asciiTheme="minorHAnsi" w:hAnsiTheme="minorHAnsi" w:cstheme="minorHAnsi"/>
+                <w:color w:val="auto"/>
+                <w:sz w:val="24"/>
+              </w:rPr>
+              <w:lastRenderedPageBreak/>
+              <w:t xml:space="preserve">preventivo </w:t>
             </w:r>
             <w:r>
               <w:rPr>
@@ -27616,14 +28634,7 @@
                 <w:rFonts w:cstheme="minorHAnsi"/>
                 <w:szCs w:val="24"/>
               </w:rPr>
-              <w:t xml:space="preserve">ID: </w:t>
-            </w:r>
-            <w:r>
-              <w:rPr>
-                <w:rFonts w:cstheme="minorHAnsi"/>
-                <w:szCs w:val="24"/>
-              </w:rPr>
-              <w:t>4</w:t>
+              <w:t>ID: 4</w:t>
             </w:r>
             <w:r>
               <w:rPr>
@@ -27661,7 +28672,6 @@
                 <w:rFonts w:cstheme="minorHAnsi"/>
                 <w:szCs w:val="24"/>
               </w:rPr>
-              <w:lastRenderedPageBreak/>
               <w:t>Actor Principal: No aplica</w:t>
             </w:r>
           </w:p>
@@ -27726,21 +28736,21 @@
                 <w:rFonts w:cstheme="minorHAnsi"/>
                 <w:szCs w:val="24"/>
               </w:rPr>
+              <w:sym w:font="Wingdings" w:char="F0FD"/>
+            </w:r>
+            <w:r>
+              <w:rPr>
+                <w:rFonts w:cstheme="minorHAnsi"/>
+                <w:szCs w:val="24"/>
+              </w:rPr>
+              <w:t xml:space="preserve"> Concreto                  </w:t>
+            </w:r>
+            <w:r>
+              <w:rPr>
+                <w:rFonts w:cstheme="minorHAnsi"/>
+                <w:szCs w:val="24"/>
+              </w:rPr>
               <w:sym w:font="Wingdings" w:char="F0A8"/>
-            </w:r>
-            <w:r>
-              <w:rPr>
-                <w:rFonts w:cstheme="minorHAnsi"/>
-                <w:szCs w:val="24"/>
-              </w:rPr>
-              <w:t xml:space="preserve"> Concreto                  </w:t>
-            </w:r>
-            <w:r>
-              <w:rPr>
-                <w:rFonts w:cstheme="minorHAnsi"/>
-                <w:szCs w:val="24"/>
-              </w:rPr>
-              <w:sym w:font="Wingdings" w:char="F0FD"/>
             </w:r>
             <w:r>
               <w:rPr>
@@ -27861,7 +28871,7 @@
                 <w:color w:val="auto"/>
                 <w:sz w:val="24"/>
               </w:rPr>
-              <w:t>El caso de uso comienza cuando el Responsable de Producción (RP) realiz</w:t>
+              <w:t>El caso de uso comienza cuando el Responsable de Producción (RP)</w:t>
             </w:r>
             <w:r>
               <w:rPr>
@@ -27869,7 +28879,7 @@
                 <w:color w:val="auto"/>
                 <w:sz w:val="24"/>
               </w:rPr>
-              <w:t xml:space="preserve">a un mantenimiento </w:t>
+              <w:t xml:space="preserve"> consulta las novedades de la realización de la producción al finalizar cada jornada. En caso de una máquina haya sufrido un desperfecto, se procede a registrar </w:t>
             </w:r>
             <w:r>
               <w:rPr>
@@ -27877,7 +28887,7 @@
                 <w:color w:val="auto"/>
                 <w:sz w:val="24"/>
               </w:rPr>
-              <w:t>correctivo de las maquinarias de la empresa</w:t>
+              <w:t xml:space="preserve">un mantenimiento </w:t>
             </w:r>
             <w:r>
               <w:rPr>
@@ -27885,7 +28895,7 @@
                 <w:color w:val="auto"/>
                 <w:sz w:val="24"/>
               </w:rPr>
-              <w:t xml:space="preserve"> para</w:t>
+              <w:t>correctivo de la máquina</w:t>
             </w:r>
             <w:r>
               <w:rPr>
@@ -27893,7 +28903,7 @@
                 <w:color w:val="auto"/>
                 <w:sz w:val="24"/>
               </w:rPr>
-              <w:t xml:space="preserve"> solucionar fallas en las mismas.</w:t>
+              <w:t>, indicando  la/s</w:t>
             </w:r>
             <w:r>
               <w:rPr>
@@ -27901,7 +28911,7 @@
                 <w:color w:val="auto"/>
                 <w:sz w:val="24"/>
               </w:rPr>
-              <w:t xml:space="preserve"> E</w:t>
+              <w:t xml:space="preserve"> rotura</w:t>
             </w:r>
             <w:r>
               <w:rPr>
@@ -27909,7 +28919,7 @@
                 <w:color w:val="auto"/>
                 <w:sz w:val="24"/>
               </w:rPr>
-              <w:t>l RP posee una orden de ar</w:t>
+              <w:t>/s,</w:t>
             </w:r>
             <w:r>
               <w:rPr>
@@ -27917,7 +28927,7 @@
                 <w:color w:val="auto"/>
                 <w:sz w:val="24"/>
               </w:rPr>
-              <w:t>reglo indicando el tipo de rotura</w:t>
+              <w:t xml:space="preserve"> motivos de la</w:t>
             </w:r>
             <w:r>
               <w:rPr>
@@ -27925,7 +28935,7 @@
                 <w:color w:val="auto"/>
                 <w:sz w:val="24"/>
               </w:rPr>
-              <w:t xml:space="preserve"> y motivos de la misma. El RP consulta el mantenimiento a realizar y registra </w:t>
+              <w:t>/s</w:t>
             </w:r>
             <w:r>
               <w:rPr>
@@ -27933,7 +28943,7 @@
                 <w:color w:val="auto"/>
                 <w:sz w:val="24"/>
               </w:rPr>
-              <w:t>el mantenimiento real realizado, indicando fecha de realizaci</w:t>
+              <w:t xml:space="preserve"> misma</w:t>
             </w:r>
             <w:r>
               <w:rPr>
@@ -27941,7 +28951,7 @@
                 <w:color w:val="auto"/>
                 <w:sz w:val="24"/>
               </w:rPr>
-              <w:t>ón, empresa que realizó el service y</w:t>
+              <w:t>/s, empleado que opera</w:t>
             </w:r>
             <w:r>
               <w:rPr>
@@ -27949,7 +28959,23 @@
                 <w:color w:val="auto"/>
                 <w:sz w:val="24"/>
               </w:rPr>
-              <w:t xml:space="preserve"> cantidad de días que la máquina estará fuera de servicio.</w:t>
+              <w:t>ba la máquina, la hora y fecha, fecha estimada de reparación, empresa que realizó el service y cantidad de días que la máquina estará fuera de servicio</w:t>
+            </w:r>
+            <w:r>
+              <w:rPr>
+                <w:rFonts w:asciiTheme="minorHAnsi" w:hAnsiTheme="minorHAnsi" w:cstheme="minorHAnsi"/>
+                <w:color w:val="auto"/>
+                <w:sz w:val="24"/>
+              </w:rPr>
+              <w:t>.</w:t>
+            </w:r>
+            <w:r>
+              <w:rPr>
+                <w:rFonts w:asciiTheme="minorHAnsi" w:hAnsiTheme="minorHAnsi" w:cstheme="minorHAnsi"/>
+                <w:color w:val="auto"/>
+                <w:sz w:val="24"/>
+              </w:rPr>
+              <w:t xml:space="preserve"> En caso de que el tipo de rotura que presenta la máquina nunca se haya registrado antes se llama al caso de uso “Administrar Roturas de  Máquinas”.</w:t>
             </w:r>
           </w:p>
           <w:p>
@@ -27965,6 +28991,14 @@
                 <w:sz w:val="24"/>
               </w:rPr>
             </w:pPr>
+            <w:r>
+              <w:rPr>
+                <w:rFonts w:asciiTheme="minorHAnsi" w:hAnsiTheme="minorHAnsi" w:cstheme="minorHAnsi"/>
+                <w:color w:val="auto"/>
+                <w:sz w:val="24"/>
+              </w:rPr>
+              <w:t xml:space="preserve"> </w:t>
+            </w:r>
           </w:p>
           <w:p>
             <w:pPr>
@@ -28309,21 +29343,28 @@
                 <w:rFonts w:cstheme="minorHAnsi"/>
                 <w:szCs w:val="24"/>
               </w:rPr>
+              <w:t xml:space="preserve"> </w:t>
+            </w:r>
+            <w:r>
+              <w:rPr>
+                <w:rFonts w:cstheme="minorHAnsi"/>
+                <w:szCs w:val="24"/>
+              </w:rPr>
+              <w:sym w:font="Wingdings" w:char="F0FD"/>
+            </w:r>
+            <w:r>
+              <w:rPr>
+                <w:rFonts w:cstheme="minorHAnsi"/>
+                <w:szCs w:val="24"/>
+              </w:rPr>
+              <w:t xml:space="preserve"> Concreto                  </w:t>
+            </w:r>
+            <w:r>
+              <w:rPr>
+                <w:rFonts w:cstheme="minorHAnsi"/>
+                <w:szCs w:val="24"/>
+              </w:rPr>
               <w:sym w:font="Wingdings" w:char="F0A8"/>
-            </w:r>
-            <w:r>
-              <w:rPr>
-                <w:rFonts w:cstheme="minorHAnsi"/>
-                <w:szCs w:val="24"/>
-              </w:rPr>
-              <w:t xml:space="preserve"> Concreto                  </w:t>
-            </w:r>
-            <w:r>
-              <w:rPr>
-                <w:rFonts w:cstheme="minorHAnsi"/>
-                <w:szCs w:val="24"/>
-              </w:rPr>
-              <w:sym w:font="Wingdings" w:char="F0FD"/>
             </w:r>
             <w:r>
               <w:rPr>
@@ -28361,6 +29402,7 @@
                 <w:rFonts w:cstheme="minorHAnsi"/>
                 <w:szCs w:val="24"/>
               </w:rPr>
+              <w:lastRenderedPageBreak/>
               <w:t xml:space="preserve">Objetivo: Administrar la información sobre los  diversos tipos de </w:t>
             </w:r>
             <w:r>
@@ -28691,7 +29733,6 @@
                 <w:rFonts w:cstheme="minorHAnsi"/>
                 <w:szCs w:val="24"/>
               </w:rPr>
-              <w:lastRenderedPageBreak/>
               <w:t xml:space="preserve">Nivel del Caso de Uso                 </w:t>
             </w:r>
             <w:r>
@@ -29442,6 +30483,7 @@
                 <w:rFonts w:cstheme="minorHAnsi"/>
                 <w:szCs w:val="24"/>
               </w:rPr>
+              <w:lastRenderedPageBreak/>
               <w:t>Actor Principal: No aplica</w:t>
             </w:r>
           </w:p>
@@ -30403,6 +31445,7 @@
                 <w:rFonts w:cstheme="minorHAnsi"/>
                 <w:szCs w:val="24"/>
               </w:rPr>
+              <w:lastRenderedPageBreak/>
               <w:t xml:space="preserve">Nivel del Caso de Uso                 </w:t>
             </w:r>
             <w:r>
@@ -30749,17 +31792,7 @@
                 <w:sz w:val="24"/>
                 <w:lang w:eastAsia="en-US"/>
               </w:rPr>
-              <w:t xml:space="preserve">El caso de uso comienza cuando el Responsable de Almacenamiento (RA) desea guardar información sobre alguna materia prima, consultar información referida a las mismas, </w:t>
-            </w:r>
-            <w:r>
-              <w:rPr>
-                <w:rFonts w:asciiTheme="minorHAnsi" w:eastAsiaTheme="minorHAnsi" w:hAnsiTheme="minorHAnsi" w:cstheme="minorHAnsi"/>
-                <w:color w:val="auto"/>
-                <w:sz w:val="24"/>
-                <w:lang w:eastAsia="en-US"/>
-              </w:rPr>
-              <w:lastRenderedPageBreak/>
-              <w:t xml:space="preserve">modificar o eliminar datos de la materia prima por diferentes motivos. En caso de dar de alta alguna materia prima, el RA registra los datos de la misma. </w:t>
+              <w:t xml:space="preserve">El caso de uso comienza cuando el Responsable de Almacenamiento (RA) desea guardar información sobre alguna materia prima, consultar información referida a las mismas, modificar o eliminar datos de la materia prima por diferentes motivos. En caso de dar de alta alguna materia prima, el RA registra los datos de la misma. </w:t>
             </w:r>
           </w:p>
           <w:p>
@@ -31250,7 +32283,511 @@
           </w:p>
         </w:tc>
       </w:tr>
+      <w:tr>
+        <w:trPr>
+          <w:cantSplit/>
+          <w:trHeight w:val="481"/>
+        </w:trPr>
+        <w:tc>
+          <w:tcPr>
+            <w:tcW w:w="8222" w:type="dxa"/>
+            <w:gridSpan w:val="2"/>
+            <w:tcBorders>
+              <w:right w:val="nil"/>
+            </w:tcBorders>
+            <w:shd w:val="clear" w:color="auto" w:fill="auto"/>
+            <w:tcMar>
+              <w:top w:w="57" w:type="dxa"/>
+            </w:tcMar>
+          </w:tcPr>
+          <w:p>
+            <w:pPr>
+              <w:spacing w:before="120" w:after="100" w:afterAutospacing="1"/>
+              <w:ind w:left="142"/>
+              <w:rPr>
+                <w:rFonts w:cstheme="minorHAnsi"/>
+                <w:szCs w:val="24"/>
+              </w:rPr>
+            </w:pPr>
+            <w:r>
+              <w:rPr>
+                <w:rFonts w:cstheme="minorHAnsi"/>
+                <w:szCs w:val="24"/>
+              </w:rPr>
+              <w:lastRenderedPageBreak/>
+              <w:t xml:space="preserve">Nivel del Caso de Uso                 </w:t>
+            </w:r>
+            <w:r>
+              <w:rPr>
+                <w:rFonts w:cstheme="minorHAnsi"/>
+                <w:szCs w:val="24"/>
+              </w:rPr>
+              <w:sym w:font="Wingdings" w:char="F0FD"/>
+            </w:r>
+            <w:r>
+              <w:rPr>
+                <w:rFonts w:cstheme="minorHAnsi"/>
+                <w:szCs w:val="24"/>
+              </w:rPr>
+              <w:t xml:space="preserve">  Negocio</w:t>
+            </w:r>
+            <w:r>
+              <w:rPr>
+                <w:rFonts w:cstheme="minorHAnsi"/>
+                <w:szCs w:val="24"/>
+              </w:rPr>
+              <w:t xml:space="preserve">                   </w:t>
+            </w:r>
+            <w:r>
+              <w:rPr>
+                <w:rFonts w:cstheme="minorHAnsi"/>
+                <w:szCs w:val="24"/>
+              </w:rPr>
+              <w:t xml:space="preserve">   </w:t>
+            </w:r>
+            <w:r>
+              <w:rPr>
+                <w:rFonts w:cstheme="minorHAnsi"/>
+                <w:szCs w:val="24"/>
+              </w:rPr>
+              <w:sym w:font="Wingdings" w:char="F0A8"/>
+            </w:r>
+            <w:r>
+              <w:rPr>
+                <w:rFonts w:cstheme="minorHAnsi"/>
+                <w:szCs w:val="24"/>
+              </w:rPr>
+              <w:t xml:space="preserve"> Sistema de Información</w:t>
+            </w:r>
+          </w:p>
+        </w:tc>
+        <w:tc>
+          <w:tcPr>
+            <w:tcW w:w="1276" w:type="dxa"/>
+            <w:tcBorders>
+              <w:left w:val="nil"/>
+            </w:tcBorders>
+            <w:tcMar>
+              <w:top w:w="57" w:type="dxa"/>
+            </w:tcMar>
+          </w:tcPr>
+          <w:p>
+            <w:pPr>
+              <w:spacing w:before="120" w:after="100" w:afterAutospacing="1"/>
+              <w:ind w:left="142"/>
+              <w:rPr>
+                <w:rFonts w:cstheme="minorHAnsi"/>
+                <w:szCs w:val="24"/>
+              </w:rPr>
+            </w:pPr>
+          </w:p>
+        </w:tc>
+      </w:tr>
+      <w:tr>
+        <w:trPr>
+          <w:cantSplit/>
+          <w:trHeight w:val="481"/>
+        </w:trPr>
+        <w:tc>
+          <w:tcPr>
+            <w:tcW w:w="8222" w:type="dxa"/>
+            <w:gridSpan w:val="2"/>
+            <w:shd w:val="clear" w:color="auto" w:fill="C7D0E9" w:themeFill="accent5" w:themeFillTint="66"/>
+            <w:tcMar>
+              <w:top w:w="57" w:type="dxa"/>
+            </w:tcMar>
+          </w:tcPr>
+          <w:p>
+            <w:pPr>
+              <w:spacing w:before="120" w:after="100" w:afterAutospacing="1"/>
+              <w:ind w:left="142"/>
+              <w:rPr>
+                <w:rFonts w:cstheme="minorHAnsi"/>
+                <w:b/>
+                <w:szCs w:val="24"/>
+              </w:rPr>
+            </w:pPr>
+            <w:r>
+              <w:rPr>
+                <w:rFonts w:cstheme="minorHAnsi"/>
+                <w:szCs w:val="24"/>
+              </w:rPr>
+              <w:t xml:space="preserve">Nombre del Caso de Uso:  </w:t>
+            </w:r>
+            <w:r>
+              <w:rPr>
+                <w:rFonts w:cstheme="minorHAnsi"/>
+                <w:b/>
+                <w:szCs w:val="24"/>
+              </w:rPr>
+              <w:t xml:space="preserve">Administrar </w:t>
+            </w:r>
+            <w:r>
+              <w:rPr>
+                <w:rFonts w:cstheme="minorHAnsi"/>
+                <w:b/>
+                <w:szCs w:val="24"/>
+              </w:rPr>
+              <w:t>Cotización</w:t>
+            </w:r>
+          </w:p>
+        </w:tc>
+        <w:tc>
+          <w:tcPr>
+            <w:tcW w:w="1276" w:type="dxa"/>
+            <w:tcMar>
+              <w:top w:w="57" w:type="dxa"/>
+            </w:tcMar>
+          </w:tcPr>
+          <w:p>
+            <w:pPr>
+              <w:spacing w:before="120" w:after="100" w:afterAutospacing="1"/>
+              <w:ind w:left="142"/>
+              <w:rPr>
+                <w:rFonts w:cstheme="minorHAnsi"/>
+                <w:szCs w:val="24"/>
+              </w:rPr>
+            </w:pPr>
+            <w:r>
+              <w:rPr>
+                <w:rFonts w:cstheme="minorHAnsi"/>
+                <w:szCs w:val="24"/>
+              </w:rPr>
+              <w:t xml:space="preserve">ID: </w:t>
+            </w:r>
+            <w:r>
+              <w:rPr>
+                <w:rFonts w:cstheme="minorHAnsi"/>
+                <w:szCs w:val="24"/>
+              </w:rPr>
+              <w:t>49</w:t>
+            </w:r>
+          </w:p>
+        </w:tc>
+      </w:tr>
+      <w:tr>
+        <w:trPr>
+          <w:cantSplit/>
+          <w:trHeight w:val="462"/>
+        </w:trPr>
+        <w:tc>
+          <w:tcPr>
+            <w:tcW w:w="4459" w:type="dxa"/>
+            <w:tcMar>
+              <w:top w:w="57" w:type="dxa"/>
+            </w:tcMar>
+          </w:tcPr>
+          <w:p>
+            <w:pPr>
+              <w:spacing w:before="120" w:after="100" w:afterAutospacing="1"/>
+              <w:ind w:left="142"/>
+              <w:rPr>
+                <w:rFonts w:cstheme="minorHAnsi"/>
+                <w:szCs w:val="24"/>
+              </w:rPr>
+            </w:pPr>
+            <w:r>
+              <w:rPr>
+                <w:rFonts w:cstheme="minorHAnsi"/>
+                <w:szCs w:val="24"/>
+              </w:rPr>
+              <w:t>Actor Principal: No aplica</w:t>
+            </w:r>
+          </w:p>
+        </w:tc>
+        <w:tc>
+          <w:tcPr>
+            <w:tcW w:w="5039" w:type="dxa"/>
+            <w:gridSpan w:val="2"/>
+            <w:tcMar>
+              <w:top w:w="57" w:type="dxa"/>
+            </w:tcMar>
+          </w:tcPr>
+          <w:p>
+            <w:pPr>
+              <w:spacing w:before="120" w:after="100" w:afterAutospacing="1"/>
+              <w:ind w:left="142"/>
+              <w:rPr>
+                <w:rFonts w:cstheme="minorHAnsi"/>
+                <w:szCs w:val="24"/>
+              </w:rPr>
+            </w:pPr>
+            <w:r>
+              <w:rPr>
+                <w:rFonts w:cstheme="minorHAnsi"/>
+                <w:szCs w:val="24"/>
+              </w:rPr>
+              <w:t>Actor Secundario: No aplica</w:t>
+            </w:r>
+          </w:p>
+        </w:tc>
+      </w:tr>
+      <w:tr>
+        <w:trPr>
+          <w:trHeight w:val="484"/>
+        </w:trPr>
+        <w:tc>
+          <w:tcPr>
+            <w:tcW w:w="9498" w:type="dxa"/>
+            <w:gridSpan w:val="3"/>
+            <w:tcMar>
+              <w:top w:w="57" w:type="dxa"/>
+            </w:tcMar>
+          </w:tcPr>
+          <w:p>
+            <w:pPr>
+              <w:spacing w:before="120" w:after="100" w:afterAutospacing="1"/>
+              <w:ind w:left="142"/>
+              <w:rPr>
+                <w:rFonts w:cstheme="minorHAnsi"/>
+                <w:szCs w:val="24"/>
+              </w:rPr>
+            </w:pPr>
+            <w:r>
+              <w:rPr>
+                <w:rFonts w:cstheme="minorHAnsi"/>
+                <w:szCs w:val="24"/>
+              </w:rPr>
+              <w:t xml:space="preserve">Tipo de Caso de Uso:                 </w:t>
+            </w:r>
+            <w:r>
+              <w:rPr>
+                <w:rFonts w:cstheme="minorHAnsi"/>
+                <w:szCs w:val="24"/>
+              </w:rPr>
+              <w:sym w:font="Wingdings" w:char="F0FD"/>
+            </w:r>
+            <w:r>
+              <w:rPr>
+                <w:rFonts w:cstheme="minorHAnsi"/>
+                <w:szCs w:val="24"/>
+              </w:rPr>
+              <w:t xml:space="preserve"> Concreto                 </w:t>
+            </w:r>
+            <w:r>
+              <w:rPr>
+                <w:rFonts w:cstheme="minorHAnsi"/>
+                <w:szCs w:val="24"/>
+              </w:rPr>
+              <w:sym w:font="Wingdings" w:char="F0A8"/>
+            </w:r>
+            <w:r>
+              <w:rPr>
+                <w:rFonts w:cstheme="minorHAnsi"/>
+                <w:szCs w:val="24"/>
+              </w:rPr>
+              <w:t xml:space="preserve"> Abstracto</w:t>
+            </w:r>
+          </w:p>
+        </w:tc>
+      </w:tr>
+      <w:tr>
+        <w:trPr>
+          <w:trHeight w:val="437"/>
+        </w:trPr>
+        <w:tc>
+          <w:tcPr>
+            <w:tcW w:w="9498" w:type="dxa"/>
+            <w:gridSpan w:val="3"/>
+            <w:tcMar>
+              <w:top w:w="57" w:type="dxa"/>
+            </w:tcMar>
+          </w:tcPr>
+          <w:p>
+            <w:pPr>
+              <w:spacing w:before="120" w:after="100" w:afterAutospacing="1"/>
+              <w:ind w:left="142"/>
+              <w:rPr>
+                <w:rFonts w:cstheme="minorHAnsi"/>
+                <w:szCs w:val="24"/>
+              </w:rPr>
+            </w:pPr>
+            <w:r>
+              <w:rPr>
+                <w:rFonts w:cstheme="minorHAnsi"/>
+                <w:szCs w:val="24"/>
+              </w:rPr>
+              <w:t>Objetivo: Administrar información necesaria sobre las diferentes matrices realizadas para la producción de determinadas piezas metalúrgicas.</w:t>
+            </w:r>
+          </w:p>
+        </w:tc>
+      </w:tr>
+      <w:tr>
+        <w:trPr>
+          <w:trHeight w:val="190"/>
+        </w:trPr>
+        <w:tc>
+          <w:tcPr>
+            <w:tcW w:w="9498" w:type="dxa"/>
+            <w:gridSpan w:val="3"/>
+            <w:tcMar>
+              <w:top w:w="57" w:type="dxa"/>
+            </w:tcMar>
+          </w:tcPr>
+          <w:p>
+            <w:pPr>
+              <w:spacing w:before="120" w:after="100" w:afterAutospacing="1"/>
+              <w:ind w:left="142"/>
+              <w:rPr>
+                <w:rFonts w:cstheme="minorHAnsi"/>
+                <w:szCs w:val="24"/>
+              </w:rPr>
+            </w:pPr>
+            <w:r>
+              <w:rPr>
+                <w:rFonts w:cstheme="minorHAnsi"/>
+                <w:szCs w:val="24"/>
+              </w:rPr>
+              <w:t>Descripción:</w:t>
+            </w:r>
+          </w:p>
+          <w:p>
+            <w:pPr>
+              <w:pStyle w:val="Textoindependiente"/>
+              <w:tabs>
+                <w:tab w:val="left" w:pos="142"/>
+              </w:tabs>
+              <w:ind w:left="142"/>
+              <w:rPr>
+                <w:rFonts w:asciiTheme="minorHAnsi" w:eastAsiaTheme="minorHAnsi" w:hAnsiTheme="minorHAnsi" w:cstheme="minorHAnsi"/>
+                <w:color w:val="auto"/>
+                <w:sz w:val="24"/>
+                <w:lang w:eastAsia="en-US"/>
+              </w:rPr>
+            </w:pPr>
+            <w:r>
+              <w:rPr>
+                <w:rFonts w:asciiTheme="minorHAnsi" w:eastAsiaTheme="minorHAnsi" w:hAnsiTheme="minorHAnsi" w:cstheme="minorHAnsi"/>
+                <w:color w:val="auto"/>
+                <w:sz w:val="24"/>
+                <w:lang w:eastAsia="en-US"/>
+              </w:rPr>
+              <w:t xml:space="preserve">El caso de uso comienza cuando el Responsable de </w:t>
+            </w:r>
+            <w:r>
+              <w:rPr>
+                <w:rFonts w:asciiTheme="minorHAnsi" w:eastAsiaTheme="minorHAnsi" w:hAnsiTheme="minorHAnsi" w:cstheme="minorHAnsi"/>
+                <w:color w:val="auto"/>
+                <w:sz w:val="24"/>
+                <w:lang w:eastAsia="en-US"/>
+              </w:rPr>
+              <w:t>Compras</w:t>
+            </w:r>
+            <w:r>
+              <w:rPr>
+                <w:rFonts w:asciiTheme="minorHAnsi" w:eastAsiaTheme="minorHAnsi" w:hAnsiTheme="minorHAnsi" w:cstheme="minorHAnsi"/>
+                <w:color w:val="auto"/>
+                <w:sz w:val="24"/>
+                <w:lang w:eastAsia="en-US"/>
+              </w:rPr>
+              <w:t xml:space="preserve"> (R</w:t>
+            </w:r>
+            <w:r>
+              <w:rPr>
+                <w:rFonts w:asciiTheme="minorHAnsi" w:eastAsiaTheme="minorHAnsi" w:hAnsiTheme="minorHAnsi" w:cstheme="minorHAnsi"/>
+                <w:color w:val="auto"/>
+                <w:sz w:val="24"/>
+                <w:lang w:eastAsia="en-US"/>
+              </w:rPr>
+              <w:t>C</w:t>
+            </w:r>
+            <w:r>
+              <w:rPr>
+                <w:rFonts w:asciiTheme="minorHAnsi" w:eastAsiaTheme="minorHAnsi" w:hAnsiTheme="minorHAnsi" w:cstheme="minorHAnsi"/>
+                <w:color w:val="auto"/>
+                <w:sz w:val="24"/>
+                <w:lang w:eastAsia="en-US"/>
+              </w:rPr>
+              <w:t>)</w:t>
+            </w:r>
+            <w:r>
+              <w:rPr>
+                <w:rFonts w:asciiTheme="minorHAnsi" w:eastAsiaTheme="minorHAnsi" w:hAnsiTheme="minorHAnsi" w:cstheme="minorHAnsi"/>
+                <w:color w:val="auto"/>
+                <w:sz w:val="24"/>
+                <w:lang w:eastAsia="en-US"/>
+              </w:rPr>
+              <w:t xml:space="preserve"> o el Responsable de Producción (RP) desean realizar una consulta o una modificación en un pedido de cotización ya existente, </w:t>
+            </w:r>
+            <w:r>
+              <w:rPr>
+                <w:rFonts w:asciiTheme="minorHAnsi" w:eastAsiaTheme="minorHAnsi" w:hAnsiTheme="minorHAnsi" w:cstheme="minorHAnsi"/>
+                <w:color w:val="auto"/>
+                <w:sz w:val="24"/>
+                <w:lang w:eastAsia="en-US"/>
+              </w:rPr>
+              <w:t xml:space="preserve"> </w:t>
+            </w:r>
+            <w:r>
+              <w:rPr>
+                <w:rFonts w:asciiTheme="minorHAnsi" w:eastAsiaTheme="minorHAnsi" w:hAnsiTheme="minorHAnsi" w:cstheme="minorHAnsi"/>
+                <w:color w:val="auto"/>
+                <w:sz w:val="24"/>
+                <w:lang w:eastAsia="en-US"/>
+              </w:rPr>
+              <w:t>en éste último caso se ingresan los datos que se desean cambiar y se guardan los cambios con los motivos de los mismos.</w:t>
+            </w:r>
+            <w:r>
+              <w:rPr>
+                <w:rFonts w:asciiTheme="minorHAnsi" w:eastAsiaTheme="minorHAnsi" w:hAnsiTheme="minorHAnsi" w:cstheme="minorHAnsi"/>
+                <w:color w:val="auto"/>
+                <w:sz w:val="24"/>
+                <w:lang w:eastAsia="en-US"/>
+              </w:rPr>
+              <w:t xml:space="preserve"> En caso de que expire el tiempo de validez de la cotización, se procede a dar de baja el mismo.</w:t>
+            </w:r>
+          </w:p>
+          <w:p>
+            <w:pPr>
+              <w:pStyle w:val="Textoindependiente"/>
+              <w:tabs>
+                <w:tab w:val="left" w:pos="142"/>
+              </w:tabs>
+              <w:ind w:left="142"/>
+              <w:rPr>
+                <w:rFonts w:asciiTheme="minorHAnsi" w:eastAsiaTheme="minorHAnsi" w:hAnsiTheme="minorHAnsi" w:cstheme="minorHAnsi"/>
+                <w:color w:val="auto"/>
+                <w:sz w:val="24"/>
+                <w:lang w:eastAsia="en-US"/>
+              </w:rPr>
+            </w:pPr>
+          </w:p>
+          <w:p>
+            <w:pPr>
+              <w:pStyle w:val="Textoindependiente"/>
+              <w:tabs>
+                <w:tab w:val="left" w:pos="142"/>
+              </w:tabs>
+              <w:ind w:left="142"/>
+              <w:rPr>
+                <w:rFonts w:asciiTheme="minorHAnsi" w:eastAsiaTheme="minorHAnsi" w:hAnsiTheme="minorHAnsi" w:cstheme="minorHAnsi"/>
+                <w:color w:val="auto"/>
+                <w:sz w:val="24"/>
+                <w:lang w:eastAsia="en-US"/>
+              </w:rPr>
+            </w:pPr>
+            <w:r>
+              <w:rPr>
+                <w:rFonts w:asciiTheme="minorHAnsi" w:eastAsiaTheme="minorHAnsi" w:hAnsiTheme="minorHAnsi" w:cstheme="minorHAnsi"/>
+                <w:color w:val="auto"/>
+                <w:sz w:val="24"/>
+                <w:lang w:eastAsia="en-US"/>
+              </w:rPr>
+              <w:t>Fin del Caso de Uso.</w:t>
+            </w:r>
+          </w:p>
+        </w:tc>
+      </w:tr>
     </w:tbl>
+    <w:p>
+      <w:pPr>
+        <w:rPr>
+          <w:rFonts w:cstheme="minorHAnsi"/>
+          <w:szCs w:val="24"/>
+          <w:lang w:bidi="en-US"/>
+        </w:rPr>
+      </w:pPr>
+    </w:p>
     <w:p>
       <w:pPr>
         <w:rPr>
@@ -31446,14 +32983,14 @@
                 <w:rFonts w:cstheme="minorHAnsi"/>
                 <w:szCs w:val="24"/>
               </w:rPr>
-              <w:t>ID: 4</w:t>
-            </w:r>
-            <w:r>
-              <w:rPr>
-                <w:rFonts w:cstheme="minorHAnsi"/>
-                <w:szCs w:val="24"/>
-              </w:rPr>
-              <w:t>9</w:t>
+              <w:t xml:space="preserve">ID: </w:t>
+            </w:r>
+            <w:r>
+              <w:rPr>
+                <w:rFonts w:cstheme="minorHAnsi"/>
+                <w:szCs w:val="24"/>
+              </w:rPr>
+              <w:t>50</w:t>
             </w:r>
           </w:p>
         </w:tc>
@@ -31655,8 +33192,16 @@
                 <w:color w:val="auto"/>
                 <w:sz w:val="24"/>
               </w:rPr>
+              <w:t xml:space="preserve">El caso de uso comienza cuando el Responsable de Compras (RC) desea elaborar un informe sobre los Proveedores registrados en la empresa, para ello el RC recoge la información necesaria y luego estructura la misma de acuerdo al modelo de informe generando de esta </w:t>
+            </w:r>
+            <w:r>
+              <w:rPr>
+                <w:rFonts w:asciiTheme="minorHAnsi" w:hAnsiTheme="minorHAnsi" w:cstheme="minorHAnsi"/>
+                <w:color w:val="auto"/>
+                <w:sz w:val="24"/>
+              </w:rPr>
               <w:lastRenderedPageBreak/>
-              <w:t>El caso de uso comienza cuando el Responsable de Compras (RC) desea elaborar un informe sobre los Proveedores registrados en la empresa, para ello el RC recoge la información necesaria y luego estructura la misma de acuerdo al modelo de informe generando de esta manera el documento con la información pertinente.</w:t>
+              <w:t>manera el documento con la información pertinente.</w:t>
             </w:r>
           </w:p>
           <w:p>
@@ -31899,7 +33444,7 @@
                 <w:rFonts w:cstheme="minorHAnsi"/>
                 <w:szCs w:val="24"/>
               </w:rPr>
-              <w:t>50</w:t>
+              <w:t>51</w:t>
             </w:r>
           </w:p>
         </w:tc>
@@ -32320,14 +33865,7 @@
                 <w:rFonts w:cstheme="minorHAnsi"/>
                 <w:szCs w:val="24"/>
               </w:rPr>
-              <w:t>5</w:t>
-            </w:r>
-            <w:r>
-              <w:rPr>
-                <w:rFonts w:cstheme="minorHAnsi"/>
-                <w:szCs w:val="24"/>
-              </w:rPr>
-              <w:t>1</w:t>
+              <w:t>52</w:t>
             </w:r>
           </w:p>
         </w:tc>
@@ -32507,7 +34045,6 @@
                 <w:b/>
                 <w:szCs w:val="24"/>
               </w:rPr>
-              <w:lastRenderedPageBreak/>
               <w:t>Descripción:</w:t>
             </w:r>
           </w:p>
@@ -32530,7 +34067,16 @@
                 <w:color w:val="auto"/>
                 <w:sz w:val="24"/>
               </w:rPr>
-              <w:t>El caso de uso comienza cuando el Responsable de Ventas (RV) desea elaborar un informe sobre los Clientes registrados en la empresa, para ello el RV recoge la información necesaria y luego estructura la misma de acuerdo al modelo de informe generando de esta manera el documento con la información pertinente.</w:t>
+              <w:t xml:space="preserve">El caso de uso comienza cuando el Responsable de Ventas (RV) desea elaborar un informe </w:t>
+            </w:r>
+            <w:r>
+              <w:rPr>
+                <w:rFonts w:asciiTheme="minorHAnsi" w:hAnsiTheme="minorHAnsi" w:cstheme="minorHAnsi"/>
+                <w:color w:val="auto"/>
+                <w:sz w:val="24"/>
+              </w:rPr>
+              <w:lastRenderedPageBreak/>
+              <w:t>sobre los Clientes registrados en la empresa, para ello el RV recoge la información necesaria y luego estructura la misma de acuerdo al modelo de informe generando de esta manera el documento con la información pertinente.</w:t>
             </w:r>
           </w:p>
           <w:p>
@@ -32768,14 +34314,7 @@
                 <w:rFonts w:cstheme="minorHAnsi"/>
                 <w:szCs w:val="24"/>
               </w:rPr>
-              <w:t>5</w:t>
-            </w:r>
-            <w:r>
-              <w:rPr>
-                <w:rFonts w:cstheme="minorHAnsi"/>
-                <w:szCs w:val="24"/>
-              </w:rPr>
-              <w:t>2</w:t>
+              <w:t>53</w:t>
             </w:r>
           </w:p>
         </w:tc>
@@ -33215,14 +34754,7 @@
                 <w:rFonts w:cstheme="minorHAnsi"/>
                 <w:szCs w:val="24"/>
               </w:rPr>
-              <w:t>5</w:t>
-            </w:r>
-            <w:r>
-              <w:rPr>
-                <w:rFonts w:cstheme="minorHAnsi"/>
-                <w:szCs w:val="24"/>
-              </w:rPr>
-              <w:t>3</w:t>
+              <w:t>54</w:t>
             </w:r>
           </w:p>
         </w:tc>
@@ -33369,7 +34901,6 @@
                 <w:rFonts w:cstheme="minorHAnsi"/>
                 <w:szCs w:val="24"/>
               </w:rPr>
-              <w:lastRenderedPageBreak/>
               <w:t xml:space="preserve">Objetivo: </w:t>
             </w:r>
             <w:r>
@@ -33431,6 +34962,7 @@
                 <w:b/>
                 <w:szCs w:val="24"/>
               </w:rPr>
+              <w:lastRenderedPageBreak/>
               <w:t>Descripción:</w:t>
             </w:r>
           </w:p>
@@ -33691,14 +35223,7 @@
                 <w:rFonts w:cstheme="minorHAnsi"/>
                 <w:szCs w:val="24"/>
               </w:rPr>
-              <w:t>5</w:t>
-            </w:r>
-            <w:r>
-              <w:rPr>
-                <w:rFonts w:cstheme="minorHAnsi"/>
-                <w:szCs w:val="24"/>
-              </w:rPr>
-              <w:t>4</w:t>
+              <w:t>55</w:t>
             </w:r>
           </w:p>
         </w:tc>
@@ -34131,14 +35656,14 @@
                 <w:rFonts w:cstheme="minorHAnsi"/>
                 <w:szCs w:val="24"/>
               </w:rPr>
-              <w:t>ID: 5</w:t>
-            </w:r>
-            <w:r>
-              <w:rPr>
-                <w:rFonts w:cstheme="minorHAnsi"/>
-                <w:szCs w:val="24"/>
-              </w:rPr>
-              <w:t>5</w:t>
+              <w:t xml:space="preserve">ID: </w:t>
+            </w:r>
+            <w:r>
+              <w:rPr>
+                <w:rFonts w:cstheme="minorHAnsi"/>
+                <w:szCs w:val="24"/>
+              </w:rPr>
+              <w:t>56</w:t>
             </w:r>
           </w:p>
         </w:tc>
@@ -34169,7 +35694,6 @@
                 <w:rFonts w:cstheme="minorHAnsi"/>
                 <w:szCs w:val="24"/>
               </w:rPr>
-              <w:lastRenderedPageBreak/>
               <w:t>Actor Principal: No aplica</w:t>
             </w:r>
           </w:p>
@@ -34286,6 +35810,7 @@
                 <w:rFonts w:cstheme="minorHAnsi"/>
                 <w:szCs w:val="24"/>
               </w:rPr>
+              <w:lastRenderedPageBreak/>
               <w:t>Objetivo: Elaborar un informe detallando información pertinente a resultados obtenidos durante el proceso de Control de Calidad, tal como cantidad de piezas defectuosas, entre otros.</w:t>
             </w:r>
           </w:p>
@@ -34565,14 +36090,14 @@
                 <w:rFonts w:cstheme="minorHAnsi"/>
                 <w:szCs w:val="24"/>
               </w:rPr>
-              <w:t>ID: 5</w:t>
-            </w:r>
-            <w:r>
-              <w:rPr>
-                <w:rFonts w:cstheme="minorHAnsi"/>
-                <w:szCs w:val="24"/>
-              </w:rPr>
-              <w:t>6</w:t>
+              <w:t xml:space="preserve">ID: </w:t>
+            </w:r>
+            <w:r>
+              <w:rPr>
+                <w:rFonts w:cstheme="minorHAnsi"/>
+                <w:szCs w:val="24"/>
+              </w:rPr>
+              <w:t>57</w:t>
             </w:r>
           </w:p>
         </w:tc>
@@ -34825,7 +36350,6 @@
         <w:jc w:val="left"/>
       </w:pPr>
       <w:r>
-        <w:lastRenderedPageBreak/>
         <w:br w:type="page"/>
       </w:r>
     </w:p>
@@ -34833,23 +36357,23 @@
       <w:pPr>
         <w:pStyle w:val="Ttulo1"/>
       </w:pPr>
-      <w:bookmarkStart w:id="20" w:name="_Toc260326352"/>
+      <w:bookmarkStart w:id="34" w:name="_Toc260326352"/>
       <w:r>
         <w:lastRenderedPageBreak/>
         <w:t>Modelo de Objetos del Negocio</w:t>
       </w:r>
-      <w:bookmarkEnd w:id="20"/>
+      <w:bookmarkEnd w:id="34"/>
     </w:p>
     <w:p/>
     <w:p>
       <w:pPr>
         <w:pStyle w:val="Ttulo2"/>
       </w:pPr>
-      <w:bookmarkStart w:id="21" w:name="_Toc260326353"/>
+      <w:bookmarkStart w:id="35" w:name="_Toc260326353"/>
       <w:r>
         <w:t>Diagrama de clases</w:t>
       </w:r>
-      <w:bookmarkEnd w:id="21"/>
+      <w:bookmarkEnd w:id="35"/>
     </w:p>
     <w:p>
       <w:pPr>
@@ -34872,8 +36396,8 @@
       </w:r>
     </w:p>
     <w:sectPr>
-      <w:headerReference w:type="default" r:id="rId12"/>
-      <w:footerReference w:type="default" r:id="rId13"/>
+      <w:headerReference w:type="default" r:id="rId10"/>
+      <w:footerReference w:type="default" r:id="rId11"/>
       <w:pgSz w:w="12240" w:h="15840"/>
       <w:pgMar w:top="1417" w:right="1701" w:bottom="1417" w:left="1701" w:header="708" w:footer="708" w:gutter="0"/>
       <w:cols w:space="708"/>
@@ -35016,7 +36540,7 @@
                       <w:noProof/>
                       <w:color w:val="7FD13B" w:themeColor="accent1"/>
                     </w:rPr>
-                    <w:t>44</w:t>
+                    <w:t>43</w:t>
                   </w:r>
                   <w:r>
                     <w:rPr>

</xml_diff>

<commit_message>
Agregar 4 cu ver detalle al final de la descripcion de objetivos
</commit_message>
<xml_diff>
--- a/02_modelado del sistema de negocio/Modelado del Sistema de Negocio.docx
+++ b/02_modelado del sistema de negocio/Modelado del Sistema de Negocio.docx
@@ -6445,6 +6445,74 @@
           <w:i/>
           <w:szCs w:val="24"/>
         </w:rPr>
+        <w:t>Administrar Piezas:</w:t>
+      </w:r>
+      <w:r>
+        <w:rPr>
+          <w:rFonts w:cs="Arial"/>
+          <w:b/>
+          <w:i/>
+          <w:szCs w:val="24"/>
+          <w:highlight w:val="yellow"/>
+        </w:rPr>
+        <w:t>completar</w:t>
+      </w:r>
+    </w:p>
+    <w:p>
+      <w:pPr>
+        <w:numPr>
+          <w:ilvl w:val="0"/>
+          <w:numId w:val="4"/>
+        </w:numPr>
+        <w:spacing w:after="0" w:line="240" w:lineRule="auto"/>
+        <w:rPr>
+          <w:rFonts w:cs="Arial"/>
+          <w:b/>
+          <w:i/>
+          <w:szCs w:val="24"/>
+        </w:rPr>
+      </w:pPr>
+      <w:r>
+        <w:rPr>
+          <w:rFonts w:cs="Arial"/>
+          <w:b/>
+          <w:i/>
+          <w:szCs w:val="24"/>
+        </w:rPr>
+        <w:t>Administrar Productos:</w:t>
+      </w:r>
+      <w:r>
+        <w:rPr>
+          <w:rFonts w:cs="Arial"/>
+          <w:b/>
+          <w:i/>
+          <w:szCs w:val="24"/>
+          <w:highlight w:val="yellow"/>
+        </w:rPr>
+        <w:t xml:space="preserve"> completar</w:t>
+      </w:r>
+    </w:p>
+    <w:p>
+      <w:pPr>
+        <w:numPr>
+          <w:ilvl w:val="0"/>
+          <w:numId w:val="4"/>
+        </w:numPr>
+        <w:spacing w:after="0" w:line="240" w:lineRule="auto"/>
+        <w:rPr>
+          <w:rFonts w:cs="Arial"/>
+          <w:b/>
+          <w:i/>
+          <w:szCs w:val="24"/>
+        </w:rPr>
+      </w:pPr>
+      <w:r>
+        <w:rPr>
+          <w:rFonts w:cs="Arial"/>
+          <w:b/>
+          <w:i/>
+          <w:szCs w:val="24"/>
+        </w:rPr>
         <w:t xml:space="preserve">Solicitar Cotización de Trabajo: </w:t>
       </w:r>
       <w:r>
@@ -6453,6 +6521,74 @@
           <w:szCs w:val="24"/>
         </w:rPr>
         <w:t>Efectuar un pedido de cotización del trabajo que se necesita delegar, a las diferentes Empresas Metalúrgicas que llevan a cabo dicha tarea.</w:t>
+      </w:r>
+    </w:p>
+    <w:p>
+      <w:pPr>
+        <w:numPr>
+          <w:ilvl w:val="0"/>
+          <w:numId w:val="4"/>
+        </w:numPr>
+        <w:spacing w:after="0" w:line="240" w:lineRule="auto"/>
+        <w:rPr>
+          <w:rFonts w:cs="Arial"/>
+          <w:b/>
+          <w:i/>
+          <w:szCs w:val="24"/>
+        </w:rPr>
+      </w:pPr>
+      <w:r>
+        <w:rPr>
+          <w:rFonts w:cs="Arial"/>
+          <w:b/>
+          <w:i/>
+          <w:szCs w:val="24"/>
+        </w:rPr>
+        <w:t xml:space="preserve">Recibir Cotización de Trabajo: </w:t>
+      </w:r>
+      <w:r>
+        <w:rPr>
+          <w:rFonts w:cs="Arial"/>
+          <w:b/>
+          <w:i/>
+          <w:szCs w:val="24"/>
+          <w:highlight w:val="yellow"/>
+        </w:rPr>
+        <w:t>completar</w:t>
+      </w:r>
+    </w:p>
+    <w:p>
+      <w:pPr>
+        <w:numPr>
+          <w:ilvl w:val="0"/>
+          <w:numId w:val="4"/>
+        </w:numPr>
+        <w:spacing w:after="0" w:line="240" w:lineRule="auto"/>
+        <w:rPr>
+          <w:rFonts w:cs="Arial"/>
+          <w:b/>
+          <w:i/>
+          <w:szCs w:val="24"/>
+        </w:rPr>
+      </w:pPr>
+      <w:r>
+        <w:rPr>
+          <w:rFonts w:cs="Arial"/>
+          <w:b/>
+          <w:i/>
+          <w:szCs w:val="24"/>
+        </w:rPr>
+        <w:t>Confirmar Pedido trabajo:</w:t>
+      </w:r>
+      <w:r>
+        <w:rPr>
+          <w:rFonts w:cs="Arial"/>
+          <w:b/>
+          <w:i/>
+          <w:szCs w:val="24"/>
+          <w:highlight w:val="yellow"/>
+        </w:rPr>
+        <w:t xml:space="preserve"> completar</w:t>
       </w:r>
     </w:p>
     <w:p>
@@ -6574,6 +6710,7 @@
           <w:i/>
           <w:szCs w:val="24"/>
         </w:rPr>
+        <w:lastRenderedPageBreak/>
         <w:t>Recibir Pieza:</w:t>
       </w:r>
       <w:r>
@@ -6685,7 +6822,6 @@
           <w:i/>
           <w:szCs w:val="24"/>
         </w:rPr>
-        <w:lastRenderedPageBreak/>
         <w:t>Realizar Planificación de</w:t>
       </w:r>
       <w:r>
@@ -7293,6 +7429,7 @@
           <w:i/>
           <w:szCs w:val="24"/>
         </w:rPr>
+        <w:lastRenderedPageBreak/>
         <w:t xml:space="preserve">Administrar Roturas de Máquinas: </w:t>
       </w:r>
       <w:r>
@@ -7430,7 +7567,6 @@
           <w:i/>
           <w:szCs w:val="24"/>
         </w:rPr>
-        <w:lastRenderedPageBreak/>
         <w:t xml:space="preserve">Administrar Materia Prima: </w:t>
       </w:r>
       <w:r>
@@ -8065,7 +8201,8 @@
       <w:pPr>
         <w:spacing w:after="0" w:line="240" w:lineRule="auto"/>
         <w:rPr>
-          <w:color w:val="FF0000"/>
+          <w:rFonts w:ascii="Calibri" w:hAnsi="Calibri" w:cs="Arial"/>
+          <w:b/>
         </w:rPr>
       </w:pPr>
       <w:r>
@@ -8074,6 +8211,22 @@
           <w:b/>
         </w:rPr>
         <w:t xml:space="preserve"> </w:t>
+      </w:r>
+    </w:p>
+    <w:p>
+      <w:pPr>
+        <w:spacing w:after="0" w:line="240" w:lineRule="auto"/>
+        <w:rPr>
+          <w:color w:val="FF0000"/>
+        </w:rPr>
+      </w:pPr>
+      <w:r>
+        <w:rPr>
+          <w:rFonts w:ascii="Calibri" w:hAnsi="Calibri" w:cs="Arial"/>
+          <w:b/>
+          <w:highlight w:val="yellow"/>
+        </w:rPr>
+        <w:t>Mari: AGREGA LOS 4 CU EN EL RATIONAL, DIAGRAMAS EN WORD(VAS A TENER Q CAMBIAR LOS 2), REDACTAR OBJETIVOS Y AGREGAR DESCRIPCIONES TRAZO GRUESO</w:t>
       </w:r>
     </w:p>
     <w:p>
@@ -8495,7 +8648,21 @@
                 <w:rFonts w:cstheme="minorHAnsi"/>
                 <w:szCs w:val="24"/>
               </w:rPr>
-              <w:t>El caso de uso comienza cuando el Responsable de Ventas (RV) recibe de un cliente una solicitud de pedido vía mail, teléfono, fax o personalmente. El RV verifica que el cliente esté registrado en la empresa y de no s</w:t>
+              <w:t xml:space="preserve">El caso de uso comienza cuando el Responsable de Ventas (RV) recibe de un cliente una solicitud de pedido vía mail, teléfono, fax o personalmente. El RV verifica que el cliente esté </w:t>
+            </w:r>
+            <w:r>
+              <w:rPr>
+                <w:rFonts w:cstheme="minorHAnsi"/>
+                <w:szCs w:val="24"/>
+              </w:rPr>
+              <w:t xml:space="preserve"> </w:t>
+            </w:r>
+            <w:r>
+              <w:rPr>
+                <w:rFonts w:cstheme="minorHAnsi"/>
+                <w:szCs w:val="24"/>
+              </w:rPr>
+              <w:t>registrado en la empresa y de no s</w:t>
             </w:r>
             <w:r>
               <w:rPr>
@@ -10103,7 +10270,31 @@
                 <w:color w:val="auto"/>
                 <w:sz w:val="24"/>
               </w:rPr>
-              <w:t xml:space="preserve"> (RC). </w:t>
+              <w:t xml:space="preserve"> (RC</w:t>
+            </w:r>
+            <w:r>
+              <w:rPr>
+                <w:rFonts w:asciiTheme="minorHAnsi" w:hAnsiTheme="minorHAnsi" w:cstheme="minorHAnsi"/>
+                <w:color w:val="auto"/>
+                <w:sz w:val="24"/>
+              </w:rPr>
+              <w:t>o</w:t>
+            </w:r>
+            <w:r>
+              <w:rPr>
+                <w:rFonts w:asciiTheme="minorHAnsi" w:hAnsiTheme="minorHAnsi" w:cstheme="minorHAnsi"/>
+                <w:color w:val="auto"/>
+                <w:sz w:val="24"/>
+              </w:rPr>
+              <w:t xml:space="preserve">). </w:t>
+            </w:r>
+            <w:r>
+              <w:rPr>
+                <w:rFonts w:asciiTheme="minorHAnsi" w:hAnsiTheme="minorHAnsi" w:cstheme="minorHAnsi"/>
+                <w:color w:val="auto"/>
+                <w:sz w:val="24"/>
+              </w:rPr>
+              <w:t xml:space="preserve">Luego la solicitud de cotización es enviada al Responsable de Calidad (RCa) para que determine los procesos de calidad que van a ser necesarios para el control de calidad del pedido. El RCa envía el listado al RC. </w:t>
             </w:r>
             <w:r>
               <w:rPr>
@@ -10711,7 +10902,16 @@
                 <w:color w:val="auto"/>
                 <w:sz w:val="24"/>
               </w:rPr>
-              <w:t xml:space="preserve"> envía a un Proveedor ya registrado en la empresa, una solicitud de precio</w:t>
+              <w:t xml:space="preserve"> envía a un Proveedor ya </w:t>
+            </w:r>
+            <w:r>
+              <w:rPr>
+                <w:rFonts w:asciiTheme="minorHAnsi" w:hAnsiTheme="minorHAnsi" w:cstheme="minorHAnsi"/>
+                <w:color w:val="auto"/>
+                <w:sz w:val="24"/>
+              </w:rPr>
+              <w:lastRenderedPageBreak/>
+              <w:t>registrado en la empresa, una solicitud de precio</w:t>
             </w:r>
             <w:r>
               <w:rPr>
@@ -10826,7 +11026,6 @@
                 <w:color w:val="auto"/>
                 <w:sz w:val="24"/>
               </w:rPr>
-              <w:lastRenderedPageBreak/>
               <w:t>Fin Caso de Uso.</w:t>
             </w:r>
           </w:p>
@@ -11812,6 +12011,7 @@
                 <w:rFonts w:cstheme="minorHAnsi"/>
                 <w:szCs w:val="24"/>
               </w:rPr>
+              <w:lastRenderedPageBreak/>
               <w:t xml:space="preserve">Objetivo: </w:t>
             </w:r>
             <w:r>
@@ -11881,16 +12081,7 @@
                 <w:color w:val="auto"/>
                 <w:sz w:val="24"/>
               </w:rPr>
-              <w:t xml:space="preserve">El caso de uso comienza cuando el Responsable de Compras consulta la lista de precios de </w:t>
-            </w:r>
-            <w:r>
-              <w:rPr>
-                <w:rFonts w:asciiTheme="minorHAnsi" w:hAnsiTheme="minorHAnsi" w:cstheme="minorHAnsi"/>
-                <w:color w:val="auto"/>
-                <w:sz w:val="24"/>
-              </w:rPr>
-              <w:lastRenderedPageBreak/>
-              <w:t>materias primas por proveedor previamente actualizada. Para determinar que proveedor será el más conveniente para solicitarle el pedido de reabastecimiento.</w:t>
+              <w:t>El caso de uso comienza cuando el Responsable de Compras consulta la lista de precios de materias primas por proveedor previamente actualizada. Para determinar que proveedor será el más conveniente para solicitarle el pedido de reabastecimiento.</w:t>
             </w:r>
           </w:p>
           <w:p>
@@ -12667,6 +12858,7 @@
                 <w:rFonts w:cstheme="minorHAnsi"/>
                 <w:szCs w:val="24"/>
               </w:rPr>
+              <w:lastRenderedPageBreak/>
               <w:t>Actor Principal: Cliente</w:t>
             </w:r>
           </w:p>
@@ -12830,7 +13022,6 @@
                 <w:b/>
                 <w:szCs w:val="24"/>
               </w:rPr>
-              <w:lastRenderedPageBreak/>
               <w:t>Descripción:</w:t>
             </w:r>
           </w:p>
@@ -13516,6 +13707,7 @@
                 <w:rFonts w:cstheme="minorHAnsi"/>
                 <w:szCs w:val="24"/>
               </w:rPr>
+              <w:lastRenderedPageBreak/>
               <w:t xml:space="preserve">Nivel del Caso de Uso                 </w:t>
             </w:r>
             <w:r>
@@ -13734,7 +13926,6 @@
                 <w:rFonts w:cstheme="minorHAnsi"/>
                 <w:szCs w:val="24"/>
               </w:rPr>
-              <w:lastRenderedPageBreak/>
               <w:t xml:space="preserve">Tipo de Caso de Uso:                 </w:t>
             </w:r>
             <w:r>
@@ -14362,7 +14553,43 @@
                 <w:sz w:val="24"/>
                 <w:lang w:val="es-ES" w:eastAsia="en-US"/>
               </w:rPr>
-              <w:t>El caso de uso comienza cuando un cliente solicita al Responsable de Ventas (RV), la cancelación de un pedido realizado anteriormente, por diferentes motivos. El RV solicita los datos del Cliente, del correspondiente pedido y el motivo de su decisión. El Cliente informa lo solicitado. El Encargado de Ventas verifica que dicho pedido fue realizado por ese cliente y que el estado del mismo permite su cancelación. El Encargado de Ventas cancela el pedido.</w:t>
+              <w:t>El caso de uso comienza cuando un cliente solicita al Responsable de Ventas (RV), la cancelación de un</w:t>
+            </w:r>
+            <w:r>
+              <w:rPr>
+                <w:rFonts w:asciiTheme="minorHAnsi" w:eastAsiaTheme="minorHAnsi" w:hAnsiTheme="minorHAnsi" w:cstheme="minorHAnsi"/>
+                <w:color w:val="auto"/>
+                <w:sz w:val="24"/>
+                <w:lang w:val="es-ES" w:eastAsia="en-US"/>
+              </w:rPr>
+              <w:t>a orden de pedido realizada</w:t>
+            </w:r>
+            <w:r>
+              <w:rPr>
+                <w:rFonts w:asciiTheme="minorHAnsi" w:eastAsiaTheme="minorHAnsi" w:hAnsiTheme="minorHAnsi" w:cstheme="minorHAnsi"/>
+                <w:color w:val="auto"/>
+                <w:sz w:val="24"/>
+                <w:lang w:val="es-ES" w:eastAsia="en-US"/>
+              </w:rPr>
+              <w:t xml:space="preserve"> anteriormente, por diferentes motivos. El RV solicita los datos del Cliente, del correspondiente pedido y el motivo de su decisión. El Cliente informa lo solicitado. El Encargado de Ventas verific</w:t>
+            </w:r>
+            <w:r>
+              <w:rPr>
+                <w:rFonts w:asciiTheme="minorHAnsi" w:eastAsiaTheme="minorHAnsi" w:hAnsiTheme="minorHAnsi" w:cstheme="minorHAnsi"/>
+                <w:color w:val="auto"/>
+                <w:sz w:val="24"/>
+                <w:lang w:val="es-ES" w:eastAsia="en-US"/>
+              </w:rPr>
+              <w:t>a que dicho pedido fue solicitado</w:t>
+            </w:r>
+            <w:r>
+              <w:rPr>
+                <w:rFonts w:asciiTheme="minorHAnsi" w:eastAsiaTheme="minorHAnsi" w:hAnsiTheme="minorHAnsi" w:cstheme="minorHAnsi"/>
+                <w:color w:val="auto"/>
+                <w:sz w:val="24"/>
+                <w:lang w:val="es-ES" w:eastAsia="en-US"/>
+              </w:rPr>
+              <w:t xml:space="preserve"> por ese cliente y que el estado del mismo permite su cancelación. El Encargado de Ventas cancela el pedido.</w:t>
             </w:r>
           </w:p>
           <w:p>
@@ -14630,7 +14857,6 @@
                 <w:rFonts w:cstheme="minorHAnsi"/>
                 <w:szCs w:val="24"/>
               </w:rPr>
-              <w:lastRenderedPageBreak/>
               <w:t>Actor Principal: Proveedor</w:t>
             </w:r>
           </w:p>
@@ -15352,7 +15578,17 @@
                 <w:sz w:val="24"/>
                 <w:lang w:eastAsia="en-US"/>
               </w:rPr>
-              <w:t xml:space="preserve"> desea generar una nueva Orden de Compra, o consultar o modificar una ya existente, para lo cual ingresa</w:t>
+              <w:t xml:space="preserve"> desea generar una nueva </w:t>
+            </w:r>
+            <w:r>
+              <w:rPr>
+                <w:rFonts w:asciiTheme="minorHAnsi" w:eastAsiaTheme="minorHAnsi" w:hAnsiTheme="minorHAnsi" w:cstheme="minorHAnsi"/>
+                <w:color w:val="auto"/>
+                <w:sz w:val="24"/>
+                <w:lang w:eastAsia="en-US"/>
+              </w:rPr>
+              <w:lastRenderedPageBreak/>
+              <w:t>Orden de Compra, o consultar o modificar una ya existente, para lo cual ingresa</w:t>
             </w:r>
             <w:r>
               <w:rPr>
@@ -15514,7 +15750,6 @@
                 <w:rFonts w:cstheme="minorHAnsi"/>
                 <w:szCs w:val="24"/>
               </w:rPr>
-              <w:lastRenderedPageBreak/>
               <w:t xml:space="preserve">Nivel del Caso de Uso                 </w:t>
             </w:r>
             <w:r>
@@ -15848,7 +16083,7 @@
                 <w:sz w:val="24"/>
                 <w:lang w:eastAsia="en-US"/>
               </w:rPr>
-              <w:t>El caso de uso comienza cuando el Responsable de Almacenamiento (RA), registra el ingreso de materia prima a la empresa, la cual ha sido enviada por un proveedor con el que trabaja la organización. El RA verifica q</w:t>
+              <w:t>El caso de uso comienza cuando el Responsable de Almacenamiento (RA),</w:t>
             </w:r>
             <w:r>
               <w:rPr>
@@ -15857,6 +16092,33 @@
                 <w:sz w:val="24"/>
                 <w:lang w:eastAsia="en-US"/>
               </w:rPr>
+              <w:t xml:space="preserve"> </w:t>
+            </w:r>
+            <w:r>
+              <w:rPr>
+                <w:rFonts w:asciiTheme="minorHAnsi" w:eastAsiaTheme="minorHAnsi" w:hAnsiTheme="minorHAnsi" w:cstheme="minorHAnsi"/>
+                <w:color w:val="auto"/>
+                <w:sz w:val="24"/>
+                <w:lang w:eastAsia="en-US"/>
+              </w:rPr>
+              <w:t>recibe materia prima en</w:t>
+            </w:r>
+            <w:r>
+              <w:rPr>
+                <w:rFonts w:asciiTheme="minorHAnsi" w:eastAsiaTheme="minorHAnsi" w:hAnsiTheme="minorHAnsi" w:cstheme="minorHAnsi"/>
+                <w:color w:val="auto"/>
+                <w:sz w:val="24"/>
+                <w:lang w:eastAsia="en-US"/>
+              </w:rPr>
+              <w:t xml:space="preserve"> la empresa, la cual ha sido enviada por un proveedor con el que trabaja la organización. El RA verifica q</w:t>
+            </w:r>
+            <w:r>
+              <w:rPr>
+                <w:rFonts w:asciiTheme="minorHAnsi" w:eastAsiaTheme="minorHAnsi" w:hAnsiTheme="minorHAnsi" w:cstheme="minorHAnsi"/>
+                <w:color w:val="auto"/>
+                <w:sz w:val="24"/>
+                <w:lang w:eastAsia="en-US"/>
+              </w:rPr>
               <w:t xml:space="preserve">ue la materia prima enviada coincida </w:t>
             </w:r>
             <w:r>
@@ -15866,7 +16128,7 @@
                 <w:sz w:val="24"/>
                 <w:lang w:eastAsia="en-US"/>
               </w:rPr>
-              <w:t>con lo solicitado en la orden de compra, en cuyo caso</w:t>
+              <w:t>con lo s</w:t>
             </w:r>
             <w:r>
               <w:rPr>
@@ -15875,7 +16137,7 @@
                 <w:sz w:val="24"/>
                 <w:lang w:eastAsia="en-US"/>
               </w:rPr>
-              <w:t xml:space="preserve"> se envía la materia prima a el Responsable de Calidad (RC) para hacerle el control correspondiente, se llama al caso de uso “Realizar Control de Calidad”; si este control afirma conformidad,</w:t>
+              <w:t>olicitado en la orden de compra</w:t>
             </w:r>
             <w:r>
               <w:rPr>
@@ -15884,6 +16146,42 @@
                 <w:sz w:val="24"/>
                 <w:lang w:eastAsia="en-US"/>
               </w:rPr>
+              <w:t xml:space="preserve"> y con el remito</w:t>
+            </w:r>
+            <w:r>
+              <w:rPr>
+                <w:rFonts w:asciiTheme="minorHAnsi" w:eastAsiaTheme="minorHAnsi" w:hAnsiTheme="minorHAnsi" w:cstheme="minorHAnsi"/>
+                <w:color w:val="auto"/>
+                <w:sz w:val="24"/>
+                <w:lang w:eastAsia="en-US"/>
+              </w:rPr>
+              <w:t>;</w:t>
+            </w:r>
+            <w:r>
+              <w:rPr>
+                <w:rFonts w:asciiTheme="minorHAnsi" w:eastAsiaTheme="minorHAnsi" w:hAnsiTheme="minorHAnsi" w:cstheme="minorHAnsi"/>
+                <w:color w:val="auto"/>
+                <w:sz w:val="24"/>
+                <w:lang w:eastAsia="en-US"/>
+              </w:rPr>
+              <w:t xml:space="preserve"> </w:t>
+            </w:r>
+            <w:r>
+              <w:rPr>
+                <w:rFonts w:asciiTheme="minorHAnsi" w:eastAsiaTheme="minorHAnsi" w:hAnsiTheme="minorHAnsi" w:cstheme="minorHAnsi"/>
+                <w:color w:val="auto"/>
+                <w:sz w:val="24"/>
+                <w:lang w:eastAsia="en-US"/>
+              </w:rPr>
+              <w:t>si este control afirma conformidad,</w:t>
+            </w:r>
+            <w:r>
+              <w:rPr>
+                <w:rFonts w:asciiTheme="minorHAnsi" w:eastAsiaTheme="minorHAnsi" w:hAnsiTheme="minorHAnsi" w:cstheme="minorHAnsi"/>
+                <w:color w:val="auto"/>
+                <w:sz w:val="24"/>
+                <w:lang w:eastAsia="en-US"/>
+              </w:rPr>
               <w:t xml:space="preserve"> el RA registra la conformidad en el remito enviado por el proveedor</w:t>
             </w:r>
             <w:r>
@@ -15893,7 +16191,7 @@
                 <w:sz w:val="24"/>
                 <w:lang w:eastAsia="en-US"/>
               </w:rPr>
-              <w:t xml:space="preserve">, caso contrario </w:t>
+              <w:t xml:space="preserve">, </w:t>
             </w:r>
             <w:r>
               <w:rPr>
@@ -15902,34 +16200,7 @@
                 <w:sz w:val="24"/>
                 <w:lang w:eastAsia="en-US"/>
               </w:rPr>
-              <w:t>registra la</w:t>
-            </w:r>
-            <w:r>
-              <w:rPr>
-                <w:rFonts w:asciiTheme="minorHAnsi" w:eastAsiaTheme="minorHAnsi" w:hAnsiTheme="minorHAnsi" w:cstheme="minorHAnsi"/>
-                <w:color w:val="auto"/>
-                <w:sz w:val="24"/>
-                <w:lang w:eastAsia="en-US"/>
-              </w:rPr>
-              <w:t xml:space="preserve"> no</w:t>
-            </w:r>
-            <w:r>
-              <w:rPr>
-                <w:rFonts w:asciiTheme="minorHAnsi" w:eastAsiaTheme="minorHAnsi" w:hAnsiTheme="minorHAnsi" w:cstheme="minorHAnsi"/>
-                <w:color w:val="auto"/>
-                <w:sz w:val="24"/>
-                <w:lang w:eastAsia="en-US"/>
-              </w:rPr>
-              <w:t xml:space="preserve"> conformidad</w:t>
-            </w:r>
-            <w:r>
-              <w:rPr>
-                <w:rFonts w:asciiTheme="minorHAnsi" w:eastAsiaTheme="minorHAnsi" w:hAnsiTheme="minorHAnsi" w:cstheme="minorHAnsi"/>
-                <w:color w:val="auto"/>
-                <w:sz w:val="24"/>
-                <w:lang w:eastAsia="en-US"/>
-              </w:rPr>
-              <w:t xml:space="preserve"> en el remito, se llama al caso de uso “Realizar Reclamo a Proveedor”</w:t>
+              <w:t>y registra el ingreso de la materia prima, quedando la misma a disposición del Responsable de Calidad (RC) para realizarle el correspondiente control de calidad</w:t>
             </w:r>
             <w:r>
               <w:rPr>
@@ -16351,6 +16622,7 @@
                 <w:rFonts w:cstheme="minorHAnsi"/>
                 <w:szCs w:val="24"/>
               </w:rPr>
+              <w:lastRenderedPageBreak/>
               <w:t xml:space="preserve">Tipo de Caso de Uso:                 </w:t>
             </w:r>
             <w:r>
@@ -16461,15 +16733,7 @@
                 <w:rFonts w:cstheme="minorHAnsi"/>
                 <w:szCs w:val="24"/>
               </w:rPr>
-              <w:t xml:space="preserve">El caso de uso comienza cuando el Responsable de Compras (RC) se comunica con el </w:t>
-            </w:r>
-            <w:r>
-              <w:rPr>
-                <w:rFonts w:cstheme="minorHAnsi"/>
-                <w:szCs w:val="24"/>
-              </w:rPr>
-              <w:lastRenderedPageBreak/>
-              <w:t>proveedor y le informa el deseo de cancelar el pedido de materia prima. El proveedor le comunica si la cancelación es posible y de ser así el RC expone los motivos de la cancelación. Luego el RC registra la cancelación del pedido a proveedor.</w:t>
+              <w:t>El caso de uso comienza cuando el Responsable de Compras (RC) se comunica con el proveedor y le informa el deseo de cancelar el pedido de materia prima. El proveedor le comunica si la cancelación es posible y de ser así el RC expone los motivos de la cancelación. Luego el RC registra la cancelación del pedido a proveedor.</w:t>
             </w:r>
           </w:p>
           <w:p>
@@ -17098,6 +17362,7 @@
                 <w:rFonts w:cstheme="minorHAnsi"/>
                 <w:szCs w:val="24"/>
               </w:rPr>
+              <w:lastRenderedPageBreak/>
               <w:t xml:space="preserve">Nivel del Caso de Uso                 </w:t>
             </w:r>
             <w:r>
@@ -17375,7 +17640,6 @@
                 <w:rFonts w:cstheme="minorHAnsi"/>
                 <w:szCs w:val="24"/>
               </w:rPr>
-              <w:lastRenderedPageBreak/>
               <w:t xml:space="preserve">Objetivo: Registrar no conformidades de clientes y motivos de las mismas, tales como demora </w:t>
             </w:r>
             <w:r>
@@ -18110,6 +18374,7 @@
                 <w:sz w:val="24"/>
                 <w:lang w:eastAsia="en-US"/>
               </w:rPr>
+              <w:lastRenderedPageBreak/>
               <w:t xml:space="preserve">El caso de uso comienza cuando el Responsable de Compras (RC), desea dar de alta a un nuevo proveedor con el que podrá trabajar la empresa, </w:t>
             </w:r>
             <w:r>
@@ -18220,7 +18485,6 @@
                 <w:rFonts w:cstheme="minorHAnsi"/>
                 <w:szCs w:val="24"/>
               </w:rPr>
-              <w:lastRenderedPageBreak/>
               <w:t xml:space="preserve">Nivel del Caso de Uso                 </w:t>
             </w:r>
             <w:r>
@@ -19012,7 +19276,29 @@
                 <w:rFonts w:cstheme="minorHAnsi"/>
                 <w:szCs w:val="24"/>
               </w:rPr>
-              <w:t xml:space="preserve">   Objetivo: Confeccionar la planificación de la producción a realizar, definiendo los diferentes procesos necesarios para la fabricación de una determinada pieza, un listado con los materiales necesarios para poder llevar a cabo el pedido, verificando la existencia de materia prima en stock y el tiempo estimado de producción</w:t>
+              <w:t xml:space="preserve">   Objetivo: Confeccionar la planificación de la p</w:t>
+            </w:r>
+            <w:r>
+              <w:rPr>
+                <w:rFonts w:cstheme="minorHAnsi"/>
+                <w:szCs w:val="24"/>
+              </w:rPr>
+              <w:t>roducción a realizar, consultando</w:t>
+            </w:r>
+            <w:r>
+              <w:rPr>
+                <w:rFonts w:cstheme="minorHAnsi"/>
+                <w:szCs w:val="24"/>
+              </w:rPr>
+              <w:t xml:space="preserve"> los diferentes procesos necesarios para la fabricación de una determinada pieza, un listado con los materiales </w:t>
+            </w:r>
+            <w:r>
+              <w:rPr>
+                <w:rFonts w:cstheme="minorHAnsi"/>
+                <w:szCs w:val="24"/>
+              </w:rPr>
+              <w:lastRenderedPageBreak/>
+              <w:t>necesarios para poder llevar a cabo el pedido, verificando la existencia de materia prima en stock y el tiempo estimado de producción</w:t>
             </w:r>
             <w:r>
               <w:rPr>
@@ -19054,6 +19340,7 @@
                 <w:b/>
                 <w:szCs w:val="24"/>
               </w:rPr>
+              <w:lastRenderedPageBreak/>
               <w:t>Descripción:</w:t>
             </w:r>
           </w:p>
@@ -19071,15 +19358,49 @@
                 <w:rFonts w:cstheme="minorHAnsi"/>
                 <w:szCs w:val="24"/>
               </w:rPr>
-              <w:t xml:space="preserve">El caso de uso comienza cuando el Responsable de Producción (RP)  recibe una orden de pedido, analiza los productos y cantidades a producir, determina las etapas de procesos a llevar a cabo y la cantidad de materia prima necesaria para la elaboración, los tiempos que llevará realizar cada proceso, asigna los empleados correspondientes a cada tarea  y </w:t>
-            </w:r>
-            <w:r>
-              <w:rPr>
-                <w:rFonts w:cstheme="minorHAnsi"/>
-                <w:szCs w:val="24"/>
-              </w:rPr>
-              <w:lastRenderedPageBreak/>
-              <w:t>determina la fecha de inicio y fin de la producción, asentando todo en una planilla de planificación de prod</w:t>
+              <w:t xml:space="preserve">El caso de uso comienza cuando el Responsable de Producción (RP)  recibe una orden de pedido, analiza los productos y </w:t>
+            </w:r>
+            <w:r>
+              <w:rPr>
+                <w:rFonts w:cstheme="minorHAnsi"/>
+                <w:szCs w:val="24"/>
+              </w:rPr>
+              <w:t>cantidades a producir, previa consulta del pedido de cotización en el cual se determinaron</w:t>
+            </w:r>
+            <w:r>
+              <w:rPr>
+                <w:rFonts w:cstheme="minorHAnsi"/>
+                <w:szCs w:val="24"/>
+              </w:rPr>
+              <w:t xml:space="preserve"> las etapas de procesos a llevar a cabo y la cantidad de materia prima necesaria para la elaboración</w:t>
+            </w:r>
+            <w:r>
+              <w:rPr>
+                <w:rFonts w:cstheme="minorHAnsi"/>
+                <w:szCs w:val="24"/>
+              </w:rPr>
+              <w:t>. Luego estima</w:t>
+            </w:r>
+            <w:r>
+              <w:rPr>
+                <w:rFonts w:cstheme="minorHAnsi"/>
+                <w:szCs w:val="24"/>
+              </w:rPr>
+              <w:t xml:space="preserve"> los tiempos que llevará realizar cada proceso, asigna los empleados correspondientes a cada tarea</w:t>
+            </w:r>
+            <w:r>
+              <w:rPr>
+                <w:rFonts w:cstheme="minorHAnsi"/>
+                <w:szCs w:val="24"/>
+              </w:rPr>
+              <w:t>, la maquinaria a utilizar</w:t>
+            </w:r>
+            <w:r>
+              <w:rPr>
+                <w:rFonts w:cstheme="minorHAnsi"/>
+                <w:szCs w:val="24"/>
+              </w:rPr>
+              <w:t xml:space="preserve">  y determina la fecha de inicio y fin de la producción, asentando todo en una planilla de planificación de prod</w:t>
             </w:r>
             <w:r>
               <w:rPr>
@@ -19942,15 +20263,7 @@
                 <w:rFonts w:cstheme="minorHAnsi"/>
                 <w:szCs w:val="24"/>
               </w:rPr>
-              <w:t xml:space="preserve">Objetivo: Ejecutar las distintas etapas de elaboración de la producción planificadas </w:t>
-            </w:r>
-            <w:r>
-              <w:rPr>
-                <w:rFonts w:cstheme="minorHAnsi"/>
-                <w:szCs w:val="24"/>
-              </w:rPr>
-              <w:lastRenderedPageBreak/>
-              <w:t>previamente desde la materia prima hasta lograr los diferentes tipos de productos terminados solicitados por los clientes.</w:t>
+              <w:t>Objetivo: Ejecutar las distintas etapas de elaboración de la producción planificadas previamente desde la materia prima hasta lograr los diferentes tipos de productos terminados solicitados por los clientes.</w:t>
             </w:r>
           </w:p>
         </w:tc>
@@ -19983,326 +20296,347 @@
                 <w:b/>
                 <w:szCs w:val="24"/>
               </w:rPr>
+              <w:t>Descripción:</w:t>
+            </w:r>
+          </w:p>
+          <w:p>
+            <w:pPr>
+              <w:spacing w:before="120" w:after="100" w:afterAutospacing="1"/>
+              <w:ind w:left="142"/>
+              <w:rPr>
+                <w:rFonts w:cstheme="minorHAnsi"/>
+                <w:szCs w:val="24"/>
+              </w:rPr>
+            </w:pPr>
+            <w:r>
+              <w:rPr>
+                <w:rFonts w:cstheme="minorHAnsi"/>
+                <w:szCs w:val="24"/>
+              </w:rPr>
+              <w:t>El caso de uso comienza cuando el</w:t>
+            </w:r>
+            <w:r>
+              <w:rPr>
+                <w:rFonts w:cstheme="minorHAnsi"/>
+                <w:szCs w:val="24"/>
+              </w:rPr>
+              <w:t xml:space="preserve"> Responsable de Producción</w:t>
+            </w:r>
+            <w:r>
+              <w:rPr>
+                <w:rFonts w:cstheme="minorHAnsi"/>
+                <w:szCs w:val="24"/>
+              </w:rPr>
+              <w:t xml:space="preserve"> (RP)</w:t>
+            </w:r>
+            <w:r>
+              <w:rPr>
+                <w:rFonts w:cstheme="minorHAnsi"/>
+                <w:szCs w:val="24"/>
+              </w:rPr>
+              <w:t xml:space="preserve"> previa verificación de la asistencia de los empleados y del correcto funcionamiento de la maquinaria necesaria para la producción, distribuye a cada </w:t>
+            </w:r>
+            <w:r>
+              <w:rPr>
+                <w:rFonts w:cstheme="minorHAnsi"/>
+                <w:szCs w:val="24"/>
+              </w:rPr>
+              <w:t xml:space="preserve"> Operario de Producción (OP) </w:t>
+            </w:r>
+            <w:r>
+              <w:rPr>
+                <w:rFonts w:cstheme="minorHAnsi"/>
+                <w:szCs w:val="24"/>
+              </w:rPr>
+              <w:t>la</w:t>
+            </w:r>
+            <w:r>
+              <w:rPr>
+                <w:rFonts w:cstheme="minorHAnsi"/>
+                <w:szCs w:val="24"/>
+              </w:rPr>
+              <w:t xml:space="preserve"> planilla de planificación de la </w:t>
+            </w:r>
+            <w:r>
+              <w:rPr>
+                <w:rFonts w:cstheme="minorHAnsi"/>
+                <w:szCs w:val="24"/>
+              </w:rPr>
+              <w:t>producción.</w:t>
+            </w:r>
+            <w:r>
+              <w:rPr>
+                <w:rFonts w:cstheme="minorHAnsi"/>
+                <w:szCs w:val="24"/>
+              </w:rPr>
+              <w:t xml:space="preserve"> </w:t>
+            </w:r>
+            <w:r>
+              <w:rPr>
+                <w:rFonts w:cstheme="minorHAnsi"/>
+                <w:szCs w:val="24"/>
+              </w:rPr>
+              <w:t>El OP</w:t>
+            </w:r>
+            <w:r>
+              <w:rPr>
+                <w:rFonts w:cstheme="minorHAnsi"/>
+                <w:szCs w:val="24"/>
+              </w:rPr>
+              <w:t xml:space="preserve"> </w:t>
+            </w:r>
+            <w:r>
+              <w:rPr>
+                <w:rFonts w:cstheme="minorHAnsi"/>
+                <w:szCs w:val="24"/>
+              </w:rPr>
+              <w:t>consulta</w:t>
+            </w:r>
+            <w:r>
+              <w:rPr>
+                <w:rFonts w:cstheme="minorHAnsi"/>
+                <w:szCs w:val="24"/>
+              </w:rPr>
+              <w:t xml:space="preserve"> las tareas que le </w:t>
+            </w:r>
+            <w:r>
+              <w:rPr>
+                <w:rFonts w:cstheme="minorHAnsi"/>
+                <w:szCs w:val="24"/>
+              </w:rPr>
+              <w:t xml:space="preserve">hayan </w:t>
+            </w:r>
+            <w:r>
+              <w:rPr>
+                <w:rFonts w:cstheme="minorHAnsi"/>
+                <w:szCs w:val="24"/>
+              </w:rPr>
+              <w:t xml:space="preserve">sido </w:t>
+            </w:r>
+            <w:r>
+              <w:rPr>
+                <w:rFonts w:cstheme="minorHAnsi"/>
+                <w:szCs w:val="24"/>
+              </w:rPr>
+              <w:t>asignad</w:t>
+            </w:r>
+            <w:r>
+              <w:rPr>
+                <w:rFonts w:cstheme="minorHAnsi"/>
+                <w:szCs w:val="24"/>
+              </w:rPr>
+              <w:t>as</w:t>
+            </w:r>
+            <w:r>
+              <w:rPr>
+                <w:rFonts w:cstheme="minorHAnsi"/>
+                <w:szCs w:val="24"/>
+              </w:rPr>
+              <w:t>, y la cantidad de productos a elaborar en el día, en el caso que le corresponda la primera etapa de producción del producto busca en el al</w:t>
+            </w:r>
+            <w:r>
+              <w:rPr>
+                <w:rFonts w:cstheme="minorHAnsi"/>
+                <w:szCs w:val="24"/>
+              </w:rPr>
+              <w:t xml:space="preserve">macén la materia prima necesaria junto con la planilla de producción que consta la cantidad, el Responsable de Almacenamiento (RA) registra el egreso de los materiales del almacén, especificando quien lo retiró. El OP </w:t>
+            </w:r>
+            <w:r>
+              <w:rPr>
+                <w:rFonts w:cstheme="minorHAnsi"/>
+                <w:szCs w:val="24"/>
+              </w:rPr>
+              <w:t>lleva</w:t>
+            </w:r>
+            <w:r>
+              <w:rPr>
+                <w:rFonts w:cstheme="minorHAnsi"/>
+                <w:szCs w:val="24"/>
+              </w:rPr>
+              <w:t xml:space="preserve"> la materia prima</w:t>
+            </w:r>
+            <w:r>
+              <w:rPr>
+                <w:rFonts w:cstheme="minorHAnsi"/>
+                <w:szCs w:val="24"/>
+              </w:rPr>
+              <w:t xml:space="preserve"> a la máquina correspondiente </w:t>
+            </w:r>
+            <w:r>
+              <w:rPr>
+                <w:rFonts w:cstheme="minorHAnsi"/>
+                <w:szCs w:val="24"/>
+              </w:rPr>
+              <w:t>para llevar a cabo el proceso. E</w:t>
+            </w:r>
+            <w:r>
+              <w:rPr>
+                <w:rFonts w:cstheme="minorHAnsi"/>
+                <w:szCs w:val="24"/>
+              </w:rPr>
+              <w:t>n el caso que la etapa de producción que le corresponda</w:t>
+            </w:r>
+            <w:r>
+              <w:rPr>
+                <w:rFonts w:cstheme="minorHAnsi"/>
+                <w:szCs w:val="24"/>
+              </w:rPr>
+              <w:t xml:space="preserve"> al OP</w:t>
+            </w:r>
+            <w:r>
+              <w:rPr>
+                <w:rFonts w:cstheme="minorHAnsi"/>
+                <w:szCs w:val="24"/>
+              </w:rPr>
+              <w:t xml:space="preserve"> sea una etapa que le sigue a otra, el OP busca en el almacén la pieza correspondiente</w:t>
+            </w:r>
+            <w:r>
+              <w:rPr>
+                <w:rFonts w:cstheme="minorHAnsi"/>
+                <w:szCs w:val="24"/>
+              </w:rPr>
+              <w:t>, el RA registra el egreso de la pieza del almacén.</w:t>
+            </w:r>
+            <w:r>
+              <w:rPr>
+                <w:rFonts w:cstheme="minorHAnsi"/>
+                <w:szCs w:val="24"/>
+              </w:rPr>
+              <w:t xml:space="preserve"> </w:t>
+            </w:r>
+            <w:r>
+              <w:rPr>
+                <w:rFonts w:cstheme="minorHAnsi"/>
+                <w:szCs w:val="24"/>
+              </w:rPr>
+              <w:t>El OP</w:t>
+            </w:r>
+            <w:r>
+              <w:rPr>
+                <w:rFonts w:cstheme="minorHAnsi"/>
+                <w:szCs w:val="24"/>
+              </w:rPr>
+              <w:t xml:space="preserve"> comienza el p</w:t>
+            </w:r>
+            <w:r>
+              <w:rPr>
+                <w:rFonts w:cstheme="minorHAnsi"/>
+                <w:szCs w:val="24"/>
+              </w:rPr>
+              <w:t>roceso de producción</w:t>
+            </w:r>
+            <w:r>
+              <w:rPr>
+                <w:rFonts w:cstheme="minorHAnsi"/>
+                <w:szCs w:val="24"/>
+              </w:rPr>
+              <w:t>,</w:t>
+            </w:r>
+            <w:r>
+              <w:rPr>
+                <w:rFonts w:cstheme="minorHAnsi"/>
+                <w:szCs w:val="24"/>
+              </w:rPr>
+              <w:t xml:space="preserve"> y al finalizarlo,</w:t>
+            </w:r>
+            <w:r>
+              <w:rPr>
+                <w:rFonts w:cstheme="minorHAnsi"/>
+                <w:szCs w:val="24"/>
+              </w:rPr>
+              <w:t xml:space="preserve"> en caso de que sea necesario otro proceso de producción a la pieza, lo lleva a Almacenamiento y el RA registra el ingreso de la pieza y el pedido al que corresponde</w:t>
+            </w:r>
+            <w:r>
+              <w:rPr>
+                <w:rFonts w:cstheme="minorHAnsi"/>
+                <w:szCs w:val="24"/>
+              </w:rPr>
+              <w:t xml:space="preserve">. </w:t>
+            </w:r>
+            <w:r>
+              <w:rPr>
+                <w:rFonts w:cstheme="minorHAnsi"/>
+                <w:szCs w:val="24"/>
+              </w:rPr>
+              <w:t>En el caso de</w:t>
+            </w:r>
+            <w:r>
+              <w:rPr>
+                <w:rFonts w:cstheme="minorHAnsi"/>
+                <w:szCs w:val="24"/>
+              </w:rPr>
+              <w:t xml:space="preserve"> termina</w:t>
+            </w:r>
+            <w:r>
+              <w:rPr>
+                <w:rFonts w:cstheme="minorHAnsi"/>
+                <w:szCs w:val="24"/>
+              </w:rPr>
+              <w:t>r la producción del producto</w:t>
+            </w:r>
+            <w:r>
+              <w:rPr>
+                <w:rFonts w:cstheme="minorHAnsi"/>
+                <w:szCs w:val="24"/>
+              </w:rPr>
+              <w:t xml:space="preserve"> y éste salga según las especificaciones,</w:t>
+            </w:r>
+            <w:r>
+              <w:rPr>
+                <w:rFonts w:cstheme="minorHAnsi"/>
+                <w:szCs w:val="24"/>
+              </w:rPr>
+              <w:t xml:space="preserve"> lo </w:t>
+            </w:r>
+            <w:r>
+              <w:rPr>
+                <w:rFonts w:cstheme="minorHAnsi"/>
+                <w:szCs w:val="24"/>
+              </w:rPr>
+              <w:t>lleva a almacenamiento, el RA registra el ingreso a Almacenamiento del producto terminado y a qué pedido corresponde y</w:t>
+            </w:r>
+            <w:r>
+              <w:rPr>
+                <w:rFonts w:cstheme="minorHAnsi"/>
+                <w:szCs w:val="24"/>
+              </w:rPr>
+              <w:t xml:space="preserve"> lo envía a calidad para que le realicen el control correspondiente.</w:t>
+            </w:r>
+            <w:r>
+              <w:rPr>
+                <w:rFonts w:cstheme="minorHAnsi"/>
+                <w:szCs w:val="24"/>
+              </w:rPr>
+              <w:t xml:space="preserve"> En caso de que durante la producción de un producto o pieza, a ésta se la encuentre defectuosa y sin posibilidades de corrección, se llama al caso de uso “Administrar Scrap”. En el caso que no estén dadas las condiciones necesarias para lanzar la producción o que durante la misma se p</w:t>
+            </w:r>
+            <w:r>
+              <w:rPr>
+                <w:rFonts w:cstheme="minorHAnsi"/>
+                <w:szCs w:val="24"/>
+              </w:rPr>
+              <w:t>roduzca eventos imprevistos</w:t>
+            </w:r>
+            <w:r>
+              <w:rPr>
+                <w:rFonts w:cstheme="minorHAnsi"/>
+                <w:szCs w:val="24"/>
+              </w:rPr>
+              <w:t>, el RP registrará los motivos de los mismos (novedades) en la planilla de la producción.</w:t>
+            </w:r>
+            <w:r>
+              <w:rPr>
+                <w:rFonts w:cstheme="minorHAnsi"/>
+                <w:szCs w:val="24"/>
+              </w:rPr>
+              <w:t xml:space="preserve"> Si dichos motivos son </w:t>
+            </w:r>
+            <w:r>
+              <w:rPr>
+                <w:rFonts w:cstheme="minorHAnsi"/>
+                <w:szCs w:val="24"/>
+              </w:rPr>
               <w:lastRenderedPageBreak/>
-              <w:t>Descripción:</w:t>
-            </w:r>
-          </w:p>
-          <w:p>
-            <w:pPr>
-              <w:spacing w:before="120" w:after="100" w:afterAutospacing="1"/>
-              <w:ind w:left="142"/>
-              <w:rPr>
-                <w:rFonts w:cstheme="minorHAnsi"/>
-                <w:szCs w:val="24"/>
-              </w:rPr>
-            </w:pPr>
-            <w:r>
-              <w:rPr>
-                <w:rFonts w:cstheme="minorHAnsi"/>
-                <w:szCs w:val="24"/>
-              </w:rPr>
-              <w:t>El caso de uso comienza cuando el</w:t>
-            </w:r>
-            <w:r>
-              <w:rPr>
-                <w:rFonts w:cstheme="minorHAnsi"/>
-                <w:szCs w:val="24"/>
-              </w:rPr>
-              <w:t xml:space="preserve"> Responsable de Producción</w:t>
-            </w:r>
-            <w:r>
-              <w:rPr>
-                <w:rFonts w:cstheme="minorHAnsi"/>
-                <w:szCs w:val="24"/>
-              </w:rPr>
-              <w:t xml:space="preserve"> (RP)</w:t>
-            </w:r>
-            <w:r>
-              <w:rPr>
-                <w:rFonts w:cstheme="minorHAnsi"/>
-                <w:szCs w:val="24"/>
-              </w:rPr>
-              <w:t xml:space="preserve"> previa verificación de la asistencia de los empleados y del correcto funcionamiento de la maquinaria necesaria para la producción, distribuye a cada </w:t>
-            </w:r>
-            <w:r>
-              <w:rPr>
-                <w:rFonts w:cstheme="minorHAnsi"/>
-                <w:szCs w:val="24"/>
-              </w:rPr>
-              <w:t xml:space="preserve"> Operario de Producción (OP) </w:t>
-            </w:r>
-            <w:r>
-              <w:rPr>
-                <w:rFonts w:cstheme="minorHAnsi"/>
-                <w:szCs w:val="24"/>
-              </w:rPr>
-              <w:t>la</w:t>
-            </w:r>
-            <w:r>
-              <w:rPr>
-                <w:rFonts w:cstheme="minorHAnsi"/>
-                <w:szCs w:val="24"/>
-              </w:rPr>
-              <w:t xml:space="preserve"> planilla de planificación de la </w:t>
-            </w:r>
-            <w:r>
-              <w:rPr>
-                <w:rFonts w:cstheme="minorHAnsi"/>
-                <w:szCs w:val="24"/>
-              </w:rPr>
-              <w:t>producción.</w:t>
-            </w:r>
-            <w:r>
-              <w:rPr>
-                <w:rFonts w:cstheme="minorHAnsi"/>
-                <w:szCs w:val="24"/>
-              </w:rPr>
-              <w:t xml:space="preserve"> </w:t>
-            </w:r>
-            <w:r>
-              <w:rPr>
-                <w:rFonts w:cstheme="minorHAnsi"/>
-                <w:szCs w:val="24"/>
-              </w:rPr>
-              <w:t>El OP</w:t>
-            </w:r>
-            <w:r>
-              <w:rPr>
-                <w:rFonts w:cstheme="minorHAnsi"/>
-                <w:szCs w:val="24"/>
-              </w:rPr>
-              <w:t xml:space="preserve"> </w:t>
-            </w:r>
-            <w:r>
-              <w:rPr>
-                <w:rFonts w:cstheme="minorHAnsi"/>
-                <w:szCs w:val="24"/>
-              </w:rPr>
-              <w:t>consulta</w:t>
-            </w:r>
-            <w:r>
-              <w:rPr>
-                <w:rFonts w:cstheme="minorHAnsi"/>
-                <w:szCs w:val="24"/>
-              </w:rPr>
-              <w:t xml:space="preserve"> las tareas que le </w:t>
-            </w:r>
-            <w:r>
-              <w:rPr>
-                <w:rFonts w:cstheme="minorHAnsi"/>
-                <w:szCs w:val="24"/>
-              </w:rPr>
-              <w:t xml:space="preserve">hayan </w:t>
-            </w:r>
-            <w:r>
-              <w:rPr>
-                <w:rFonts w:cstheme="minorHAnsi"/>
-                <w:szCs w:val="24"/>
-              </w:rPr>
-              <w:t xml:space="preserve">sido </w:t>
-            </w:r>
-            <w:r>
-              <w:rPr>
-                <w:rFonts w:cstheme="minorHAnsi"/>
-                <w:szCs w:val="24"/>
-              </w:rPr>
-              <w:t>asignad</w:t>
-            </w:r>
-            <w:r>
-              <w:rPr>
-                <w:rFonts w:cstheme="minorHAnsi"/>
-                <w:szCs w:val="24"/>
-              </w:rPr>
-              <w:t>as</w:t>
-            </w:r>
-            <w:r>
-              <w:rPr>
-                <w:rFonts w:cstheme="minorHAnsi"/>
-                <w:szCs w:val="24"/>
-              </w:rPr>
-              <w:t>, y la cantidad de productos a elaborar en el día, en el caso que le corresponda la primera etapa de producción del producto busca en el al</w:t>
-            </w:r>
-            <w:r>
-              <w:rPr>
-                <w:rFonts w:cstheme="minorHAnsi"/>
-                <w:szCs w:val="24"/>
-              </w:rPr>
-              <w:t xml:space="preserve">macén la materia prima necesaria junto con la planilla de producción que consta la cantidad, el Responsable de Almacenamiento (RA) registra el egreso de los materiales del almacén, especificando quien lo retiró. El OP </w:t>
-            </w:r>
-            <w:r>
-              <w:rPr>
-                <w:rFonts w:cstheme="minorHAnsi"/>
-                <w:szCs w:val="24"/>
-              </w:rPr>
-              <w:t>lleva</w:t>
-            </w:r>
-            <w:r>
-              <w:rPr>
-                <w:rFonts w:cstheme="minorHAnsi"/>
-                <w:szCs w:val="24"/>
-              </w:rPr>
-              <w:t xml:space="preserve"> la materia prima</w:t>
-            </w:r>
-            <w:r>
-              <w:rPr>
-                <w:rFonts w:cstheme="minorHAnsi"/>
-                <w:szCs w:val="24"/>
-              </w:rPr>
-              <w:t xml:space="preserve"> a la máquina correspondiente </w:t>
-            </w:r>
-            <w:r>
-              <w:rPr>
-                <w:rFonts w:cstheme="minorHAnsi"/>
-                <w:szCs w:val="24"/>
-              </w:rPr>
-              <w:t>para llevar a cabo el proceso. E</w:t>
-            </w:r>
-            <w:r>
-              <w:rPr>
-                <w:rFonts w:cstheme="minorHAnsi"/>
-                <w:szCs w:val="24"/>
-              </w:rPr>
-              <w:t>n el caso que la etapa de producción que le corresponda</w:t>
-            </w:r>
-            <w:r>
-              <w:rPr>
-                <w:rFonts w:cstheme="minorHAnsi"/>
-                <w:szCs w:val="24"/>
-              </w:rPr>
-              <w:t xml:space="preserve"> al OP</w:t>
-            </w:r>
-            <w:r>
-              <w:rPr>
-                <w:rFonts w:cstheme="minorHAnsi"/>
-                <w:szCs w:val="24"/>
-              </w:rPr>
-              <w:t xml:space="preserve"> sea una etapa que le sigue a otra, el OP busca en el almacén la pieza correspondiente</w:t>
-            </w:r>
-            <w:r>
-              <w:rPr>
-                <w:rFonts w:cstheme="minorHAnsi"/>
-                <w:szCs w:val="24"/>
-              </w:rPr>
-              <w:t>, el RA registra el egreso de la pieza del almacén.</w:t>
-            </w:r>
-            <w:r>
-              <w:rPr>
-                <w:rFonts w:cstheme="minorHAnsi"/>
-                <w:szCs w:val="24"/>
-              </w:rPr>
-              <w:t xml:space="preserve"> </w:t>
-            </w:r>
-            <w:r>
-              <w:rPr>
-                <w:rFonts w:cstheme="minorHAnsi"/>
-                <w:szCs w:val="24"/>
-              </w:rPr>
-              <w:t>El OP</w:t>
-            </w:r>
-            <w:r>
-              <w:rPr>
-                <w:rFonts w:cstheme="minorHAnsi"/>
-                <w:szCs w:val="24"/>
-              </w:rPr>
-              <w:t xml:space="preserve"> comienza el p</w:t>
-            </w:r>
-            <w:r>
-              <w:rPr>
-                <w:rFonts w:cstheme="minorHAnsi"/>
-                <w:szCs w:val="24"/>
-              </w:rPr>
-              <w:t>roceso de producción</w:t>
-            </w:r>
-            <w:r>
-              <w:rPr>
-                <w:rFonts w:cstheme="minorHAnsi"/>
-                <w:szCs w:val="24"/>
-              </w:rPr>
-              <w:t>, y en caso de que sea necesario otro proceso de producción a la pieza, lo lleva a Almacenamiento y el RA registra el ingreso de la pieza y el pedido al que corresponde</w:t>
-            </w:r>
-            <w:r>
-              <w:rPr>
-                <w:rFonts w:cstheme="minorHAnsi"/>
-                <w:szCs w:val="24"/>
-              </w:rPr>
-              <w:t xml:space="preserve">. </w:t>
-            </w:r>
-            <w:r>
-              <w:rPr>
-                <w:rFonts w:cstheme="minorHAnsi"/>
-                <w:szCs w:val="24"/>
-              </w:rPr>
-              <w:t>En el caso de</w:t>
-            </w:r>
-            <w:r>
-              <w:rPr>
-                <w:rFonts w:cstheme="minorHAnsi"/>
-                <w:szCs w:val="24"/>
-              </w:rPr>
-              <w:t xml:space="preserve"> termina</w:t>
-            </w:r>
-            <w:r>
-              <w:rPr>
-                <w:rFonts w:cstheme="minorHAnsi"/>
-                <w:szCs w:val="24"/>
-              </w:rPr>
-              <w:t>r la producción del producto</w:t>
-            </w:r>
-            <w:r>
-              <w:rPr>
-                <w:rFonts w:cstheme="minorHAnsi"/>
-                <w:szCs w:val="24"/>
-              </w:rPr>
-              <w:t xml:space="preserve"> y éste salga según las especificaciones,</w:t>
-            </w:r>
-            <w:r>
-              <w:rPr>
-                <w:rFonts w:cstheme="minorHAnsi"/>
-                <w:szCs w:val="24"/>
-              </w:rPr>
-              <w:t xml:space="preserve"> lo </w:t>
-            </w:r>
-            <w:r>
-              <w:rPr>
-                <w:rFonts w:cstheme="minorHAnsi"/>
-                <w:szCs w:val="24"/>
-              </w:rPr>
-              <w:t>lleva a almacenamiento, el RA registra el ingreso a Almacenamiento del producto terminado y a qué pedido corresponde y</w:t>
-            </w:r>
-            <w:r>
-              <w:rPr>
-                <w:rFonts w:cstheme="minorHAnsi"/>
-                <w:szCs w:val="24"/>
-              </w:rPr>
-              <w:t xml:space="preserve"> lo envía a calidad para que le realicen el control correspondiente.</w:t>
-            </w:r>
-            <w:r>
-              <w:rPr>
-                <w:rFonts w:cstheme="minorHAnsi"/>
-                <w:szCs w:val="24"/>
-              </w:rPr>
-              <w:t xml:space="preserve"> En caso de que durante la producción de un producto o pieza, a ésta se la encuentre defectuosa y sin posibilidades de corrección, se llama al caso de uso “Administrar Scrap”. En el caso que no estén dadas las condiciones necesarias para lanzar la producción o que durante la misma se p</w:t>
-            </w:r>
-            <w:r>
-              <w:rPr>
-                <w:rFonts w:cstheme="minorHAnsi"/>
-                <w:szCs w:val="24"/>
-              </w:rPr>
-              <w:t>roduzca eventos imprevistos</w:t>
-            </w:r>
-            <w:r>
-              <w:rPr>
-                <w:rFonts w:cstheme="minorHAnsi"/>
-                <w:szCs w:val="24"/>
-              </w:rPr>
-              <w:t>, el RP registrará los motivos de los mismos (novedades) en la planilla de la producción.</w:t>
-            </w:r>
-            <w:r>
-              <w:rPr>
-                <w:rFonts w:cstheme="minorHAnsi"/>
-                <w:szCs w:val="24"/>
-              </w:rPr>
-              <w:t xml:space="preserve"> Si dichos motivos son invalidantes para continuar con la producción, se llama al caso de uso “Replanificar Producción”.</w:t>
+              <w:t>invalidantes para continuar con la producción, se llama al caso de uso “Replanificar Producción”.</w:t>
             </w:r>
           </w:p>
           <w:p>
@@ -20607,7 +20941,6 @@
                 <w:rFonts w:cstheme="minorHAnsi"/>
                 <w:szCs w:val="24"/>
               </w:rPr>
-              <w:lastRenderedPageBreak/>
               <w:t xml:space="preserve">Tipo de Caso de Uso:                </w:t>
             </w:r>
             <w:r>
@@ -21157,6 +21490,7 @@
                 <w:rFonts w:cstheme="minorHAnsi"/>
                 <w:szCs w:val="24"/>
               </w:rPr>
+              <w:lastRenderedPageBreak/>
               <w:t xml:space="preserve">Objetivo: </w:t>
             </w:r>
             <w:r>
@@ -21336,7 +21670,6 @@
                 <w:rFonts w:cstheme="minorHAnsi"/>
                 <w:szCs w:val="24"/>
               </w:rPr>
-              <w:lastRenderedPageBreak/>
               <w:t xml:space="preserve">Nivel del Caso de Uso                 </w:t>
             </w:r>
             <w:r>
@@ -21779,6 +22112,7 @@
                 <w:rFonts w:cstheme="minorHAnsi"/>
                 <w:szCs w:val="24"/>
               </w:rPr>
+              <w:lastRenderedPageBreak/>
               <w:t xml:space="preserve">Nivel del Caso de Uso                 </w:t>
             </w:r>
             <w:r>
@@ -22134,15 +22468,7 @@
                 <w:rFonts w:cstheme="minorHAnsi"/>
                 <w:szCs w:val="24"/>
               </w:rPr>
-              <w:t xml:space="preserve">realizar el </w:t>
-            </w:r>
-            <w:r>
-              <w:rPr>
-                <w:rFonts w:cstheme="minorHAnsi"/>
-                <w:szCs w:val="24"/>
-              </w:rPr>
-              <w:lastRenderedPageBreak/>
-              <w:t>envío de piezas a trabajo tercerizado. El RA verifica y separa las piezas a enviar, registrando la cantidad y tipo de cada una. Luego las piezas son embaladas según el tipo de cada una y son dispuestas para el traslado hacia la Empresa Metalúrgica correspondiente. Al momento del traslado el RA registra el envío de las piezas.</w:t>
+              <w:t>realizar el envío de piezas a trabajo tercerizado. El RA verifica y separa las piezas a enviar, registrando la cantidad y tipo de cada una. Luego las piezas son embaladas según el tipo de cada una y son dispuestas para el traslado hacia la Empresa Metalúrgica correspondiente. Al momento del traslado el RA registra el envío de las piezas.</w:t>
             </w:r>
           </w:p>
           <w:p>
@@ -22619,7 +22945,15 @@
                 <w:rFonts w:eastAsia="Calibri" w:cstheme="minorHAnsi"/>
                 <w:szCs w:val="24"/>
               </w:rPr>
-              <w:t xml:space="preserve">, consultar información referida a las mismas, modificar o eliminar alguna </w:t>
+              <w:t xml:space="preserve">, consultar información referida a las mismas, modificar o eliminar </w:t>
+            </w:r>
+            <w:r>
+              <w:rPr>
+                <w:rFonts w:eastAsia="Calibri" w:cstheme="minorHAnsi"/>
+                <w:szCs w:val="24"/>
+              </w:rPr>
+              <w:lastRenderedPageBreak/>
+              <w:t xml:space="preserve">alguna </w:t>
             </w:r>
             <w:r>
               <w:rPr>
@@ -23030,7 +23364,6 @@
                 <w:b/>
                 <w:szCs w:val="24"/>
               </w:rPr>
-              <w:lastRenderedPageBreak/>
               <w:t>Descripción:</w:t>
             </w:r>
           </w:p>
@@ -23062,7 +23395,42 @@
                 <w:rFonts w:cstheme="minorHAnsi"/>
                 <w:szCs w:val="24"/>
               </w:rPr>
-              <w:t xml:space="preserve"> (RA) recibe las piezas previamente enviadas a la Empresa Metalúrgica. El RA controla la mercadería, si todo es satisfactorio registra el ingreso de las piezas. Luego informa al Responsable de Producción (RP) la recepción de las piezas.</w:t>
+              <w:t xml:space="preserve"> (RA) recibe las piezas previamente enviadas a la Empresa Metalúrgica. El RA controla la mercadería, si todo es satisfactorio regi</w:t>
+            </w:r>
+            <w:r>
+              <w:rPr>
+                <w:rFonts w:cstheme="minorHAnsi"/>
+                <w:szCs w:val="24"/>
+              </w:rPr>
+              <w:t>stra el ingreso de las piezas, l</w:t>
+            </w:r>
+            <w:r>
+              <w:rPr>
+                <w:rFonts w:cstheme="minorHAnsi"/>
+                <w:szCs w:val="24"/>
+              </w:rPr>
+              <w:t xml:space="preserve">uego informa al Responsable de Producción (RP) </w:t>
+            </w:r>
+            <w:r>
+              <w:rPr>
+                <w:rFonts w:cstheme="minorHAnsi"/>
+                <w:szCs w:val="24"/>
+              </w:rPr>
+              <w:t>l</w:t>
+            </w:r>
+            <w:r>
+              <w:rPr>
+                <w:rFonts w:cstheme="minorHAnsi"/>
+                <w:szCs w:val="24"/>
+              </w:rPr>
+              <w:t>a recepción de las piezas.</w:t>
+            </w:r>
+            <w:r>
+              <w:rPr>
+                <w:rFonts w:cstheme="minorHAnsi"/>
+                <w:szCs w:val="24"/>
+              </w:rPr>
+              <w:t xml:space="preserve">  En caso contrario se llama al caso de uso “Realizar Reclamo a Empresa Metalúrgica”.</w:t>
             </w:r>
           </w:p>
           <w:p>
@@ -23452,6 +23820,7 @@
                 <w:b/>
                 <w:szCs w:val="24"/>
               </w:rPr>
+              <w:lastRenderedPageBreak/>
               <w:t>Descripción:</w:t>
             </w:r>
           </w:p>
@@ -23717,7 +24086,6 @@
                 <w:rFonts w:cstheme="minorHAnsi"/>
                 <w:szCs w:val="24"/>
               </w:rPr>
-              <w:lastRenderedPageBreak/>
               <w:t>Actor Principal: Empresa Metalúrgica</w:t>
             </w:r>
           </w:p>
@@ -24146,6 +24514,7 @@
                 <w:rFonts w:cstheme="minorHAnsi"/>
                 <w:szCs w:val="24"/>
               </w:rPr>
+              <w:lastRenderedPageBreak/>
               <w:t>Actor Principal: No aplica</w:t>
             </w:r>
           </w:p>
@@ -24333,15 +24702,7 @@
                 <w:rFonts w:cstheme="minorHAnsi"/>
                 <w:szCs w:val="24"/>
               </w:rPr>
-              <w:t xml:space="preserve"> analiza los productos, piezas  y cantidades a controlar, determina las etapas de procesos a llevar a cabo, los tiempos </w:t>
-            </w:r>
-            <w:r>
-              <w:rPr>
-                <w:rFonts w:cstheme="minorHAnsi"/>
-                <w:szCs w:val="24"/>
-              </w:rPr>
-              <w:lastRenderedPageBreak/>
-              <w:t xml:space="preserve">que llevará realizar cada proceso y determina la fecha de finalización </w:t>
+              <w:t xml:space="preserve"> analiza los productos, piezas  y cantidades a controlar, determina las etapas de procesos a llevar a cabo, los tiempos que llevará realizar cada proceso y determina la fecha de finalización </w:t>
             </w:r>
             <w:r>
               <w:rPr>
@@ -24776,7 +25137,15 @@
                 <w:rFonts w:cstheme="minorHAnsi"/>
                 <w:szCs w:val="24"/>
               </w:rPr>
-              <w:t>El caso de uso comienza cuando el Responsable de Calidad (RC) recibe la materia prima adquirida, o una pieza con orden de control</w:t>
+              <w:t xml:space="preserve">El caso de uso comienza cuando el Responsable de Calidad (RC) recibe la materia prima </w:t>
+            </w:r>
+            <w:r>
+              <w:rPr>
+                <w:rFonts w:cstheme="minorHAnsi"/>
+                <w:szCs w:val="24"/>
+              </w:rPr>
+              <w:lastRenderedPageBreak/>
+              <w:t>adquirida, o una pieza con orden de control</w:t>
             </w:r>
             <w:r>
               <w:rPr>
@@ -24791,6 +25160,13 @@
                 <w:szCs w:val="24"/>
               </w:rPr>
               <w:t>realiza los procesos que correspondan, registrando los resultados obtenidos de cada control.</w:t>
+            </w:r>
+            <w:r>
+              <w:rPr>
+                <w:rFonts w:cstheme="minorHAnsi"/>
+                <w:szCs w:val="24"/>
+              </w:rPr>
+              <w:t xml:space="preserve"> En caso de que  la materia prima no pase los controles de calidad, se llama al caso de uso “Realizar Reclamo a Proveedor”.  En caso de que el trabajo tercerizado no supere los controles de calidad, se llama al caso de uso “Realizar Reclamo a Empresa Metalúrgica”. En el caso de que las piezas o productos terminados no pasen el control de calidad, y no puedan ser corregidos se llama al caso de uso “Administrar Scrap” y en el caso de que los mismos puedan ser corregidos se llama al caso de uso “Replanificar Producción”.</w:t>
             </w:r>
           </w:p>
           <w:p>
@@ -25186,7 +25562,6 @@
                 <w:b/>
                 <w:szCs w:val="24"/>
               </w:rPr>
-              <w:lastRenderedPageBreak/>
               <w:t>Descripción:</w:t>
             </w:r>
           </w:p>
@@ -25397,6 +25772,7 @@
                 <w:rFonts w:cstheme="minorHAnsi"/>
                 <w:szCs w:val="24"/>
               </w:rPr>
+              <w:lastRenderedPageBreak/>
               <w:t xml:space="preserve">Nombre del Caso de Uso:  </w:t>
             </w:r>
             <w:r>
@@ -26002,7 +26378,6 @@
                 <w:rFonts w:cstheme="minorHAnsi"/>
                 <w:szCs w:val="24"/>
               </w:rPr>
-              <w:lastRenderedPageBreak/>
               <w:t xml:space="preserve">Tipo de Caso de Uso:                 </w:t>
             </w:r>
             <w:r>
@@ -26140,7 +26515,15 @@
                 <w:rFonts w:cstheme="minorHAnsi"/>
                 <w:szCs w:val="24"/>
               </w:rPr>
-              <w:t>será un conjunto de dos o más piezas. Si no es necesario ensamblar las piezas para entregar se pasa directamente al embalaje y rotulado donde se separan las piezas según el tipo. Al finalizar el embalaje se registra la cantidad de piezas, productos armados y cantidad de paquetes que conforman el pedido. El conjunto de paquetes de un pedido es separado e identificado quedando listo para su posterior envío.</w:t>
+              <w:t xml:space="preserve">será un conjunto de dos o más piezas. Si no es necesario ensamblar las piezas para entregar se pasa directamente al embalaje y rotulado donde se separan las piezas según el tipo. Al finalizar el embalaje se registra la cantidad de piezas, </w:t>
+            </w:r>
+            <w:r>
+              <w:rPr>
+                <w:rFonts w:cstheme="minorHAnsi"/>
+                <w:szCs w:val="24"/>
+              </w:rPr>
+              <w:lastRenderedPageBreak/>
+              <w:t>productos armados y cantidad de paquetes que conforman el pedido. El conjunto de paquetes de un pedido es separado e identificado quedando listo para su posterior envío.</w:t>
             </w:r>
           </w:p>
           <w:p>
@@ -26995,6 +27378,7 @@
                 <w:b/>
                 <w:szCs w:val="24"/>
               </w:rPr>
+              <w:lastRenderedPageBreak/>
               <w:t>Descripción:</w:t>
             </w:r>
           </w:p>
@@ -27019,7 +27403,61 @@
                 <w:sz w:val="24"/>
                 <w:lang w:eastAsia="en-US"/>
               </w:rPr>
-              <w:t>El caso de uso comienza cuando el Responsable de Finanzas (RF) consulta los clientes que adeudan una factura generada con un tiempo mayor al máximo establecido como política de la empresa, generando una carta documento para forzar al pago de la deuda.  En caso de no obtener una respuesta por parte del cliente, se iniciarán acciones legales.</w:t>
+              <w:t>El caso de uso comienza c</w:t>
+            </w:r>
+            <w:r>
+              <w:rPr>
+                <w:rFonts w:asciiTheme="minorHAnsi" w:eastAsiaTheme="minorHAnsi" w:hAnsiTheme="minorHAnsi" w:cstheme="minorHAnsi"/>
+                <w:color w:val="auto"/>
+                <w:sz w:val="24"/>
+                <w:lang w:eastAsia="en-US"/>
+              </w:rPr>
+              <w:t>uando el Responsable de Ventas (RV</w:t>
+            </w:r>
+            <w:r>
+              <w:rPr>
+                <w:rFonts w:asciiTheme="minorHAnsi" w:eastAsiaTheme="minorHAnsi" w:hAnsiTheme="minorHAnsi" w:cstheme="minorHAnsi"/>
+                <w:color w:val="auto"/>
+                <w:sz w:val="24"/>
+                <w:lang w:eastAsia="en-US"/>
+              </w:rPr>
+              <w:t>) consulta los clientes que adeudan una factura generada con un tiempo mayor al máximo establecido como política de la empres</w:t>
+            </w:r>
+            <w:r>
+              <w:rPr>
+                <w:rFonts w:asciiTheme="minorHAnsi" w:eastAsiaTheme="minorHAnsi" w:hAnsiTheme="minorHAnsi" w:cstheme="minorHAnsi"/>
+                <w:color w:val="auto"/>
+                <w:sz w:val="24"/>
+                <w:lang w:eastAsia="en-US"/>
+              </w:rPr>
+              <w:t>a, generando un reclamo</w:t>
+            </w:r>
+            <w:r>
+              <w:rPr>
+                <w:rFonts w:asciiTheme="minorHAnsi" w:eastAsiaTheme="minorHAnsi" w:hAnsiTheme="minorHAnsi" w:cstheme="minorHAnsi"/>
+                <w:color w:val="auto"/>
+                <w:sz w:val="24"/>
+                <w:lang w:eastAsia="en-US"/>
+              </w:rPr>
+              <w:t xml:space="preserve"> para forzar al pago de la deuda</w:t>
+            </w:r>
+            <w:r>
+              <w:rPr>
+                <w:rFonts w:asciiTheme="minorHAnsi" w:eastAsiaTheme="minorHAnsi" w:hAnsiTheme="minorHAnsi" w:cstheme="minorHAnsi"/>
+                <w:color w:val="auto"/>
+                <w:sz w:val="24"/>
+                <w:lang w:eastAsia="en-US"/>
+              </w:rPr>
+              <w:t xml:space="preserve"> y comunicándole al cliente la situación</w:t>
+            </w:r>
+            <w:r>
+              <w:rPr>
+                <w:rFonts w:asciiTheme="minorHAnsi" w:eastAsiaTheme="minorHAnsi" w:hAnsiTheme="minorHAnsi" w:cstheme="minorHAnsi"/>
+                <w:color w:val="auto"/>
+                <w:sz w:val="24"/>
+                <w:lang w:eastAsia="en-US"/>
+              </w:rPr>
+              <w:t>.  En caso de no obtener una respuesta por parte del cliente, se iniciarán acciones legales.</w:t>
             </w:r>
           </w:p>
           <w:p>
@@ -27472,7 +27910,6 @@
                 <w:color w:val="auto"/>
                 <w:sz w:val="24"/>
               </w:rPr>
-              <w:lastRenderedPageBreak/>
               <w:t>Fin del Caso de Uso</w:t>
             </w:r>
           </w:p>
@@ -27753,6 +28190,7 @@
                 <w:rFonts w:cstheme="minorHAnsi"/>
                 <w:szCs w:val="24"/>
               </w:rPr>
+              <w:lastRenderedPageBreak/>
               <w:t xml:space="preserve">Tipo de Caso de Uso:                 </w:t>
             </w:r>
             <w:r>
@@ -28440,16 +28878,7 @@
                 <w:color w:val="auto"/>
                 <w:sz w:val="24"/>
               </w:rPr>
-              <w:t xml:space="preserve">imiento </w:t>
-            </w:r>
-            <w:r>
-              <w:rPr>
-                <w:rFonts w:asciiTheme="minorHAnsi" w:hAnsiTheme="minorHAnsi" w:cstheme="minorHAnsi"/>
-                <w:color w:val="auto"/>
-                <w:sz w:val="24"/>
-              </w:rPr>
-              <w:lastRenderedPageBreak/>
-              <w:t xml:space="preserve">preventivo </w:t>
+              <w:t xml:space="preserve">imiento preventivo </w:t>
             </w:r>
             <w:r>
               <w:rPr>
@@ -28658,6 +29087,7 @@
                 <w:rFonts w:cstheme="minorHAnsi"/>
                 <w:szCs w:val="24"/>
               </w:rPr>
+              <w:lastRenderedPageBreak/>
               <w:t xml:space="preserve">Nivel del Caso de Uso                 </w:t>
             </w:r>
             <w:r>
@@ -29572,7 +30002,6 @@
                 <w:rFonts w:cstheme="minorHAnsi"/>
                 <w:szCs w:val="24"/>
               </w:rPr>
-              <w:lastRenderedPageBreak/>
               <w:t xml:space="preserve">Objetivo: Administrar la información sobre los  diversos tipos de </w:t>
             </w:r>
             <w:r>
@@ -29678,7 +30107,16 @@
                 <w:color w:val="auto"/>
                 <w:sz w:val="24"/>
               </w:rPr>
-              <w:t xml:space="preserve"> de alta un nuevo tipo de servic</w:t>
+              <w:t xml:space="preserve"> de alta un </w:t>
+            </w:r>
+            <w:r>
+              <w:rPr>
+                <w:rFonts w:asciiTheme="minorHAnsi" w:hAnsiTheme="minorHAnsi" w:cstheme="minorHAnsi"/>
+                <w:color w:val="auto"/>
+                <w:sz w:val="24"/>
+              </w:rPr>
+              <w:lastRenderedPageBreak/>
+              <w:t>nuevo tipo de servic</w:t>
             </w:r>
             <w:r>
               <w:rPr>
@@ -30653,7 +31091,6 @@
                 <w:rFonts w:cstheme="minorHAnsi"/>
                 <w:szCs w:val="24"/>
               </w:rPr>
-              <w:lastRenderedPageBreak/>
               <w:t>Actor Principal: No aplica</w:t>
             </w:r>
           </w:p>
@@ -30843,6 +31280,7 @@
                 <w:rFonts w:cstheme="minorHAnsi"/>
                 <w:szCs w:val="24"/>
               </w:rPr>
+              <w:lastRenderedPageBreak/>
               <w:t>Descripción:</w:t>
             </w:r>
           </w:p>
@@ -31615,7 +32053,6 @@
                 <w:rFonts w:cstheme="minorHAnsi"/>
                 <w:szCs w:val="24"/>
               </w:rPr>
-              <w:lastRenderedPageBreak/>
               <w:t xml:space="preserve">Nivel del Caso de Uso                 </w:t>
             </w:r>
             <w:r>
@@ -31784,6 +32221,7 @@
                 <w:rFonts w:cstheme="minorHAnsi"/>
                 <w:szCs w:val="24"/>
               </w:rPr>
+              <w:lastRenderedPageBreak/>
               <w:t>Actor Principal: No aplica</w:t>
             </w:r>
           </w:p>
@@ -32484,7 +32922,6 @@
                 <w:rFonts w:cstheme="minorHAnsi"/>
                 <w:szCs w:val="24"/>
               </w:rPr>
-              <w:lastRenderedPageBreak/>
               <w:t xml:space="preserve">Nivel del Caso de Uso                 </w:t>
             </w:r>
             <w:r>
@@ -32582,6 +33019,7 @@
                 <w:rFonts w:cstheme="minorHAnsi"/>
                 <w:szCs w:val="24"/>
               </w:rPr>
+              <w:lastRenderedPageBreak/>
               <w:t xml:space="preserve">Nombre del Caso de Uso:  </w:t>
             </w:r>
             <w:r>
@@ -32877,7 +33315,34 @@
                 <w:sz w:val="24"/>
                 <w:lang w:eastAsia="en-US"/>
               </w:rPr>
-              <w:t xml:space="preserve"> o el Responsable de Producción (RP) desean realizar una consulta o una modificación en un pedido de cotización ya existente, </w:t>
+              <w:t xml:space="preserve"> o el Responsable de Ventas (RV</w:t>
+            </w:r>
+            <w:r>
+              <w:rPr>
+                <w:rFonts w:asciiTheme="minorHAnsi" w:eastAsiaTheme="minorHAnsi" w:hAnsiTheme="minorHAnsi" w:cstheme="minorHAnsi"/>
+                <w:color w:val="auto"/>
+                <w:sz w:val="24"/>
+                <w:lang w:eastAsia="en-US"/>
+              </w:rPr>
+              <w:t xml:space="preserve">) desean realizar una consulta o </w:t>
+            </w:r>
+            <w:r>
+              <w:rPr>
+                <w:rFonts w:asciiTheme="minorHAnsi" w:eastAsiaTheme="minorHAnsi" w:hAnsiTheme="minorHAnsi" w:cstheme="minorHAnsi"/>
+                <w:color w:val="auto"/>
+                <w:sz w:val="24"/>
+                <w:lang w:eastAsia="en-US"/>
+              </w:rPr>
+              <w:t>una modificación sobre una</w:t>
+            </w:r>
+            <w:r>
+              <w:rPr>
+                <w:rFonts w:asciiTheme="minorHAnsi" w:eastAsiaTheme="minorHAnsi" w:hAnsiTheme="minorHAnsi" w:cstheme="minorHAnsi"/>
+                <w:color w:val="auto"/>
+                <w:sz w:val="24"/>
+                <w:lang w:eastAsia="en-US"/>
+              </w:rPr>
+              <w:t xml:space="preserve"> cotización ya existente, </w:t>
             </w:r>
             <w:r>
               <w:rPr>
@@ -33362,16 +33827,7 @@
                 <w:color w:val="auto"/>
                 <w:sz w:val="24"/>
               </w:rPr>
-              <w:t xml:space="preserve">El caso de uso comienza cuando el Responsable de Compras (RC) desea elaborar un informe sobre los Proveedores registrados en la empresa, para ello el RC recoge la información necesaria y luego estructura la misma de acuerdo al modelo de informe generando de esta </w:t>
-            </w:r>
-            <w:r>
-              <w:rPr>
-                <w:rFonts w:asciiTheme="minorHAnsi" w:hAnsiTheme="minorHAnsi" w:cstheme="minorHAnsi"/>
-                <w:color w:val="auto"/>
-                <w:sz w:val="24"/>
-              </w:rPr>
-              <w:lastRenderedPageBreak/>
-              <w:t>manera el documento con la información pertinente.</w:t>
+              <w:t>El caso de uso comienza cuando el Responsable de Compras (RC) desea elaborar un informe sobre los Proveedores registrados en la empresa, para ello el RC recoge la información necesaria y luego estructura la misma de acuerdo al modelo de informe generando de esta manera el documento con la información pertinente.</w:t>
             </w:r>
           </w:p>
           <w:p>
@@ -33811,7 +34267,21 @@
                 <w:rFonts w:cstheme="minorHAnsi"/>
                 <w:szCs w:val="24"/>
               </w:rPr>
-              <w:t>El caso de uso comienza cuando el Responsable de Ventas (RV) desea elaborar un informe sobre los pedidos a realizar en el día, detallando los tipos de productos solicitados y las cantidades de los mismos, generando el documento con la información pertinente.</w:t>
+              <w:t xml:space="preserve">El caso de uso comienza cuando el Responsable de Ventas (RV) desea elaborar un informe sobre </w:t>
+            </w:r>
+            <w:r>
+              <w:rPr>
+                <w:rFonts w:cstheme="minorHAnsi"/>
+                <w:szCs w:val="24"/>
+              </w:rPr>
+              <w:t>los pedidos a realizar en un período</w:t>
+            </w:r>
+            <w:r>
+              <w:rPr>
+                <w:rFonts w:cstheme="minorHAnsi"/>
+                <w:szCs w:val="24"/>
+              </w:rPr>
+              <w:t>, detallando los tipos de productos solicitados y las cantidades de los mismos, generando el documento con la información pertinente.</w:t>
             </w:r>
           </w:p>
           <w:p>
@@ -35155,7 +35625,39 @@
                 <w:color w:val="auto"/>
                 <w:sz w:val="24"/>
               </w:rPr>
-              <w:t>El caso de uso comienza cuando el Responsable de Almacén (RA) desea elaborar un informe sobre la materia prima registrada en la empresa, para ello el RA recoge la información necesaria y luego estructura la misma de acuerdo al modelo de informe generando de esta manera el documento con la información pertinente.</w:t>
+              <w:t>El caso de uso comienza</w:t>
+            </w:r>
+            <w:r>
+              <w:rPr>
+                <w:rFonts w:asciiTheme="minorHAnsi" w:hAnsiTheme="minorHAnsi" w:cstheme="minorHAnsi"/>
+                <w:color w:val="auto"/>
+                <w:sz w:val="24"/>
+              </w:rPr>
+              <w:t xml:space="preserve"> cuando el Responsable de Almace</w:t>
+            </w:r>
+            <w:r>
+              <w:rPr>
+                <w:rFonts w:asciiTheme="minorHAnsi" w:hAnsiTheme="minorHAnsi" w:cstheme="minorHAnsi"/>
+                <w:color w:val="auto"/>
+                <w:sz w:val="24"/>
+              </w:rPr>
+              <w:t>n</w:t>
+            </w:r>
+            <w:r>
+              <w:rPr>
+                <w:rFonts w:asciiTheme="minorHAnsi" w:hAnsiTheme="minorHAnsi" w:cstheme="minorHAnsi"/>
+                <w:color w:val="auto"/>
+                <w:sz w:val="24"/>
+              </w:rPr>
+              <w:t>amiento</w:t>
+            </w:r>
+            <w:r>
+              <w:rPr>
+                <w:rFonts w:asciiTheme="minorHAnsi" w:hAnsiTheme="minorHAnsi" w:cstheme="minorHAnsi"/>
+                <w:color w:val="auto"/>
+                <w:sz w:val="24"/>
+              </w:rPr>
+              <w:t xml:space="preserve"> (RA) desea elaborar un informe sobre la materia prima registrada en la empresa, para ello el RA recoge la información necesaria y luego estructura la misma de acuerdo al modelo de informe generando de esta manera el documento con la información pertinente.</w:t>
             </w:r>
           </w:p>
           <w:p>
@@ -35921,6 +36423,7 @@
                 <w:rFonts w:cstheme="minorHAnsi"/>
                 <w:szCs w:val="24"/>
               </w:rPr>
+              <w:lastRenderedPageBreak/>
               <w:t xml:space="preserve">Tipo de Caso de Uso:                 </w:t>
             </w:r>
             <w:r>
@@ -35980,7 +36483,6 @@
                 <w:rFonts w:cstheme="minorHAnsi"/>
                 <w:szCs w:val="24"/>
               </w:rPr>
-              <w:lastRenderedPageBreak/>
               <w:t>Objetivo: Elaborar un informe detallando información pertinente a resultados obtenidos durante el proceso de Control de Calidad, tal como cantidad de piezas defectuosas, entre otros.</w:t>
             </w:r>
           </w:p>
@@ -36710,7 +37212,7 @@
                       <w:noProof/>
                       <w:color w:val="7FD13B" w:themeColor="accent1"/>
                     </w:rPr>
-                    <w:t>43</w:t>
+                    <w:t>15</w:t>
                   </w:r>
                   <w:r>
                     <w:rPr>

</xml_diff>